<commit_message>
Investigating a VLAN Implementation
</commit_message>
<xml_diff>
--- a/Notes/CCNA Level2.docx
+++ b/Notes/CCNA Level2.docx
@@ -82,13 +82,13 @@
             </w:rPr>
             <w:fldChar w:fldCharType="separate"/>
           </w:r>
-          <w:hyperlink w:anchor="_Toc206363109" w:history="1">
+          <w:hyperlink w:anchor="_Toc206448094" w:history="1">
             <w:r>
               <w:rPr>
                 <w:rStyle w:val="Hyperlink"/>
                 <w:noProof/>
               </w:rPr>
-              <w:t>SWITCHING CONCEPTS</w:t>
+              <w:t>MODULE 2: SWITCHING CONCEPTS</w:t>
             </w:r>
             <w:r>
               <w:rPr>
@@ -109,7 +109,7 @@
                 <w:noProof/>
                 <w:webHidden/>
               </w:rPr>
-              <w:instrText xml:space="preserve"> PAGEREF _Toc206363109 \h </w:instrText>
+              <w:instrText xml:space="preserve"> PAGEREF _Toc206448094 \h </w:instrText>
             </w:r>
             <w:r>
               <w:rPr>
@@ -151,7 +151,7 @@
               <w:noProof/>
             </w:rPr>
           </w:pPr>
-          <w:hyperlink w:anchor="_Toc206363110" w:history="1">
+          <w:hyperlink w:anchor="_Toc206448095" w:history="1">
             <w:r>
               <w:rPr>
                 <w:rStyle w:val="Hyperlink"/>
@@ -187,7 +187,7 @@
                 <w:noProof/>
                 <w:webHidden/>
               </w:rPr>
-              <w:instrText xml:space="preserve"> PAGEREF _Toc206363110 \h </w:instrText>
+              <w:instrText xml:space="preserve"> PAGEREF _Toc206448095 \h </w:instrText>
             </w:r>
             <w:r>
               <w:rPr>
@@ -229,7 +229,7 @@
               <w:noProof/>
             </w:rPr>
           </w:pPr>
-          <w:hyperlink w:anchor="_Toc206363111" w:history="1">
+          <w:hyperlink w:anchor="_Toc206448096" w:history="1">
             <w:r>
               <w:rPr>
                 <w:rStyle w:val="Hyperlink"/>
@@ -264,7 +264,7 @@
                 <w:noProof/>
                 <w:webHidden/>
               </w:rPr>
-              <w:instrText xml:space="preserve"> PAGEREF _Toc206363111 \h </w:instrText>
+              <w:instrText xml:space="preserve"> PAGEREF _Toc206448096 \h </w:instrText>
             </w:r>
             <w:r>
               <w:rPr>
@@ -306,7 +306,7 @@
               <w:noProof/>
             </w:rPr>
           </w:pPr>
-          <w:hyperlink w:anchor="_Toc206363112" w:history="1">
+          <w:hyperlink w:anchor="_Toc206448097" w:history="1">
             <w:r>
               <w:rPr>
                 <w:rStyle w:val="Hyperlink"/>
@@ -334,7 +334,7 @@
                 <w:noProof/>
                 <w:webHidden/>
               </w:rPr>
-              <w:instrText xml:space="preserve"> PAGEREF _Toc206363112 \h </w:instrText>
+              <w:instrText xml:space="preserve"> PAGEREF _Toc206448097 \h </w:instrText>
             </w:r>
             <w:r>
               <w:rPr>
@@ -376,7 +376,7 @@
               <w:noProof/>
             </w:rPr>
           </w:pPr>
-          <w:hyperlink w:anchor="_Toc206363113" w:history="1">
+          <w:hyperlink w:anchor="_Toc206448098" w:history="1">
             <w:r>
               <w:rPr>
                 <w:rStyle w:val="Hyperlink"/>
@@ -404,7 +404,7 @@
                 <w:noProof/>
                 <w:webHidden/>
               </w:rPr>
-              <w:instrText xml:space="preserve"> PAGEREF _Toc206363113 \h </w:instrText>
+              <w:instrText xml:space="preserve"> PAGEREF _Toc206448098 \h </w:instrText>
             </w:r>
             <w:r>
               <w:rPr>
@@ -446,7 +446,7 @@
               <w:noProof/>
             </w:rPr>
           </w:pPr>
-          <w:hyperlink w:anchor="_Toc206363114" w:history="1">
+          <w:hyperlink w:anchor="_Toc206448099" w:history="1">
             <w:r>
               <w:rPr>
                 <w:rStyle w:val="Hyperlink"/>
@@ -474,7 +474,7 @@
                 <w:noProof/>
                 <w:webHidden/>
               </w:rPr>
-              <w:instrText xml:space="preserve"> PAGEREF _Toc206363114 \h </w:instrText>
+              <w:instrText xml:space="preserve"> PAGEREF _Toc206448099 \h </w:instrText>
             </w:r>
             <w:r>
               <w:rPr>
@@ -516,7 +516,7 @@
               <w:noProof/>
             </w:rPr>
           </w:pPr>
-          <w:hyperlink w:anchor="_Toc206363115" w:history="1">
+          <w:hyperlink w:anchor="_Toc206448100" w:history="1">
             <w:r>
               <w:rPr>
                 <w:rStyle w:val="Hyperlink"/>
@@ -544,7 +544,7 @@
                 <w:noProof/>
                 <w:webHidden/>
               </w:rPr>
-              <w:instrText xml:space="preserve"> PAGEREF _Toc206363115 \h </w:instrText>
+              <w:instrText xml:space="preserve"> PAGEREF _Toc206448100 \h </w:instrText>
             </w:r>
             <w:r>
               <w:rPr>
@@ -586,7 +586,7 @@
               <w:noProof/>
             </w:rPr>
           </w:pPr>
-          <w:hyperlink w:anchor="_Toc206363116" w:history="1">
+          <w:hyperlink w:anchor="_Toc206448101" w:history="1">
             <w:r>
               <w:rPr>
                 <w:rStyle w:val="Hyperlink"/>
@@ -614,7 +614,7 @@
                 <w:noProof/>
                 <w:webHidden/>
               </w:rPr>
-              <w:instrText xml:space="preserve"> PAGEREF _Toc206363116 \h </w:instrText>
+              <w:instrText xml:space="preserve"> PAGEREF _Toc206448101 \h </w:instrText>
             </w:r>
             <w:r>
               <w:rPr>
@@ -656,7 +656,7 @@
               <w:noProof/>
             </w:rPr>
           </w:pPr>
-          <w:hyperlink w:anchor="_Toc206363117" w:history="1">
+          <w:hyperlink w:anchor="_Toc206448102" w:history="1">
             <w:r>
               <w:rPr>
                 <w:rStyle w:val="Hyperlink"/>
@@ -684,7 +684,7 @@
                 <w:noProof/>
                 <w:webHidden/>
               </w:rPr>
-              <w:instrText xml:space="preserve"> PAGEREF _Toc206363117 \h </w:instrText>
+              <w:instrText xml:space="preserve"> PAGEREF _Toc206448102 \h </w:instrText>
             </w:r>
             <w:r>
               <w:rPr>
@@ -726,7 +726,7 @@
               <w:noProof/>
             </w:rPr>
           </w:pPr>
-          <w:hyperlink w:anchor="_Toc206363118" w:history="1">
+          <w:hyperlink w:anchor="_Toc206448103" w:history="1">
             <w:r>
               <w:rPr>
                 <w:rStyle w:val="Hyperlink"/>
@@ -754,7 +754,7 @@
                 <w:noProof/>
                 <w:webHidden/>
               </w:rPr>
-              <w:instrText xml:space="preserve"> PAGEREF _Toc206363118 \h </w:instrText>
+              <w:instrText xml:space="preserve"> PAGEREF _Toc206448103 \h </w:instrText>
             </w:r>
             <w:r>
               <w:rPr>
@@ -796,7 +796,7 @@
               <w:noProof/>
             </w:rPr>
           </w:pPr>
-          <w:hyperlink w:anchor="_Toc206363119" w:history="1">
+          <w:hyperlink w:anchor="_Toc206448104" w:history="1">
             <w:r>
               <w:rPr>
                 <w:rStyle w:val="Hyperlink"/>
@@ -824,7 +824,7 @@
                 <w:noProof/>
                 <w:webHidden/>
               </w:rPr>
-              <w:instrText xml:space="preserve"> PAGEREF _Toc206363119 \h </w:instrText>
+              <w:instrText xml:space="preserve"> PAGEREF _Toc206448104 \h </w:instrText>
             </w:r>
             <w:r>
               <w:rPr>
@@ -866,7 +866,7 @@
               <w:noProof/>
             </w:rPr>
           </w:pPr>
-          <w:hyperlink w:anchor="_Toc206363120" w:history="1">
+          <w:hyperlink w:anchor="_Toc206448105" w:history="1">
             <w:r>
               <w:rPr>
                 <w:rStyle w:val="Hyperlink"/>
@@ -893,7 +893,7 @@
                 <w:noProof/>
                 <w:webHidden/>
               </w:rPr>
-              <w:instrText xml:space="preserve"> PAGEREF _Toc206363120 \h </w:instrText>
+              <w:instrText xml:space="preserve"> PAGEREF _Toc206448105 \h </w:instrText>
             </w:r>
             <w:r>
               <w:rPr>
@@ -935,7 +935,7 @@
               <w:noProof/>
             </w:rPr>
           </w:pPr>
-          <w:hyperlink w:anchor="_Toc206363121" w:history="1">
+          <w:hyperlink w:anchor="_Toc206448106" w:history="1">
             <w:r>
               <w:rPr>
                 <w:rStyle w:val="Hyperlink"/>
@@ -963,7 +963,7 @@
                 <w:noProof/>
                 <w:webHidden/>
               </w:rPr>
-              <w:instrText xml:space="preserve"> PAGEREF _Toc206363121 \h </w:instrText>
+              <w:instrText xml:space="preserve"> PAGEREF _Toc206448106 \h </w:instrText>
             </w:r>
             <w:r>
               <w:rPr>
@@ -1005,7 +1005,7 @@
               <w:noProof/>
             </w:rPr>
           </w:pPr>
-          <w:hyperlink w:anchor="_Toc206363122" w:history="1">
+          <w:hyperlink w:anchor="_Toc206448107" w:history="1">
             <w:r>
               <w:rPr>
                 <w:rStyle w:val="Hyperlink"/>
@@ -1032,7 +1032,7 @@
                 <w:noProof/>
                 <w:webHidden/>
               </w:rPr>
-              <w:instrText xml:space="preserve"> PAGEREF _Toc206363122 \h </w:instrText>
+              <w:instrText xml:space="preserve"> PAGEREF _Toc206448107 \h </w:instrText>
             </w:r>
             <w:r>
               <w:rPr>
@@ -1074,7 +1074,7 @@
               <w:noProof/>
             </w:rPr>
           </w:pPr>
-          <w:hyperlink w:anchor="_Toc206363123" w:history="1">
+          <w:hyperlink w:anchor="_Toc206448108" w:history="1">
             <w:r>
               <w:rPr>
                 <w:rStyle w:val="Hyperlink"/>
@@ -1102,7 +1102,7 @@
                 <w:noProof/>
                 <w:webHidden/>
               </w:rPr>
-              <w:instrText xml:space="preserve"> PAGEREF _Toc206363123 \h </w:instrText>
+              <w:instrText xml:space="preserve"> PAGEREF _Toc206448108 \h </w:instrText>
             </w:r>
             <w:r>
               <w:rPr>
@@ -1144,7 +1144,7 @@
               <w:noProof/>
             </w:rPr>
           </w:pPr>
-          <w:hyperlink w:anchor="_Toc206363124" w:history="1">
+          <w:hyperlink w:anchor="_Toc206448109" w:history="1">
             <w:r>
               <w:rPr>
                 <w:rStyle w:val="Hyperlink"/>
@@ -1171,7 +1171,7 @@
                 <w:noProof/>
                 <w:webHidden/>
               </w:rPr>
-              <w:instrText xml:space="preserve"> PAGEREF _Toc206363124 \h </w:instrText>
+              <w:instrText xml:space="preserve"> PAGEREF _Toc206448109 \h </w:instrText>
             </w:r>
             <w:r>
               <w:rPr>
@@ -1213,7 +1213,7 @@
               <w:noProof/>
             </w:rPr>
           </w:pPr>
-          <w:hyperlink w:anchor="_Toc206363125" w:history="1">
+          <w:hyperlink w:anchor="_Toc206448110" w:history="1">
             <w:r>
               <w:rPr>
                 <w:rStyle w:val="Hyperlink"/>
@@ -1240,7 +1240,7 @@
                 <w:noProof/>
                 <w:webHidden/>
               </w:rPr>
-              <w:instrText xml:space="preserve"> PAGEREF _Toc206363125 \h </w:instrText>
+              <w:instrText xml:space="preserve"> PAGEREF _Toc206448110 \h </w:instrText>
             </w:r>
             <w:r>
               <w:rPr>
@@ -1282,7 +1282,7 @@
               <w:noProof/>
             </w:rPr>
           </w:pPr>
-          <w:hyperlink w:anchor="_Toc206363126" w:history="1">
+          <w:hyperlink w:anchor="_Toc206448111" w:history="1">
             <w:r>
               <w:rPr>
                 <w:rStyle w:val="Hyperlink"/>
@@ -1311,7 +1311,7 @@
                 <w:noProof/>
                 <w:webHidden/>
               </w:rPr>
-              <w:instrText xml:space="preserve"> PAGEREF _Toc206363126 \h </w:instrText>
+              <w:instrText xml:space="preserve"> PAGEREF _Toc206448111 \h </w:instrText>
             </w:r>
             <w:r>
               <w:rPr>
@@ -1353,7 +1353,7 @@
               <w:noProof/>
             </w:rPr>
           </w:pPr>
-          <w:hyperlink w:anchor="_Toc206363127" w:history="1">
+          <w:hyperlink w:anchor="_Toc206448112" w:history="1">
             <w:r>
               <w:rPr>
                 <w:rStyle w:val="Hyperlink"/>
@@ -1380,7 +1380,7 @@
                 <w:noProof/>
                 <w:webHidden/>
               </w:rPr>
-              <w:instrText xml:space="preserve"> PAGEREF _Toc206363127 \h </w:instrText>
+              <w:instrText xml:space="preserve"> PAGEREF _Toc206448112 \h </w:instrText>
             </w:r>
             <w:r>
               <w:rPr>
@@ -1422,7 +1422,7 @@
               <w:noProof/>
             </w:rPr>
           </w:pPr>
-          <w:hyperlink w:anchor="_Toc206363128" w:history="1">
+          <w:hyperlink w:anchor="_Toc206448113" w:history="1">
             <w:r>
               <w:rPr>
                 <w:rStyle w:val="Hyperlink"/>
@@ -1449,7 +1449,7 @@
                 <w:noProof/>
                 <w:webHidden/>
               </w:rPr>
-              <w:instrText xml:space="preserve"> PAGEREF _Toc206363128 \h </w:instrText>
+              <w:instrText xml:space="preserve"> PAGEREF _Toc206448113 \h </w:instrText>
             </w:r>
             <w:r>
               <w:rPr>
@@ -1491,7 +1491,7 @@
               <w:noProof/>
             </w:rPr>
           </w:pPr>
-          <w:hyperlink w:anchor="_Toc206363129" w:history="1">
+          <w:hyperlink w:anchor="_Toc206448114" w:history="1">
             <w:r>
               <w:rPr>
                 <w:rStyle w:val="Hyperlink"/>
@@ -1518,7 +1518,7 @@
                 <w:noProof/>
                 <w:webHidden/>
               </w:rPr>
-              <w:instrText xml:space="preserve"> PAGEREF _Toc206363129 \h </w:instrText>
+              <w:instrText xml:space="preserve"> PAGEREF _Toc206448114 \h </w:instrText>
             </w:r>
             <w:r>
               <w:rPr>
@@ -1539,6 +1539,492 @@
                 <w:webHidden/>
               </w:rPr>
               <w:t>20</w:t>
+            </w:r>
+            <w:r>
+              <w:rPr>
+                <w:noProof/>
+                <w:webHidden/>
+              </w:rPr>
+              <w:fldChar w:fldCharType="end"/>
+            </w:r>
+          </w:hyperlink>
+        </w:p>
+        <w:p>
+          <w:pPr>
+            <w:pStyle w:val="TOC3"/>
+            <w:tabs>
+              <w:tab w:val="right" w:leader="dot" w:pos="9350"/>
+            </w:tabs>
+            <w:rPr>
+              <w:rFonts w:eastAsiaTheme="minorEastAsia"/>
+              <w:noProof/>
+            </w:rPr>
+          </w:pPr>
+          <w:hyperlink w:anchor="_Toc206448115" w:history="1">
+            <w:r>
+              <w:rPr>
+                <w:rStyle w:val="Hyperlink"/>
+                <w:noProof/>
+                <w:shd w:val="clear" w:color="auto" w:fill="FFFFFF"/>
+              </w:rPr>
+              <w:t>Check Your Understanding - Overview of VLANs</w:t>
+            </w:r>
+            <w:r>
+              <w:rPr>
+                <w:noProof/>
+                <w:webHidden/>
+              </w:rPr>
+              <w:tab/>
+            </w:r>
+            <w:r>
+              <w:rPr>
+                <w:noProof/>
+                <w:webHidden/>
+              </w:rPr>
+              <w:fldChar w:fldCharType="begin"/>
+            </w:r>
+            <w:r>
+              <w:rPr>
+                <w:noProof/>
+                <w:webHidden/>
+              </w:rPr>
+              <w:instrText xml:space="preserve"> PAGEREF _Toc206448115 \h </w:instrText>
+            </w:r>
+            <w:r>
+              <w:rPr>
+                <w:noProof/>
+                <w:webHidden/>
+              </w:rPr>
+            </w:r>
+            <w:r>
+              <w:rPr>
+                <w:noProof/>
+                <w:webHidden/>
+              </w:rPr>
+              <w:fldChar w:fldCharType="separate"/>
+            </w:r>
+            <w:r>
+              <w:rPr>
+                <w:noProof/>
+                <w:webHidden/>
+              </w:rPr>
+              <w:t>22</w:t>
+            </w:r>
+            <w:r>
+              <w:rPr>
+                <w:noProof/>
+                <w:webHidden/>
+              </w:rPr>
+              <w:fldChar w:fldCharType="end"/>
+            </w:r>
+          </w:hyperlink>
+        </w:p>
+        <w:p>
+          <w:pPr>
+            <w:pStyle w:val="TOC2"/>
+            <w:tabs>
+              <w:tab w:val="right" w:leader="dot" w:pos="9350"/>
+            </w:tabs>
+            <w:rPr>
+              <w:rFonts w:eastAsiaTheme="minorEastAsia"/>
+              <w:noProof/>
+            </w:rPr>
+          </w:pPr>
+          <w:hyperlink w:anchor="_Toc206448116" w:history="1">
+            <w:r>
+              <w:rPr>
+                <w:rStyle w:val="Hyperlink"/>
+                <w:noProof/>
+                <w:shd w:val="clear" w:color="auto" w:fill="FFFFFF"/>
+              </w:rPr>
+              <w:t>VLANs in a Multi-Switched Environment</w:t>
+            </w:r>
+            <w:r>
+              <w:rPr>
+                <w:noProof/>
+                <w:webHidden/>
+              </w:rPr>
+              <w:tab/>
+            </w:r>
+            <w:r>
+              <w:rPr>
+                <w:noProof/>
+                <w:webHidden/>
+              </w:rPr>
+              <w:fldChar w:fldCharType="begin"/>
+            </w:r>
+            <w:r>
+              <w:rPr>
+                <w:noProof/>
+                <w:webHidden/>
+              </w:rPr>
+              <w:instrText xml:space="preserve"> PAGEREF _Toc206448116 \h </w:instrText>
+            </w:r>
+            <w:r>
+              <w:rPr>
+                <w:noProof/>
+                <w:webHidden/>
+              </w:rPr>
+            </w:r>
+            <w:r>
+              <w:rPr>
+                <w:noProof/>
+                <w:webHidden/>
+              </w:rPr>
+              <w:fldChar w:fldCharType="separate"/>
+            </w:r>
+            <w:r>
+              <w:rPr>
+                <w:noProof/>
+                <w:webHidden/>
+              </w:rPr>
+              <w:t>23</w:t>
+            </w:r>
+            <w:r>
+              <w:rPr>
+                <w:noProof/>
+                <w:webHidden/>
+              </w:rPr>
+              <w:fldChar w:fldCharType="end"/>
+            </w:r>
+          </w:hyperlink>
+        </w:p>
+        <w:p>
+          <w:pPr>
+            <w:pStyle w:val="TOC3"/>
+            <w:tabs>
+              <w:tab w:val="right" w:leader="dot" w:pos="9350"/>
+            </w:tabs>
+            <w:rPr>
+              <w:rFonts w:eastAsiaTheme="minorEastAsia"/>
+              <w:noProof/>
+            </w:rPr>
+          </w:pPr>
+          <w:hyperlink w:anchor="_Toc206448117" w:history="1">
+            <w:r>
+              <w:rPr>
+                <w:rStyle w:val="Hyperlink"/>
+                <w:noProof/>
+              </w:rPr>
+              <w:t>Defining VLAN Trunks</w:t>
+            </w:r>
+            <w:r>
+              <w:rPr>
+                <w:noProof/>
+                <w:webHidden/>
+              </w:rPr>
+              <w:tab/>
+            </w:r>
+            <w:r>
+              <w:rPr>
+                <w:noProof/>
+                <w:webHidden/>
+              </w:rPr>
+              <w:fldChar w:fldCharType="begin"/>
+            </w:r>
+            <w:r>
+              <w:rPr>
+                <w:noProof/>
+                <w:webHidden/>
+              </w:rPr>
+              <w:instrText xml:space="preserve"> PAGEREF _Toc206448117 \h </w:instrText>
+            </w:r>
+            <w:r>
+              <w:rPr>
+                <w:noProof/>
+                <w:webHidden/>
+              </w:rPr>
+            </w:r>
+            <w:r>
+              <w:rPr>
+                <w:noProof/>
+                <w:webHidden/>
+              </w:rPr>
+              <w:fldChar w:fldCharType="separate"/>
+            </w:r>
+            <w:r>
+              <w:rPr>
+                <w:noProof/>
+                <w:webHidden/>
+              </w:rPr>
+              <w:t>23</w:t>
+            </w:r>
+            <w:r>
+              <w:rPr>
+                <w:noProof/>
+                <w:webHidden/>
+              </w:rPr>
+              <w:fldChar w:fldCharType="end"/>
+            </w:r>
+          </w:hyperlink>
+        </w:p>
+        <w:p>
+          <w:pPr>
+            <w:pStyle w:val="TOC3"/>
+            <w:tabs>
+              <w:tab w:val="right" w:leader="dot" w:pos="9350"/>
+            </w:tabs>
+            <w:rPr>
+              <w:rFonts w:eastAsiaTheme="minorEastAsia"/>
+              <w:noProof/>
+            </w:rPr>
+          </w:pPr>
+          <w:hyperlink w:anchor="_Toc206448118" w:history="1">
+            <w:r>
+              <w:rPr>
+                <w:rStyle w:val="Hyperlink"/>
+                <w:noProof/>
+                <w:shd w:val="clear" w:color="auto" w:fill="FFFFFF"/>
+              </w:rPr>
+              <w:t>Network without VLANs</w:t>
+            </w:r>
+            <w:r>
+              <w:rPr>
+                <w:noProof/>
+                <w:webHidden/>
+              </w:rPr>
+              <w:tab/>
+            </w:r>
+            <w:r>
+              <w:rPr>
+                <w:noProof/>
+                <w:webHidden/>
+              </w:rPr>
+              <w:fldChar w:fldCharType="begin"/>
+            </w:r>
+            <w:r>
+              <w:rPr>
+                <w:noProof/>
+                <w:webHidden/>
+              </w:rPr>
+              <w:instrText xml:space="preserve"> PAGEREF _Toc206448118 \h </w:instrText>
+            </w:r>
+            <w:r>
+              <w:rPr>
+                <w:noProof/>
+                <w:webHidden/>
+              </w:rPr>
+            </w:r>
+            <w:r>
+              <w:rPr>
+                <w:noProof/>
+                <w:webHidden/>
+              </w:rPr>
+              <w:fldChar w:fldCharType="separate"/>
+            </w:r>
+            <w:r>
+              <w:rPr>
+                <w:noProof/>
+                <w:webHidden/>
+              </w:rPr>
+              <w:t>24</w:t>
+            </w:r>
+            <w:r>
+              <w:rPr>
+                <w:noProof/>
+                <w:webHidden/>
+              </w:rPr>
+              <w:fldChar w:fldCharType="end"/>
+            </w:r>
+          </w:hyperlink>
+        </w:p>
+        <w:p>
+          <w:pPr>
+            <w:pStyle w:val="TOC3"/>
+            <w:tabs>
+              <w:tab w:val="right" w:leader="dot" w:pos="9350"/>
+            </w:tabs>
+            <w:rPr>
+              <w:rFonts w:eastAsiaTheme="minorEastAsia"/>
+              <w:noProof/>
+            </w:rPr>
+          </w:pPr>
+          <w:hyperlink w:anchor="_Toc206448119" w:history="1">
+            <w:r>
+              <w:rPr>
+                <w:rStyle w:val="Hyperlink"/>
+                <w:noProof/>
+              </w:rPr>
+              <w:t>Network with VLANs</w:t>
+            </w:r>
+            <w:r>
+              <w:rPr>
+                <w:noProof/>
+                <w:webHidden/>
+              </w:rPr>
+              <w:tab/>
+            </w:r>
+            <w:r>
+              <w:rPr>
+                <w:noProof/>
+                <w:webHidden/>
+              </w:rPr>
+              <w:fldChar w:fldCharType="begin"/>
+            </w:r>
+            <w:r>
+              <w:rPr>
+                <w:noProof/>
+                <w:webHidden/>
+              </w:rPr>
+              <w:instrText xml:space="preserve"> PAGEREF _Toc206448119 \h </w:instrText>
+            </w:r>
+            <w:r>
+              <w:rPr>
+                <w:noProof/>
+                <w:webHidden/>
+              </w:rPr>
+            </w:r>
+            <w:r>
+              <w:rPr>
+                <w:noProof/>
+                <w:webHidden/>
+              </w:rPr>
+              <w:fldChar w:fldCharType="separate"/>
+            </w:r>
+            <w:r>
+              <w:rPr>
+                <w:noProof/>
+                <w:webHidden/>
+              </w:rPr>
+              <w:t>25</w:t>
+            </w:r>
+            <w:r>
+              <w:rPr>
+                <w:noProof/>
+                <w:webHidden/>
+              </w:rPr>
+              <w:fldChar w:fldCharType="end"/>
+            </w:r>
+          </w:hyperlink>
+        </w:p>
+        <w:p>
+          <w:pPr>
+            <w:pStyle w:val="TOC3"/>
+            <w:tabs>
+              <w:tab w:val="right" w:leader="dot" w:pos="9350"/>
+            </w:tabs>
+            <w:rPr>
+              <w:rFonts w:eastAsiaTheme="minorEastAsia"/>
+              <w:noProof/>
+            </w:rPr>
+          </w:pPr>
+          <w:hyperlink w:anchor="_Toc206448120" w:history="1">
+            <w:r>
+              <w:rPr>
+                <w:rStyle w:val="Hyperlink"/>
+                <w:noProof/>
+              </w:rPr>
+              <w:t>VLAN Identification with a Tag</w:t>
+            </w:r>
+            <w:r>
+              <w:rPr>
+                <w:noProof/>
+                <w:webHidden/>
+              </w:rPr>
+              <w:tab/>
+            </w:r>
+            <w:r>
+              <w:rPr>
+                <w:noProof/>
+                <w:webHidden/>
+              </w:rPr>
+              <w:fldChar w:fldCharType="begin"/>
+            </w:r>
+            <w:r>
+              <w:rPr>
+                <w:noProof/>
+                <w:webHidden/>
+              </w:rPr>
+              <w:instrText xml:space="preserve"> PAGEREF _Toc206448120 \h </w:instrText>
+            </w:r>
+            <w:r>
+              <w:rPr>
+                <w:noProof/>
+                <w:webHidden/>
+              </w:rPr>
+            </w:r>
+            <w:r>
+              <w:rPr>
+                <w:noProof/>
+                <w:webHidden/>
+              </w:rPr>
+              <w:fldChar w:fldCharType="separate"/>
+            </w:r>
+            <w:r>
+              <w:rPr>
+                <w:noProof/>
+                <w:webHidden/>
+              </w:rPr>
+              <w:t>26</w:t>
+            </w:r>
+            <w:r>
+              <w:rPr>
+                <w:noProof/>
+                <w:webHidden/>
+              </w:rPr>
+              <w:fldChar w:fldCharType="end"/>
+            </w:r>
+          </w:hyperlink>
+        </w:p>
+        <w:p>
+          <w:pPr>
+            <w:pStyle w:val="TOC3"/>
+            <w:tabs>
+              <w:tab w:val="right" w:leader="dot" w:pos="9350"/>
+            </w:tabs>
+            <w:rPr>
+              <w:rFonts w:eastAsiaTheme="minorEastAsia"/>
+              <w:noProof/>
+            </w:rPr>
+          </w:pPr>
+          <w:hyperlink w:anchor="_Toc206448121" w:history="1">
+            <w:r>
+              <w:rPr>
+                <w:rStyle w:val="Hyperlink"/>
+                <w:noProof/>
+              </w:rPr>
+              <w:t>Native VLANs and 802.1Q Tagging</w:t>
+            </w:r>
+            <w:r>
+              <w:rPr>
+                <w:noProof/>
+                <w:webHidden/>
+              </w:rPr>
+              <w:tab/>
+            </w:r>
+            <w:r>
+              <w:rPr>
+                <w:noProof/>
+                <w:webHidden/>
+              </w:rPr>
+              <w:fldChar w:fldCharType="begin"/>
+            </w:r>
+            <w:r>
+              <w:rPr>
+                <w:noProof/>
+                <w:webHidden/>
+              </w:rPr>
+              <w:instrText xml:space="preserve"> PAGEREF _Toc206448121 \h </w:instrText>
+            </w:r>
+            <w:r>
+              <w:rPr>
+                <w:noProof/>
+                <w:webHidden/>
+              </w:rPr>
+            </w:r>
+            <w:r>
+              <w:rPr>
+                <w:noProof/>
+                <w:webHidden/>
+              </w:rPr>
+              <w:fldChar w:fldCharType="separate"/>
+            </w:r>
+            <w:r>
+              <w:rPr>
+                <w:noProof/>
+                <w:webHidden/>
+              </w:rPr>
+              <w:t>27</w:t>
             </w:r>
             <w:r>
               <w:rPr>
@@ -1591,7 +2077,7 @@
       <w:pPr>
         <w:pStyle w:val="Heading1"/>
       </w:pPr>
-      <w:bookmarkStart w:id="0" w:name="_Toc206363109"/>
+      <w:bookmarkStart w:id="0" w:name="_Toc206448094"/>
       <w:r>
         <w:t xml:space="preserve">MODULE 2: </w:t>
       </w:r>
@@ -1664,7 +2150,7 @@
           <w:shd w:val="clear" w:color="auto" w:fill="FFFFFF"/>
         </w:rPr>
       </w:pPr>
-      <w:bookmarkStart w:id="1" w:name="_Toc206363110"/>
+      <w:bookmarkStart w:id="1" w:name="_Toc206448095"/>
       <w:r>
         <w:rPr>
           <w:rFonts w:eastAsia="Times New Roman"/>
@@ -1681,7 +2167,7 @@
       <w:pPr>
         <w:pStyle w:val="Heading3"/>
       </w:pPr>
-      <w:bookmarkStart w:id="2" w:name="_Toc206363111"/>
+      <w:bookmarkStart w:id="2" w:name="_Toc206448096"/>
       <w:r>
         <w:t>Switching</w:t>
       </w:r>
@@ -1922,7 +2408,7 @@
           <w:shd w:val="clear" w:color="auto" w:fill="FFFFFF"/>
         </w:rPr>
       </w:pPr>
-      <w:bookmarkStart w:id="3" w:name="_Toc206363112"/>
+      <w:bookmarkStart w:id="3" w:name="_Toc206448097"/>
       <w:r>
         <w:rPr>
           <w:shd w:val="clear" w:color="auto" w:fill="FFFFFF"/>
@@ -1989,7 +2475,7 @@
           <w:shd w:val="clear" w:color="auto" w:fill="F0F0F0"/>
         </w:rPr>
       </w:pPr>
-      <w:bookmarkStart w:id="4" w:name="_Toc206363113"/>
+      <w:bookmarkStart w:id="4" w:name="_Toc206448098"/>
       <w:r>
         <w:rPr>
           <w:shd w:val="clear" w:color="auto" w:fill="F0F0F0"/>
@@ -2157,7 +2643,7 @@
       <w:pPr>
         <w:pStyle w:val="Heading3"/>
       </w:pPr>
-      <w:bookmarkStart w:id="5" w:name="_Toc206363114"/>
+      <w:bookmarkStart w:id="5" w:name="_Toc206448099"/>
       <w:r>
         <w:rPr>
           <w:shd w:val="clear" w:color="auto" w:fill="FFFFFF"/>
@@ -3492,7 +3978,7 @@
       <w:pPr>
         <w:pStyle w:val="Heading3"/>
       </w:pPr>
-      <w:bookmarkStart w:id="6" w:name="_Toc206363115"/>
+      <w:bookmarkStart w:id="6" w:name="_Toc206448100"/>
       <w:r>
         <w:rPr>
           <w:shd w:val="clear" w:color="auto" w:fill="F0F0F0"/>
@@ -3592,7 +4078,7 @@
           <w:shd w:val="clear" w:color="auto" w:fill="FFFFFF"/>
         </w:rPr>
       </w:pPr>
-      <w:bookmarkStart w:id="7" w:name="_Toc206363116"/>
+      <w:bookmarkStart w:id="7" w:name="_Toc206448101"/>
       <w:r>
         <w:rPr>
           <w:shd w:val="clear" w:color="auto" w:fill="FFFFFF"/>
@@ -3754,7 +4240,7 @@
           <w:shd w:val="clear" w:color="auto" w:fill="F0F0F0"/>
         </w:rPr>
       </w:pPr>
-      <w:bookmarkStart w:id="8" w:name="_Toc206363117"/>
+      <w:bookmarkStart w:id="8" w:name="_Toc206448102"/>
       <w:r>
         <w:rPr>
           <w:shd w:val="clear" w:color="auto" w:fill="F0F0F0"/>
@@ -3908,7 +4394,7 @@
           <w:shd w:val="clear" w:color="auto" w:fill="FFFFFF"/>
         </w:rPr>
       </w:pPr>
-      <w:bookmarkStart w:id="9" w:name="_Toc206363118"/>
+      <w:bookmarkStart w:id="9" w:name="_Toc206448103"/>
       <w:r>
         <w:rPr>
           <w:shd w:val="clear" w:color="auto" w:fill="FFFFFF"/>
@@ -4751,7 +5237,7 @@
         </w:rPr>
         <w:t> </w:t>
       </w:r>
-      <w:bookmarkStart w:id="10" w:name="_Toc206363119"/>
+      <w:bookmarkStart w:id="10" w:name="_Toc206448104"/>
       <w:r>
         <w:rPr>
           <w:shd w:val="clear" w:color="auto" w:fill="FFFFFF"/>
@@ -4764,7 +5250,7 @@
       <w:pPr>
         <w:pStyle w:val="Heading3"/>
       </w:pPr>
-      <w:bookmarkStart w:id="11" w:name="_Toc206363120"/>
+      <w:bookmarkStart w:id="11" w:name="_Toc206448105"/>
       <w:r>
         <w:t>Collision Domains</w:t>
       </w:r>
@@ -4894,7 +5380,7 @@
           <w:shd w:val="clear" w:color="auto" w:fill="FFFFFF"/>
         </w:rPr>
       </w:pPr>
-      <w:bookmarkStart w:id="12" w:name="_Toc206363121"/>
+      <w:bookmarkStart w:id="12" w:name="_Toc206448106"/>
       <w:r>
         <w:rPr>
           <w:shd w:val="clear" w:color="auto" w:fill="FFFFFF"/>
@@ -4982,7 +5468,7 @@
       <w:pPr>
         <w:pStyle w:val="Heading3"/>
       </w:pPr>
-      <w:bookmarkStart w:id="13" w:name="_Toc206363122"/>
+      <w:bookmarkStart w:id="13" w:name="_Toc206448107"/>
       <w:r>
         <w:t>Alleviate Network Congestion</w:t>
       </w:r>
@@ -5141,7 +5627,7 @@
           <w:shd w:val="clear" w:color="auto" w:fill="FFFFFF"/>
         </w:rPr>
       </w:pPr>
-      <w:bookmarkStart w:id="14" w:name="_Toc206363123"/>
+      <w:bookmarkStart w:id="14" w:name="_Toc206448108"/>
       <w:r>
         <w:rPr>
           <w:shd w:val="clear" w:color="auto" w:fill="FFFFFF"/>
@@ -5280,7 +5766,7 @@
       <w:pPr>
         <w:pStyle w:val="Heading1"/>
       </w:pPr>
-      <w:bookmarkStart w:id="15" w:name="_Toc206363124"/>
+      <w:bookmarkStart w:id="15" w:name="_Toc206448109"/>
       <w:r>
         <w:t>MODULE 3: VLANS</w:t>
       </w:r>
@@ -5290,7 +5776,7 @@
       <w:pPr>
         <w:pStyle w:val="Heading2"/>
       </w:pPr>
-      <w:bookmarkStart w:id="16" w:name="_Toc206363125"/>
+      <w:bookmarkStart w:id="16" w:name="_Toc206448110"/>
       <w:r>
         <w:t>Introduction</w:t>
       </w:r>
@@ -5360,7 +5846,7 @@
           <w:shd w:val="clear" w:color="auto" w:fill="FFFFFF"/>
         </w:rPr>
       </w:pPr>
-      <w:bookmarkStart w:id="17" w:name="_Toc206363126"/>
+      <w:bookmarkStart w:id="17" w:name="_Toc206448111"/>
       <w:r>
         <w:rPr>
           <w:rFonts w:eastAsia="Times New Roman"/>
@@ -5374,7 +5860,7 @@
       <w:pPr>
         <w:pStyle w:val="Heading3"/>
       </w:pPr>
-      <w:bookmarkStart w:id="18" w:name="_Toc206363127"/>
+      <w:bookmarkStart w:id="18" w:name="_Toc206448112"/>
       <w:r>
         <w:t>VLAN Definitions</w:t>
       </w:r>
@@ -5461,7 +5947,7 @@
       <w:pPr>
         <w:pStyle w:val="Heading3"/>
       </w:pPr>
-      <w:bookmarkStart w:id="19" w:name="_Toc206363128"/>
+      <w:bookmarkStart w:id="19" w:name="_Toc206448113"/>
       <w:r>
         <w:t>Benefits of a VLAN Design</w:t>
       </w:r>
@@ -5607,7 +6093,7 @@
       <w:pPr>
         <w:pStyle w:val="Heading3"/>
       </w:pPr>
-      <w:bookmarkStart w:id="20" w:name="_Toc206363129"/>
+      <w:bookmarkStart w:id="20" w:name="_Toc206448114"/>
       <w:r>
         <w:t>Types of VLANs</w:t>
       </w:r>
@@ -5711,6 +6197,9 @@
     </w:p>
     <w:p>
       <w:r>
+        <w:rPr>
+          <w:noProof/>
+        </w:rPr>
         <w:drawing>
           <wp:inline distT="0" distB="0" distL="0" distR="0" wp14:anchorId="35BDB115" wp14:editId="6808D332">
             <wp:extent cx="5943600" cy="3371850"/>
@@ -5874,6 +6363,9 @@
     </w:p>
     <w:p>
       <w:r>
+        <w:rPr>
+          <w:noProof/>
+        </w:rPr>
         <w:drawing>
           <wp:inline distT="0" distB="0" distL="0" distR="0" wp14:anchorId="50A4EBEE" wp14:editId="57A548D2">
             <wp:extent cx="5943600" cy="4265295"/>
@@ -5918,15 +6410,20 @@
           <w:shd w:val="clear" w:color="auto" w:fill="FFFFFF"/>
         </w:rPr>
       </w:pPr>
+      <w:bookmarkStart w:id="21" w:name="_Toc206448115"/>
       <w:r>
         <w:rPr>
           <w:shd w:val="clear" w:color="auto" w:fill="FFFFFF"/>
         </w:rPr>
         <w:t>Check Your Understanding - Overview of VLANs</w:t>
       </w:r>
-    </w:p>
-    <w:p>
-      <w:r>
+      <w:bookmarkEnd w:id="21"/>
+    </w:p>
+    <w:p>
+      <w:r>
+        <w:rPr>
+          <w:noProof/>
+        </w:rPr>
         <w:drawing>
           <wp:inline distT="0" distB="0" distL="0" distR="0" wp14:anchorId="4239ACE7" wp14:editId="3DEAE1FD">
             <wp:extent cx="5943600" cy="1637030"/>
@@ -5966,6 +6463,9 @@
     </w:p>
     <w:p>
       <w:r>
+        <w:rPr>
+          <w:noProof/>
+        </w:rPr>
         <w:drawing>
           <wp:inline distT="0" distB="0" distL="0" distR="0" wp14:anchorId="527E149F" wp14:editId="697B85B9">
             <wp:extent cx="5943600" cy="1659890"/>
@@ -6005,6 +6505,9 @@
     </w:p>
     <w:p>
       <w:r>
+        <w:rPr>
+          <w:noProof/>
+        </w:rPr>
         <w:drawing>
           <wp:inline distT="0" distB="0" distL="0" distR="0" wp14:anchorId="2B3FC49C" wp14:editId="77F51A2E">
             <wp:extent cx="5943600" cy="2400935"/>
@@ -6044,6 +6547,9 @@
     </w:p>
     <w:p>
       <w:r>
+        <w:rPr>
+          <w:noProof/>
+        </w:rPr>
         <w:drawing>
           <wp:inline distT="0" distB="0" distL="0" distR="0" wp14:anchorId="1B5B6DB4" wp14:editId="225253ED">
             <wp:extent cx="5943600" cy="1682115"/>
@@ -6083,6 +6589,9 @@
     </w:p>
     <w:p>
       <w:r>
+        <w:rPr>
+          <w:noProof/>
+        </w:rPr>
         <w:drawing>
           <wp:inline distT="0" distB="0" distL="0" distR="0" wp14:anchorId="1089A87E" wp14:editId="0C6AE253">
             <wp:extent cx="5943600" cy="2409190"/>
@@ -6124,20 +6633,24 @@
       <w:pPr>
         <w:pStyle w:val="Heading2"/>
       </w:pPr>
+      <w:bookmarkStart w:id="22" w:name="_Toc206448116"/>
       <w:r>
         <w:rPr>
           <w:shd w:val="clear" w:color="auto" w:fill="FFFFFF"/>
         </w:rPr>
         <w:t>VLANs in a Multi-Switched Environment</w:t>
       </w:r>
+      <w:bookmarkEnd w:id="22"/>
     </w:p>
     <w:p>
       <w:pPr>
         <w:pStyle w:val="Heading3"/>
       </w:pPr>
+      <w:bookmarkStart w:id="23" w:name="_Toc206448117"/>
       <w:r>
         <w:t>Defining VLAN Trunks</w:t>
       </w:r>
+      <w:bookmarkEnd w:id="23"/>
     </w:p>
     <w:p>
       <w:r>
@@ -6161,6 +6674,9 @@
     </w:p>
     <w:p>
       <w:r>
+        <w:rPr>
+          <w:noProof/>
+        </w:rPr>
         <w:drawing>
           <wp:inline distT="0" distB="0" distL="0" distR="0" wp14:anchorId="35023367" wp14:editId="3149312B">
             <wp:extent cx="5943600" cy="2601595"/>
@@ -6205,12 +6721,14 @@
           <w:shd w:val="clear" w:color="auto" w:fill="FFFFFF"/>
         </w:rPr>
       </w:pPr>
+      <w:bookmarkStart w:id="24" w:name="_Toc206448118"/>
       <w:r>
         <w:rPr>
           <w:shd w:val="clear" w:color="auto" w:fill="FFFFFF"/>
         </w:rPr>
         <w:t>Network without VLANs</w:t>
       </w:r>
+      <w:bookmarkEnd w:id="24"/>
     </w:p>
     <w:p>
       <w:r>
@@ -6219,6 +6737,9 @@
     </w:p>
     <w:p>
       <w:r>
+        <w:rPr>
+          <w:noProof/>
+        </w:rPr>
         <w:drawing>
           <wp:inline distT="0" distB="0" distL="0" distR="0" wp14:anchorId="03D2ED0C" wp14:editId="2A0ED1E2">
             <wp:extent cx="5943600" cy="3111500"/>
@@ -6260,9 +6781,11 @@
       <w:pPr>
         <w:pStyle w:val="Heading3"/>
       </w:pPr>
+      <w:bookmarkStart w:id="25" w:name="_Toc206448119"/>
       <w:r>
         <w:t>Network with VLANs</w:t>
       </w:r>
+      <w:bookmarkEnd w:id="25"/>
     </w:p>
     <w:p>
       <w:r>
@@ -6276,6 +6799,9 @@
     </w:p>
     <w:p>
       <w:r>
+        <w:rPr>
+          <w:noProof/>
+        </w:rPr>
         <w:drawing>
           <wp:inline distT="0" distB="0" distL="0" distR="0" wp14:anchorId="508A3C5C" wp14:editId="3DF5E05A">
             <wp:extent cx="5943600" cy="3343910"/>
@@ -6332,9 +6858,11 @@
       <w:pPr>
         <w:pStyle w:val="Heading3"/>
       </w:pPr>
+      <w:bookmarkStart w:id="26" w:name="_Toc206448120"/>
       <w:r>
         <w:t>VLAN Identification with a Tag</w:t>
       </w:r>
+      <w:bookmarkEnd w:id="26"/>
     </w:p>
     <w:p>
       <w:r>
@@ -6439,6 +6967,9 @@
     </w:p>
     <w:p>
       <w:r>
+        <w:rPr>
+          <w:noProof/>
+        </w:rPr>
         <w:drawing>
           <wp:inline distT="0" distB="0" distL="0" distR="0" wp14:anchorId="199C1DEE" wp14:editId="20ECA5A2">
             <wp:extent cx="5532599" cy="3635055"/>
@@ -6480,16 +7011,360 @@
       <w:pPr>
         <w:pStyle w:val="Heading3"/>
       </w:pPr>
+      <w:bookmarkStart w:id="27" w:name="_Toc206448121"/>
       <w:r>
         <w:t>Native VLANs and 802.1Q Tagging</w:t>
       </w:r>
-    </w:p>
-    <w:p>
-      <w:bookmarkStart w:id="21" w:name="_GoBack"/>
-      <w:bookmarkEnd w:id="21"/>
+      <w:bookmarkEnd w:id="27"/>
+    </w:p>
+    <w:p>
+      <w:r>
+        <w:t>The IEEE 802.1Q standard specifies a native VLAN for trunk links, which defaults to VLAN 1. When an untagged frame arrives on a trunk port it is assigned to the native VLAN. Management frames that are sent between switches is an example of traffic that is typically untagged. If the link between two switches is a trunk, the switch sends the untagged traffic on the native VLAN.</w:t>
+      </w:r>
+    </w:p>
+    <w:p>
+      <w:pPr>
+        <w:pStyle w:val="Heading4"/>
+      </w:pPr>
+      <w:r>
+        <w:t>Tagged Frames on the Native VLAN</w:t>
+      </w:r>
+    </w:p>
+    <w:p>
+      <w:r>
+        <w:t xml:space="preserve">Some devices that support </w:t>
+      </w:r>
+      <w:proofErr w:type="spellStart"/>
+      <w:r>
+        <w:t>trunking</w:t>
+      </w:r>
+      <w:proofErr w:type="spellEnd"/>
+      <w:r>
+        <w:t xml:space="preserve"> add a VLAN tag to native VLAN traffic. Control traffic sent on the native VLAN should not be tagged. If an 802.1Q trunk port receives a tagged frame with the VLAN ID that is the same as the native VLAN, it drops the frame. Consequently, when configuring a switch port on a Cisco switch, configure devices so that they do not send tagged frames on the native VLAN. Devices from other vendors that support tagged frames on the native VLAN include IP phones, servers, routers, and non-Cisco switches.</w:t>
+      </w:r>
+    </w:p>
+    <w:p>
+      <w:pPr>
+        <w:pStyle w:val="Heading4"/>
+      </w:pPr>
+      <w:r>
+        <w:t>Untagged Frames on the Native VLAN</w:t>
+      </w:r>
+    </w:p>
+    <w:p>
+      <w:r>
+        <w:t>When a Cisco switch trunk port receives untagged frames (which are unusual in a well-designed network), it forwards those frames to the native VLAN. If there are no devices associated with the native VLAN (which is not unusual) and there are no other trunk ports (which is not unusual), then the frame is dropped. The default native VLAN is VLAN 1. When configuring an 802.1Q trunk port, a default Port VLAN ID (PVID) is assigned the value of the native VLAN ID. All untagged traffic coming in or out of the 802.1Q port is forwarded based on the PVID value. For example, if VLAN 99 is configured as the native VLAN, the PVID is 99 and all untagged traffic is forwarded to VLAN 99. If the native VLAN has not been reconfigured, the PVID value is set to VLAN 1.</w:t>
+      </w:r>
+    </w:p>
+    <w:p>
+      <w:r>
+        <w:t>In the figure, PC1 is connected by a hub to an 802.1Q trunk link.</w:t>
+      </w:r>
+    </w:p>
+    <w:p>
+      <w:r>
+        <w:drawing>
+          <wp:inline distT="0" distB="0" distL="0" distR="0" wp14:anchorId="265A84EC" wp14:editId="0E960C41">
+            <wp:extent cx="5380186" cy="3566469"/>
+            <wp:effectExtent l="0" t="0" r="0" b="0"/>
+            <wp:docPr id="44" name="Picture 44"/>
+            <wp:cNvGraphicFramePr>
+              <a:graphicFrameLocks xmlns:a="http://schemas.openxmlformats.org/drawingml/2006/main" noChangeAspect="1"/>
+            </wp:cNvGraphicFramePr>
+            <a:graphic xmlns:a="http://schemas.openxmlformats.org/drawingml/2006/main">
+              <a:graphicData uri="http://schemas.openxmlformats.org/drawingml/2006/picture">
+                <pic:pic xmlns:pic="http://schemas.openxmlformats.org/drawingml/2006/picture">
+                  <pic:nvPicPr>
+                    <pic:cNvPr id="1" name=""/>
+                    <pic:cNvPicPr/>
+                  </pic:nvPicPr>
+                  <pic:blipFill>
+                    <a:blip r:embed="rId49"/>
+                    <a:stretch>
+                      <a:fillRect/>
+                    </a:stretch>
+                  </pic:blipFill>
+                  <pic:spPr>
+                    <a:xfrm>
+                      <a:off x="0" y="0"/>
+                      <a:ext cx="5380186" cy="3566469"/>
+                    </a:xfrm>
+                    <a:prstGeom prst="rect">
+                      <a:avLst/>
+                    </a:prstGeom>
+                  </pic:spPr>
+                </pic:pic>
+              </a:graphicData>
+            </a:graphic>
+          </wp:inline>
+        </w:drawing>
+      </w:r>
+    </w:p>
+    <w:p>
+      <w:r>
+        <w:t>PC1 sends untagged traffic, which the switches associate with the native VLAN configured on the trunk ports, and forward accordingly. Tagged traffic on the trunk received by PC1 is dropped. This scenario reflects poor network design for several reasons: it uses a hub, it has a host connected to a trunk link, and it implies that the switches have access ports assigned to the native VLAN. It also illustrates the motivation for the IEEE 802.1Q specification for native VLANs as a means of handling legacy scenarios.</w:t>
+      </w:r>
+    </w:p>
+    <w:p>
+      <w:pPr>
+        <w:pStyle w:val="Heading3"/>
+      </w:pPr>
+      <w:r>
+        <w:t>Voice VLAN Tagging</w:t>
+      </w:r>
+    </w:p>
+    <w:p>
+      <w:r>
+        <w:t>A separate voice VLAN is required to support VoIP. This enables quality of service (</w:t>
+      </w:r>
+      <w:proofErr w:type="spellStart"/>
+      <w:r>
+        <w:t>QoS</w:t>
+      </w:r>
+      <w:proofErr w:type="spellEnd"/>
+      <w:r>
+        <w:t>) and security policies to be applied to voice traffic.</w:t>
+      </w:r>
+    </w:p>
+    <w:p>
+      <w:r>
+        <w:t>A Cisco IP phone connects directly to a switch port. An IP host can connect to the IP phone to gain network connectivity as well. The access port connected to the Cisco IP phone can be configured to use two separate VLANs. One VLAN is for voice traffic and the other is a data VLAN to support the host traffic. The link between the switch and the IP phone simulates a trunk link to carry both voice VLAN traffic and data VLAN traffic.</w:t>
+      </w:r>
+    </w:p>
+    <w:p>
+      <w:r>
+        <w:t>Specifically, the Cisco IP Phone contains an integrated three-port 10/100 switch. The ports provide dedicated connections to the following devices:</w:t>
+      </w:r>
+    </w:p>
+    <w:p>
+      <w:pPr>
+        <w:numPr>
+          <w:ilvl w:val="0"/>
+          <w:numId w:val="11"/>
+        </w:numPr>
+      </w:pPr>
+      <w:r>
+        <w:t>Port 1 connects to the switch or other VoIP device.</w:t>
+      </w:r>
+    </w:p>
+    <w:p>
+      <w:pPr>
+        <w:numPr>
+          <w:ilvl w:val="0"/>
+          <w:numId w:val="11"/>
+        </w:numPr>
+      </w:pPr>
+      <w:r>
+        <w:t>Port 2 is an internal 10/100 interface that carries the IP phone traffic.</w:t>
+      </w:r>
+    </w:p>
+    <w:p>
+      <w:pPr>
+        <w:numPr>
+          <w:ilvl w:val="0"/>
+          <w:numId w:val="11"/>
+        </w:numPr>
+      </w:pPr>
+      <w:r>
+        <w:t>Port 3 (access port) connects to a PC or other device.</w:t>
+      </w:r>
+    </w:p>
+    <w:p>
+      <w:r>
+        <w:t>The switch access port sends CDP packets instructing the attached IP phone to send voice traffic in one of three ways. The method used varies based on the type of traffic:</w:t>
+      </w:r>
+    </w:p>
+    <w:p>
+      <w:pPr>
+        <w:numPr>
+          <w:ilvl w:val="0"/>
+          <w:numId w:val="12"/>
+        </w:numPr>
+      </w:pPr>
+      <w:r>
+        <w:t>Voice VLAN traffic must be tagged with an appropriate Layer 2 class of service (</w:t>
+      </w:r>
+      <w:proofErr w:type="spellStart"/>
+      <w:r>
+        <w:t>CoS</w:t>
+      </w:r>
+      <w:proofErr w:type="spellEnd"/>
+      <w:r>
+        <w:t>) priority value</w:t>
+      </w:r>
+    </w:p>
+    <w:p>
+      <w:pPr>
+        <w:numPr>
+          <w:ilvl w:val="0"/>
+          <w:numId w:val="12"/>
+        </w:numPr>
+      </w:pPr>
+      <w:r>
+        <w:t xml:space="preserve">Access VLAN traffic can also be tagged with a Layer 2 </w:t>
+      </w:r>
+      <w:proofErr w:type="spellStart"/>
+      <w:r>
+        <w:t>CoS</w:t>
+      </w:r>
+      <w:proofErr w:type="spellEnd"/>
+      <w:r>
+        <w:t xml:space="preserve"> priority value</w:t>
+      </w:r>
+    </w:p>
+    <w:p>
+      <w:pPr>
+        <w:numPr>
+          <w:ilvl w:val="0"/>
+          <w:numId w:val="12"/>
+        </w:numPr>
+      </w:pPr>
+      <w:r>
+        <w:t xml:space="preserve">Access VLAN is not tagged (no Layer 2 </w:t>
+      </w:r>
+      <w:proofErr w:type="spellStart"/>
+      <w:r>
+        <w:t>CoS</w:t>
+      </w:r>
+      <w:proofErr w:type="spellEnd"/>
+      <w:r>
+        <w:t xml:space="preserve"> priority value)</w:t>
+      </w:r>
+    </w:p>
+    <w:p>
+      <w:r>
+        <w:t>In the figure, the student computer PC5 is attached to a Cisco IP phone, and the phone is attached to switch S3. VLAN 150 is designed to carry voice traffic, while PC5 is in VLAN 20, which is used for student data.</w:t>
+      </w:r>
+    </w:p>
+    <w:p>
+      <w:r>
+        <w:drawing>
+          <wp:inline distT="0" distB="0" distL="0" distR="0" wp14:anchorId="61179FD8" wp14:editId="7D65FBA3">
+            <wp:extent cx="5204911" cy="3208298"/>
+            <wp:effectExtent l="0" t="0" r="0" b="0"/>
+            <wp:docPr id="45" name="Picture 45"/>
+            <wp:cNvGraphicFramePr>
+              <a:graphicFrameLocks xmlns:a="http://schemas.openxmlformats.org/drawingml/2006/main" noChangeAspect="1"/>
+            </wp:cNvGraphicFramePr>
+            <a:graphic xmlns:a="http://schemas.openxmlformats.org/drawingml/2006/main">
+              <a:graphicData uri="http://schemas.openxmlformats.org/drawingml/2006/picture">
+                <pic:pic xmlns:pic="http://schemas.openxmlformats.org/drawingml/2006/picture">
+                  <pic:nvPicPr>
+                    <pic:cNvPr id="1" name=""/>
+                    <pic:cNvPicPr/>
+                  </pic:nvPicPr>
+                  <pic:blipFill>
+                    <a:blip r:embed="rId50"/>
+                    <a:stretch>
+                      <a:fillRect/>
+                    </a:stretch>
+                  </pic:blipFill>
+                  <pic:spPr>
+                    <a:xfrm>
+                      <a:off x="0" y="0"/>
+                      <a:ext cx="5204911" cy="3208298"/>
+                    </a:xfrm>
+                    <a:prstGeom prst="rect">
+                      <a:avLst/>
+                    </a:prstGeom>
+                  </pic:spPr>
+                </pic:pic>
+              </a:graphicData>
+            </a:graphic>
+          </wp:inline>
+        </w:drawing>
+      </w:r>
+    </w:p>
+    <w:p>
+      <w:pPr>
+        <w:pStyle w:val="Heading3"/>
+      </w:pPr>
+      <w:r>
+        <w:t>Voice VLAN Verification Example</w:t>
+      </w:r>
+    </w:p>
+    <w:p>
+      <w:r>
+        <w:t>The example output for the </w:t>
+      </w:r>
+      <w:r>
+        <w:rPr>
+          <w:b/>
+          <w:bCs/>
+        </w:rPr>
+        <w:t xml:space="preserve">show interface fa0/18 </w:t>
+      </w:r>
+      <w:proofErr w:type="spellStart"/>
+      <w:r>
+        <w:rPr>
+          <w:b/>
+          <w:bCs/>
+        </w:rPr>
+        <w:t>switchport</w:t>
+      </w:r>
+      <w:proofErr w:type="spellEnd"/>
+      <w:r>
+        <w:t> command is shown. The highlighted areas in the sample output show the F0/18 interface configured with a VLAN that is configured for data (VLAN 20), and a VLAN configured for voice (VLAN 150).</w:t>
+      </w:r>
+    </w:p>
+    <w:p>
+      <w:r>
+        <w:drawing>
+          <wp:inline distT="0" distB="0" distL="0" distR="0" wp14:anchorId="41D0A7C1" wp14:editId="002F95FF">
+            <wp:extent cx="4801016" cy="2933954"/>
+            <wp:effectExtent l="0" t="0" r="0" b="0"/>
+            <wp:docPr id="46" name="Picture 46"/>
+            <wp:cNvGraphicFramePr>
+              <a:graphicFrameLocks xmlns:a="http://schemas.openxmlformats.org/drawingml/2006/main" noChangeAspect="1"/>
+            </wp:cNvGraphicFramePr>
+            <a:graphic xmlns:a="http://schemas.openxmlformats.org/drawingml/2006/main">
+              <a:graphicData uri="http://schemas.openxmlformats.org/drawingml/2006/picture">
+                <pic:pic xmlns:pic="http://schemas.openxmlformats.org/drawingml/2006/picture">
+                  <pic:nvPicPr>
+                    <pic:cNvPr id="1" name=""/>
+                    <pic:cNvPicPr/>
+                  </pic:nvPicPr>
+                  <pic:blipFill>
+                    <a:blip r:embed="rId51"/>
+                    <a:stretch>
+                      <a:fillRect/>
+                    </a:stretch>
+                  </pic:blipFill>
+                  <pic:spPr>
+                    <a:xfrm>
+                      <a:off x="0" y="0"/>
+                      <a:ext cx="4801016" cy="2933954"/>
+                    </a:xfrm>
+                    <a:prstGeom prst="rect">
+                      <a:avLst/>
+                    </a:prstGeom>
+                  </pic:spPr>
+                </pic:pic>
+              </a:graphicData>
+            </a:graphic>
+          </wp:inline>
+        </w:drawing>
+      </w:r>
+    </w:p>
+    <w:p>
+      <w:pPr>
+        <w:pStyle w:val="Heading3"/>
+      </w:pPr>
+      <w:r>
+        <w:t>Packet Tracer - Investigate a VLAN Implementation</w:t>
+      </w:r>
+    </w:p>
+    <w:p>
+      <w:r>
+        <w:t>In this activity, you will observe how broadcast traffic is forwarded by the switches when VLANs are configured and when VLANs are not configured.</w:t>
+      </w:r>
     </w:p>
     <w:p/>
     <w:p/>
+    <w:p>
+      <w:bookmarkStart w:id="28" w:name="_GoBack"/>
+      <w:bookmarkEnd w:id="28"/>
+    </w:p>
     <w:p/>
     <w:p>
       <w:pPr>
@@ -6817,6 +7692,155 @@
     </w:lvl>
   </w:abstractNum>
   <w:abstractNum w:abstractNumId="2" w15:restartNumberingAfterBreak="0">
+    <w:nsid w:val="121C631B"/>
+    <w:multiLevelType w:val="multilevel"/>
+    <w:tmpl w:val="8FB6A86A"/>
+    <w:lvl w:ilvl="0">
+      <w:start w:val="1"/>
+      <w:numFmt w:val="bullet"/>
+      <w:lvlText w:val=""/>
+      <w:lvlJc w:val="left"/>
+      <w:pPr>
+        <w:tabs>
+          <w:tab w:val="num" w:pos="720"/>
+        </w:tabs>
+        <w:ind w:left="720" w:hanging="360"/>
+      </w:pPr>
+      <w:rPr>
+        <w:rFonts w:ascii="Symbol" w:hAnsi="Symbol" w:hint="default"/>
+        <w:sz w:val="20"/>
+      </w:rPr>
+    </w:lvl>
+    <w:lvl w:ilvl="1" w:tentative="1">
+      <w:start w:val="1"/>
+      <w:numFmt w:val="bullet"/>
+      <w:lvlText w:val="o"/>
+      <w:lvlJc w:val="left"/>
+      <w:pPr>
+        <w:tabs>
+          <w:tab w:val="num" w:pos="1440"/>
+        </w:tabs>
+        <w:ind w:left="1440" w:hanging="360"/>
+      </w:pPr>
+      <w:rPr>
+        <w:rFonts w:ascii="Courier New" w:hAnsi="Courier New" w:hint="default"/>
+        <w:sz w:val="20"/>
+      </w:rPr>
+    </w:lvl>
+    <w:lvl w:ilvl="2" w:tentative="1">
+      <w:start w:val="1"/>
+      <w:numFmt w:val="bullet"/>
+      <w:lvlText w:val=""/>
+      <w:lvlJc w:val="left"/>
+      <w:pPr>
+        <w:tabs>
+          <w:tab w:val="num" w:pos="2160"/>
+        </w:tabs>
+        <w:ind w:left="2160" w:hanging="360"/>
+      </w:pPr>
+      <w:rPr>
+        <w:rFonts w:ascii="Wingdings" w:hAnsi="Wingdings" w:hint="default"/>
+        <w:sz w:val="20"/>
+      </w:rPr>
+    </w:lvl>
+    <w:lvl w:ilvl="3" w:tentative="1">
+      <w:start w:val="1"/>
+      <w:numFmt w:val="bullet"/>
+      <w:lvlText w:val=""/>
+      <w:lvlJc w:val="left"/>
+      <w:pPr>
+        <w:tabs>
+          <w:tab w:val="num" w:pos="2880"/>
+        </w:tabs>
+        <w:ind w:left="2880" w:hanging="360"/>
+      </w:pPr>
+      <w:rPr>
+        <w:rFonts w:ascii="Wingdings" w:hAnsi="Wingdings" w:hint="default"/>
+        <w:sz w:val="20"/>
+      </w:rPr>
+    </w:lvl>
+    <w:lvl w:ilvl="4" w:tentative="1">
+      <w:start w:val="1"/>
+      <w:numFmt w:val="bullet"/>
+      <w:lvlText w:val=""/>
+      <w:lvlJc w:val="left"/>
+      <w:pPr>
+        <w:tabs>
+          <w:tab w:val="num" w:pos="3600"/>
+        </w:tabs>
+        <w:ind w:left="3600" w:hanging="360"/>
+      </w:pPr>
+      <w:rPr>
+        <w:rFonts w:ascii="Wingdings" w:hAnsi="Wingdings" w:hint="default"/>
+        <w:sz w:val="20"/>
+      </w:rPr>
+    </w:lvl>
+    <w:lvl w:ilvl="5" w:tentative="1">
+      <w:start w:val="1"/>
+      <w:numFmt w:val="bullet"/>
+      <w:lvlText w:val=""/>
+      <w:lvlJc w:val="left"/>
+      <w:pPr>
+        <w:tabs>
+          <w:tab w:val="num" w:pos="4320"/>
+        </w:tabs>
+        <w:ind w:left="4320" w:hanging="360"/>
+      </w:pPr>
+      <w:rPr>
+        <w:rFonts w:ascii="Wingdings" w:hAnsi="Wingdings" w:hint="default"/>
+        <w:sz w:val="20"/>
+      </w:rPr>
+    </w:lvl>
+    <w:lvl w:ilvl="6" w:tentative="1">
+      <w:start w:val="1"/>
+      <w:numFmt w:val="bullet"/>
+      <w:lvlText w:val=""/>
+      <w:lvlJc w:val="left"/>
+      <w:pPr>
+        <w:tabs>
+          <w:tab w:val="num" w:pos="5040"/>
+        </w:tabs>
+        <w:ind w:left="5040" w:hanging="360"/>
+      </w:pPr>
+      <w:rPr>
+        <w:rFonts w:ascii="Wingdings" w:hAnsi="Wingdings" w:hint="default"/>
+        <w:sz w:val="20"/>
+      </w:rPr>
+    </w:lvl>
+    <w:lvl w:ilvl="7" w:tentative="1">
+      <w:start w:val="1"/>
+      <w:numFmt w:val="bullet"/>
+      <w:lvlText w:val=""/>
+      <w:lvlJc w:val="left"/>
+      <w:pPr>
+        <w:tabs>
+          <w:tab w:val="num" w:pos="5760"/>
+        </w:tabs>
+        <w:ind w:left="5760" w:hanging="360"/>
+      </w:pPr>
+      <w:rPr>
+        <w:rFonts w:ascii="Wingdings" w:hAnsi="Wingdings" w:hint="default"/>
+        <w:sz w:val="20"/>
+      </w:rPr>
+    </w:lvl>
+    <w:lvl w:ilvl="8" w:tentative="1">
+      <w:start w:val="1"/>
+      <w:numFmt w:val="bullet"/>
+      <w:lvlText w:val=""/>
+      <w:lvlJc w:val="left"/>
+      <w:pPr>
+        <w:tabs>
+          <w:tab w:val="num" w:pos="6480"/>
+        </w:tabs>
+        <w:ind w:left="6480" w:hanging="360"/>
+      </w:pPr>
+      <w:rPr>
+        <w:rFonts w:ascii="Wingdings" w:hAnsi="Wingdings" w:hint="default"/>
+        <w:sz w:val="20"/>
+      </w:rPr>
+    </w:lvl>
+  </w:abstractNum>
+  <w:abstractNum w:abstractNumId="3" w15:restartNumberingAfterBreak="0">
     <w:nsid w:val="16254F57"/>
     <w:multiLevelType w:val="multilevel"/>
     <w:tmpl w:val="1804961E"/>
@@ -6965,7 +7989,7 @@
       </w:rPr>
     </w:lvl>
   </w:abstractNum>
-  <w:abstractNum w:abstractNumId="3" w15:restartNumberingAfterBreak="0">
+  <w:abstractNum w:abstractNumId="4" w15:restartNumberingAfterBreak="0">
     <w:nsid w:val="1EA5615C"/>
     <w:multiLevelType w:val="multilevel"/>
     <w:tmpl w:val="BED0A8E6"/>
@@ -7114,7 +8138,7 @@
       </w:rPr>
     </w:lvl>
   </w:abstractNum>
-  <w:abstractNum w:abstractNumId="4" w15:restartNumberingAfterBreak="0">
+  <w:abstractNum w:abstractNumId="5" w15:restartNumberingAfterBreak="0">
     <w:nsid w:val="233A281A"/>
     <w:multiLevelType w:val="multilevel"/>
     <w:tmpl w:val="38903D44"/>
@@ -7263,7 +8287,7 @@
       </w:rPr>
     </w:lvl>
   </w:abstractNum>
-  <w:abstractNum w:abstractNumId="5" w15:restartNumberingAfterBreak="0">
+  <w:abstractNum w:abstractNumId="6" w15:restartNumberingAfterBreak="0">
     <w:nsid w:val="37377069"/>
     <w:multiLevelType w:val="multilevel"/>
     <w:tmpl w:val="6EEE16A2"/>
@@ -7412,7 +8436,156 @@
       </w:rPr>
     </w:lvl>
   </w:abstractNum>
-  <w:abstractNum w:abstractNumId="6" w15:restartNumberingAfterBreak="0">
+  <w:abstractNum w:abstractNumId="7" w15:restartNumberingAfterBreak="0">
+    <w:nsid w:val="413B2869"/>
+    <w:multiLevelType w:val="multilevel"/>
+    <w:tmpl w:val="2034E126"/>
+    <w:lvl w:ilvl="0">
+      <w:start w:val="1"/>
+      <w:numFmt w:val="bullet"/>
+      <w:lvlText w:val=""/>
+      <w:lvlJc w:val="left"/>
+      <w:pPr>
+        <w:tabs>
+          <w:tab w:val="num" w:pos="720"/>
+        </w:tabs>
+        <w:ind w:left="720" w:hanging="360"/>
+      </w:pPr>
+      <w:rPr>
+        <w:rFonts w:ascii="Symbol" w:hAnsi="Symbol" w:hint="default"/>
+        <w:sz w:val="20"/>
+      </w:rPr>
+    </w:lvl>
+    <w:lvl w:ilvl="1" w:tentative="1">
+      <w:start w:val="1"/>
+      <w:numFmt w:val="bullet"/>
+      <w:lvlText w:val="o"/>
+      <w:lvlJc w:val="left"/>
+      <w:pPr>
+        <w:tabs>
+          <w:tab w:val="num" w:pos="1440"/>
+        </w:tabs>
+        <w:ind w:left="1440" w:hanging="360"/>
+      </w:pPr>
+      <w:rPr>
+        <w:rFonts w:ascii="Courier New" w:hAnsi="Courier New" w:hint="default"/>
+        <w:sz w:val="20"/>
+      </w:rPr>
+    </w:lvl>
+    <w:lvl w:ilvl="2" w:tentative="1">
+      <w:start w:val="1"/>
+      <w:numFmt w:val="bullet"/>
+      <w:lvlText w:val=""/>
+      <w:lvlJc w:val="left"/>
+      <w:pPr>
+        <w:tabs>
+          <w:tab w:val="num" w:pos="2160"/>
+        </w:tabs>
+        <w:ind w:left="2160" w:hanging="360"/>
+      </w:pPr>
+      <w:rPr>
+        <w:rFonts w:ascii="Wingdings" w:hAnsi="Wingdings" w:hint="default"/>
+        <w:sz w:val="20"/>
+      </w:rPr>
+    </w:lvl>
+    <w:lvl w:ilvl="3" w:tentative="1">
+      <w:start w:val="1"/>
+      <w:numFmt w:val="bullet"/>
+      <w:lvlText w:val=""/>
+      <w:lvlJc w:val="left"/>
+      <w:pPr>
+        <w:tabs>
+          <w:tab w:val="num" w:pos="2880"/>
+        </w:tabs>
+        <w:ind w:left="2880" w:hanging="360"/>
+      </w:pPr>
+      <w:rPr>
+        <w:rFonts w:ascii="Wingdings" w:hAnsi="Wingdings" w:hint="default"/>
+        <w:sz w:val="20"/>
+      </w:rPr>
+    </w:lvl>
+    <w:lvl w:ilvl="4" w:tentative="1">
+      <w:start w:val="1"/>
+      <w:numFmt w:val="bullet"/>
+      <w:lvlText w:val=""/>
+      <w:lvlJc w:val="left"/>
+      <w:pPr>
+        <w:tabs>
+          <w:tab w:val="num" w:pos="3600"/>
+        </w:tabs>
+        <w:ind w:left="3600" w:hanging="360"/>
+      </w:pPr>
+      <w:rPr>
+        <w:rFonts w:ascii="Wingdings" w:hAnsi="Wingdings" w:hint="default"/>
+        <w:sz w:val="20"/>
+      </w:rPr>
+    </w:lvl>
+    <w:lvl w:ilvl="5" w:tentative="1">
+      <w:start w:val="1"/>
+      <w:numFmt w:val="bullet"/>
+      <w:lvlText w:val=""/>
+      <w:lvlJc w:val="left"/>
+      <w:pPr>
+        <w:tabs>
+          <w:tab w:val="num" w:pos="4320"/>
+        </w:tabs>
+        <w:ind w:left="4320" w:hanging="360"/>
+      </w:pPr>
+      <w:rPr>
+        <w:rFonts w:ascii="Wingdings" w:hAnsi="Wingdings" w:hint="default"/>
+        <w:sz w:val="20"/>
+      </w:rPr>
+    </w:lvl>
+    <w:lvl w:ilvl="6" w:tentative="1">
+      <w:start w:val="1"/>
+      <w:numFmt w:val="bullet"/>
+      <w:lvlText w:val=""/>
+      <w:lvlJc w:val="left"/>
+      <w:pPr>
+        <w:tabs>
+          <w:tab w:val="num" w:pos="5040"/>
+        </w:tabs>
+        <w:ind w:left="5040" w:hanging="360"/>
+      </w:pPr>
+      <w:rPr>
+        <w:rFonts w:ascii="Wingdings" w:hAnsi="Wingdings" w:hint="default"/>
+        <w:sz w:val="20"/>
+      </w:rPr>
+    </w:lvl>
+    <w:lvl w:ilvl="7" w:tentative="1">
+      <w:start w:val="1"/>
+      <w:numFmt w:val="bullet"/>
+      <w:lvlText w:val=""/>
+      <w:lvlJc w:val="left"/>
+      <w:pPr>
+        <w:tabs>
+          <w:tab w:val="num" w:pos="5760"/>
+        </w:tabs>
+        <w:ind w:left="5760" w:hanging="360"/>
+      </w:pPr>
+      <w:rPr>
+        <w:rFonts w:ascii="Wingdings" w:hAnsi="Wingdings" w:hint="default"/>
+        <w:sz w:val="20"/>
+      </w:rPr>
+    </w:lvl>
+    <w:lvl w:ilvl="8" w:tentative="1">
+      <w:start w:val="1"/>
+      <w:numFmt w:val="bullet"/>
+      <w:lvlText w:val=""/>
+      <w:lvlJc w:val="left"/>
+      <w:pPr>
+        <w:tabs>
+          <w:tab w:val="num" w:pos="6480"/>
+        </w:tabs>
+        <w:ind w:left="6480" w:hanging="360"/>
+      </w:pPr>
+      <w:rPr>
+        <w:rFonts w:ascii="Wingdings" w:hAnsi="Wingdings" w:hint="default"/>
+        <w:sz w:val="20"/>
+      </w:rPr>
+    </w:lvl>
+  </w:abstractNum>
+  <w:abstractNum w:abstractNumId="8" w15:restartNumberingAfterBreak="0">
     <w:nsid w:val="44C2150D"/>
     <w:multiLevelType w:val="multilevel"/>
     <w:tmpl w:val="B1FA605C"/>
@@ -7561,7 +8734,7 @@
       </w:rPr>
     </w:lvl>
   </w:abstractNum>
-  <w:abstractNum w:abstractNumId="7" w15:restartNumberingAfterBreak="0">
+  <w:abstractNum w:abstractNumId="9" w15:restartNumberingAfterBreak="0">
     <w:nsid w:val="653274C8"/>
     <w:multiLevelType w:val="multilevel"/>
     <w:tmpl w:val="B742045E"/>
@@ -7710,7 +8883,7 @@
       </w:rPr>
     </w:lvl>
   </w:abstractNum>
-  <w:abstractNum w:abstractNumId="8" w15:restartNumberingAfterBreak="0">
+  <w:abstractNum w:abstractNumId="10" w15:restartNumberingAfterBreak="0">
     <w:nsid w:val="75994348"/>
     <w:multiLevelType w:val="multilevel"/>
     <w:tmpl w:val="B456DF3E"/>
@@ -7859,7 +9032,7 @@
       </w:rPr>
     </w:lvl>
   </w:abstractNum>
-  <w:abstractNum w:abstractNumId="9" w15:restartNumberingAfterBreak="0">
+  <w:abstractNum w:abstractNumId="11" w15:restartNumberingAfterBreak="0">
     <w:nsid w:val="77651F95"/>
     <w:multiLevelType w:val="multilevel"/>
     <w:tmpl w:val="B0042D34"/>
@@ -8012,31 +9185,37 @@
     <w:abstractNumId w:val="1"/>
   </w:num>
   <w:num w:numId="2">
-    <w:abstractNumId w:val="7"/>
+    <w:abstractNumId w:val="9"/>
   </w:num>
   <w:num w:numId="3">
-    <w:abstractNumId w:val="9"/>
+    <w:abstractNumId w:val="11"/>
   </w:num>
   <w:num w:numId="4">
-    <w:abstractNumId w:val="5"/>
+    <w:abstractNumId w:val="6"/>
   </w:num>
   <w:num w:numId="5">
     <w:abstractNumId w:val="0"/>
   </w:num>
   <w:num w:numId="6">
-    <w:abstractNumId w:val="6"/>
+    <w:abstractNumId w:val="8"/>
   </w:num>
   <w:num w:numId="7">
+    <w:abstractNumId w:val="5"/>
+  </w:num>
+  <w:num w:numId="8">
+    <w:abstractNumId w:val="10"/>
+  </w:num>
+  <w:num w:numId="9">
+    <w:abstractNumId w:val="3"/>
+  </w:num>
+  <w:num w:numId="10">
     <w:abstractNumId w:val="4"/>
   </w:num>
-  <w:num w:numId="8">
-    <w:abstractNumId w:val="8"/>
-  </w:num>
-  <w:num w:numId="9">
+  <w:num w:numId="11">
     <w:abstractNumId w:val="2"/>
   </w:num>
-  <w:num w:numId="10">
-    <w:abstractNumId w:val="3"/>
+  <w:num w:numId="12">
+    <w:abstractNumId w:val="7"/>
   </w:num>
 </w:numbering>
 </file>
@@ -8992,7 +10171,7 @@
 </file>
 
 <file path=customXml/itemProps1.xml><?xml version="1.0" encoding="utf-8"?>
-<ds:datastoreItem xmlns:ds="http://schemas.openxmlformats.org/officeDocument/2006/customXml" ds:itemID="{91A3EADB-F9C4-4800-9D67-B41AF6516597}">
+<ds:datastoreItem xmlns:ds="http://schemas.openxmlformats.org/officeDocument/2006/customXml" ds:itemID="{292B5628-3806-444C-B111-E27B446C4057}">
   <ds:schemaRefs>
     <ds:schemaRef ds:uri="http://schemas.openxmlformats.org/officeDocument/2006/bibliography"/>
   </ds:schemaRefs>

</xml_diff>

<commit_message>
Check your understanding module3
</commit_message>
<xml_diff>
--- a/Notes/CCNA Level2.docx
+++ b/Notes/CCNA Level2.docx
@@ -82,7 +82,7 @@
             </w:rPr>
             <w:fldChar w:fldCharType="separate"/>
           </w:r>
-          <w:hyperlink w:anchor="_Toc206448094" w:history="1">
+          <w:hyperlink w:anchor="_Toc206667798" w:history="1">
             <w:r>
               <w:rPr>
                 <w:rStyle w:val="Hyperlink"/>
@@ -109,7 +109,7 @@
                 <w:noProof/>
                 <w:webHidden/>
               </w:rPr>
-              <w:instrText xml:space="preserve"> PAGEREF _Toc206448094 \h </w:instrText>
+              <w:instrText xml:space="preserve"> PAGEREF _Toc206667798 \h </w:instrText>
             </w:r>
             <w:r>
               <w:rPr>
@@ -129,7 +129,7 @@
                 <w:noProof/>
                 <w:webHidden/>
               </w:rPr>
-              <w:t>2</w:t>
+              <w:t>3</w:t>
             </w:r>
             <w:r>
               <w:rPr>
@@ -151,7 +151,7 @@
               <w:noProof/>
             </w:rPr>
           </w:pPr>
-          <w:hyperlink w:anchor="_Toc206448095" w:history="1">
+          <w:hyperlink w:anchor="_Toc206667799" w:history="1">
             <w:r>
               <w:rPr>
                 <w:rStyle w:val="Hyperlink"/>
@@ -187,7 +187,7 @@
                 <w:noProof/>
                 <w:webHidden/>
               </w:rPr>
-              <w:instrText xml:space="preserve"> PAGEREF _Toc206448095 \h </w:instrText>
+              <w:instrText xml:space="preserve"> PAGEREF _Toc206667799 \h </w:instrText>
             </w:r>
             <w:r>
               <w:rPr>
@@ -207,7 +207,7 @@
                 <w:noProof/>
                 <w:webHidden/>
               </w:rPr>
-              <w:t>2</w:t>
+              <w:t>3</w:t>
             </w:r>
             <w:r>
               <w:rPr>
@@ -229,7 +229,7 @@
               <w:noProof/>
             </w:rPr>
           </w:pPr>
-          <w:hyperlink w:anchor="_Toc206448096" w:history="1">
+          <w:hyperlink w:anchor="_Toc206667800" w:history="1">
             <w:r>
               <w:rPr>
                 <w:rStyle w:val="Hyperlink"/>
@@ -264,7 +264,7 @@
                 <w:noProof/>
                 <w:webHidden/>
               </w:rPr>
-              <w:instrText xml:space="preserve"> PAGEREF _Toc206448096 \h </w:instrText>
+              <w:instrText xml:space="preserve"> PAGEREF _Toc206667800 \h </w:instrText>
             </w:r>
             <w:r>
               <w:rPr>
@@ -284,7 +284,7 @@
                 <w:noProof/>
                 <w:webHidden/>
               </w:rPr>
-              <w:t>2</w:t>
+              <w:t>3</w:t>
             </w:r>
             <w:r>
               <w:rPr>
@@ -306,7 +306,7 @@
               <w:noProof/>
             </w:rPr>
           </w:pPr>
-          <w:hyperlink w:anchor="_Toc206448097" w:history="1">
+          <w:hyperlink w:anchor="_Toc206667801" w:history="1">
             <w:r>
               <w:rPr>
                 <w:rStyle w:val="Hyperlink"/>
@@ -334,7 +334,7 @@
                 <w:noProof/>
                 <w:webHidden/>
               </w:rPr>
-              <w:instrText xml:space="preserve"> PAGEREF _Toc206448097 \h </w:instrText>
+              <w:instrText xml:space="preserve"> PAGEREF _Toc206667801 \h </w:instrText>
             </w:r>
             <w:r>
               <w:rPr>
@@ -354,7 +354,7 @@
                 <w:noProof/>
                 <w:webHidden/>
               </w:rPr>
-              <w:t>3</w:t>
+              <w:t>4</w:t>
             </w:r>
             <w:r>
               <w:rPr>
@@ -376,7 +376,7 @@
               <w:noProof/>
             </w:rPr>
           </w:pPr>
-          <w:hyperlink w:anchor="_Toc206448098" w:history="1">
+          <w:hyperlink w:anchor="_Toc206667802" w:history="1">
             <w:r>
               <w:rPr>
                 <w:rStyle w:val="Hyperlink"/>
@@ -404,7 +404,7 @@
                 <w:noProof/>
                 <w:webHidden/>
               </w:rPr>
-              <w:instrText xml:space="preserve"> PAGEREF _Toc206448098 \h </w:instrText>
+              <w:instrText xml:space="preserve"> PAGEREF _Toc206667802 \h </w:instrText>
             </w:r>
             <w:r>
               <w:rPr>
@@ -424,7 +424,7 @@
                 <w:noProof/>
                 <w:webHidden/>
               </w:rPr>
-              <w:t>4</w:t>
+              <w:t>5</w:t>
             </w:r>
             <w:r>
               <w:rPr>
@@ -446,7 +446,7 @@
               <w:noProof/>
             </w:rPr>
           </w:pPr>
-          <w:hyperlink w:anchor="_Toc206448099" w:history="1">
+          <w:hyperlink w:anchor="_Toc206667803" w:history="1">
             <w:r>
               <w:rPr>
                 <w:rStyle w:val="Hyperlink"/>
@@ -474,7 +474,7 @@
                 <w:noProof/>
                 <w:webHidden/>
               </w:rPr>
-              <w:instrText xml:space="preserve"> PAGEREF _Toc206448099 \h </w:instrText>
+              <w:instrText xml:space="preserve"> PAGEREF _Toc206667803 \h </w:instrText>
             </w:r>
             <w:r>
               <w:rPr>
@@ -494,7 +494,7 @@
                 <w:noProof/>
                 <w:webHidden/>
               </w:rPr>
-              <w:t>4</w:t>
+              <w:t>5</w:t>
             </w:r>
             <w:r>
               <w:rPr>
@@ -516,7 +516,7 @@
               <w:noProof/>
             </w:rPr>
           </w:pPr>
-          <w:hyperlink w:anchor="_Toc206448100" w:history="1">
+          <w:hyperlink w:anchor="_Toc206667804" w:history="1">
             <w:r>
               <w:rPr>
                 <w:rStyle w:val="Hyperlink"/>
@@ -544,7 +544,7 @@
                 <w:noProof/>
                 <w:webHidden/>
               </w:rPr>
-              <w:instrText xml:space="preserve"> PAGEREF _Toc206448100 \h </w:instrText>
+              <w:instrText xml:space="preserve"> PAGEREF _Toc206667804 \h </w:instrText>
             </w:r>
             <w:r>
               <w:rPr>
@@ -564,7 +564,7 @@
                 <w:noProof/>
                 <w:webHidden/>
               </w:rPr>
-              <w:t>6</w:t>
+              <w:t>7</w:t>
             </w:r>
             <w:r>
               <w:rPr>
@@ -586,7 +586,7 @@
               <w:noProof/>
             </w:rPr>
           </w:pPr>
-          <w:hyperlink w:anchor="_Toc206448101" w:history="1">
+          <w:hyperlink w:anchor="_Toc206667805" w:history="1">
             <w:r>
               <w:rPr>
                 <w:rStyle w:val="Hyperlink"/>
@@ -614,7 +614,7 @@
                 <w:noProof/>
                 <w:webHidden/>
               </w:rPr>
-              <w:instrText xml:space="preserve"> PAGEREF _Toc206448101 \h </w:instrText>
+              <w:instrText xml:space="preserve"> PAGEREF _Toc206667805 \h </w:instrText>
             </w:r>
             <w:r>
               <w:rPr>
@@ -634,7 +634,7 @@
                 <w:noProof/>
                 <w:webHidden/>
               </w:rPr>
-              <w:t>6</w:t>
+              <w:t>7</w:t>
             </w:r>
             <w:r>
               <w:rPr>
@@ -656,7 +656,7 @@
               <w:noProof/>
             </w:rPr>
           </w:pPr>
-          <w:hyperlink w:anchor="_Toc206448102" w:history="1">
+          <w:hyperlink w:anchor="_Toc206667806" w:history="1">
             <w:r>
               <w:rPr>
                 <w:rStyle w:val="Hyperlink"/>
@@ -684,7 +684,7 @@
                 <w:noProof/>
                 <w:webHidden/>
               </w:rPr>
-              <w:instrText xml:space="preserve"> PAGEREF _Toc206448102 \h </w:instrText>
+              <w:instrText xml:space="preserve"> PAGEREF _Toc206667806 \h </w:instrText>
             </w:r>
             <w:r>
               <w:rPr>
@@ -704,7 +704,7 @@
                 <w:noProof/>
                 <w:webHidden/>
               </w:rPr>
-              <w:t>7</w:t>
+              <w:t>8</w:t>
             </w:r>
             <w:r>
               <w:rPr>
@@ -726,7 +726,7 @@
               <w:noProof/>
             </w:rPr>
           </w:pPr>
-          <w:hyperlink w:anchor="_Toc206448103" w:history="1">
+          <w:hyperlink w:anchor="_Toc206667807" w:history="1">
             <w:r>
               <w:rPr>
                 <w:rStyle w:val="Hyperlink"/>
@@ -754,7 +754,7 @@
                 <w:noProof/>
                 <w:webHidden/>
               </w:rPr>
-              <w:instrText xml:space="preserve"> PAGEREF _Toc206448103 \h </w:instrText>
+              <w:instrText xml:space="preserve"> PAGEREF _Toc206667807 \h </w:instrText>
             </w:r>
             <w:r>
               <w:rPr>
@@ -774,7 +774,7 @@
                 <w:noProof/>
                 <w:webHidden/>
               </w:rPr>
-              <w:t>8</w:t>
+              <w:t>9</w:t>
             </w:r>
             <w:r>
               <w:rPr>
@@ -796,7 +796,7 @@
               <w:noProof/>
             </w:rPr>
           </w:pPr>
-          <w:hyperlink w:anchor="_Toc206448104" w:history="1">
+          <w:hyperlink w:anchor="_Toc206667808" w:history="1">
             <w:r>
               <w:rPr>
                 <w:rStyle w:val="Hyperlink"/>
@@ -824,7 +824,7 @@
                 <w:noProof/>
                 <w:webHidden/>
               </w:rPr>
-              <w:instrText xml:space="preserve"> PAGEREF _Toc206448104 \h </w:instrText>
+              <w:instrText xml:space="preserve"> PAGEREF _Toc206667808 \h </w:instrText>
             </w:r>
             <w:r>
               <w:rPr>
@@ -844,7 +844,7 @@
                 <w:noProof/>
                 <w:webHidden/>
               </w:rPr>
-              <w:t>13</w:t>
+              <w:t>14</w:t>
             </w:r>
             <w:r>
               <w:rPr>
@@ -866,7 +866,7 @@
               <w:noProof/>
             </w:rPr>
           </w:pPr>
-          <w:hyperlink w:anchor="_Toc206448105" w:history="1">
+          <w:hyperlink w:anchor="_Toc206667809" w:history="1">
             <w:r>
               <w:rPr>
                 <w:rStyle w:val="Hyperlink"/>
@@ -893,7 +893,7 @@
                 <w:noProof/>
                 <w:webHidden/>
               </w:rPr>
-              <w:instrText xml:space="preserve"> PAGEREF _Toc206448105 \h </w:instrText>
+              <w:instrText xml:space="preserve"> PAGEREF _Toc206667809 \h </w:instrText>
             </w:r>
             <w:r>
               <w:rPr>
@@ -913,7 +913,7 @@
                 <w:noProof/>
                 <w:webHidden/>
               </w:rPr>
-              <w:t>13</w:t>
+              <w:t>14</w:t>
             </w:r>
             <w:r>
               <w:rPr>
@@ -935,7 +935,7 @@
               <w:noProof/>
             </w:rPr>
           </w:pPr>
-          <w:hyperlink w:anchor="_Toc206448106" w:history="1">
+          <w:hyperlink w:anchor="_Toc206667810" w:history="1">
             <w:r>
               <w:rPr>
                 <w:rStyle w:val="Hyperlink"/>
@@ -963,7 +963,7 @@
                 <w:noProof/>
                 <w:webHidden/>
               </w:rPr>
-              <w:instrText xml:space="preserve"> PAGEREF _Toc206448106 \h </w:instrText>
+              <w:instrText xml:space="preserve"> PAGEREF _Toc206667810 \h </w:instrText>
             </w:r>
             <w:r>
               <w:rPr>
@@ -983,7 +983,7 @@
                 <w:noProof/>
                 <w:webHidden/>
               </w:rPr>
-              <w:t>14</w:t>
+              <w:t>15</w:t>
             </w:r>
             <w:r>
               <w:rPr>
@@ -1005,7 +1005,7 @@
               <w:noProof/>
             </w:rPr>
           </w:pPr>
-          <w:hyperlink w:anchor="_Toc206448107" w:history="1">
+          <w:hyperlink w:anchor="_Toc206667811" w:history="1">
             <w:r>
               <w:rPr>
                 <w:rStyle w:val="Hyperlink"/>
@@ -1032,7 +1032,7 @@
                 <w:noProof/>
                 <w:webHidden/>
               </w:rPr>
-              <w:instrText xml:space="preserve"> PAGEREF _Toc206448107 \h </w:instrText>
+              <w:instrText xml:space="preserve"> PAGEREF _Toc206667811 \h </w:instrText>
             </w:r>
             <w:r>
               <w:rPr>
@@ -1052,7 +1052,7 @@
                 <w:noProof/>
                 <w:webHidden/>
               </w:rPr>
-              <w:t>15</w:t>
+              <w:t>16</w:t>
             </w:r>
             <w:r>
               <w:rPr>
@@ -1074,7 +1074,7 @@
               <w:noProof/>
             </w:rPr>
           </w:pPr>
-          <w:hyperlink w:anchor="_Toc206448108" w:history="1">
+          <w:hyperlink w:anchor="_Toc206667812" w:history="1">
             <w:r>
               <w:rPr>
                 <w:rStyle w:val="Hyperlink"/>
@@ -1102,7 +1102,7 @@
                 <w:noProof/>
                 <w:webHidden/>
               </w:rPr>
-              <w:instrText xml:space="preserve"> PAGEREF _Toc206448108 \h </w:instrText>
+              <w:instrText xml:space="preserve"> PAGEREF _Toc206667812 \h </w:instrText>
             </w:r>
             <w:r>
               <w:rPr>
@@ -1122,7 +1122,7 @@
                 <w:noProof/>
                 <w:webHidden/>
               </w:rPr>
-              <w:t>16</w:t>
+              <w:t>17</w:t>
             </w:r>
             <w:r>
               <w:rPr>
@@ -1144,7 +1144,7 @@
               <w:noProof/>
             </w:rPr>
           </w:pPr>
-          <w:hyperlink w:anchor="_Toc206448109" w:history="1">
+          <w:hyperlink w:anchor="_Toc206667813" w:history="1">
             <w:r>
               <w:rPr>
                 <w:rStyle w:val="Hyperlink"/>
@@ -1171,7 +1171,7 @@
                 <w:noProof/>
                 <w:webHidden/>
               </w:rPr>
-              <w:instrText xml:space="preserve"> PAGEREF _Toc206448109 \h </w:instrText>
+              <w:instrText xml:space="preserve"> PAGEREF _Toc206667813 \h </w:instrText>
             </w:r>
             <w:r>
               <w:rPr>
@@ -1191,7 +1191,7 @@
                 <w:noProof/>
                 <w:webHidden/>
               </w:rPr>
-              <w:t>17</w:t>
+              <w:t>18</w:t>
             </w:r>
             <w:r>
               <w:rPr>
@@ -1213,7 +1213,7 @@
               <w:noProof/>
             </w:rPr>
           </w:pPr>
-          <w:hyperlink w:anchor="_Toc206448110" w:history="1">
+          <w:hyperlink w:anchor="_Toc206667814" w:history="1">
             <w:r>
               <w:rPr>
                 <w:rStyle w:val="Hyperlink"/>
@@ -1240,7 +1240,7 @@
                 <w:noProof/>
                 <w:webHidden/>
               </w:rPr>
-              <w:instrText xml:space="preserve"> PAGEREF _Toc206448110 \h </w:instrText>
+              <w:instrText xml:space="preserve"> PAGEREF _Toc206667814 \h </w:instrText>
             </w:r>
             <w:r>
               <w:rPr>
@@ -1260,7 +1260,7 @@
                 <w:noProof/>
                 <w:webHidden/>
               </w:rPr>
-              <w:t>17</w:t>
+              <w:t>18</w:t>
             </w:r>
             <w:r>
               <w:rPr>
@@ -1282,7 +1282,7 @@
               <w:noProof/>
             </w:rPr>
           </w:pPr>
-          <w:hyperlink w:anchor="_Toc206448111" w:history="1">
+          <w:hyperlink w:anchor="_Toc206667815" w:history="1">
             <w:r>
               <w:rPr>
                 <w:rStyle w:val="Hyperlink"/>
@@ -1311,7 +1311,7 @@
                 <w:noProof/>
                 <w:webHidden/>
               </w:rPr>
-              <w:instrText xml:space="preserve"> PAGEREF _Toc206448111 \h </w:instrText>
+              <w:instrText xml:space="preserve"> PAGEREF _Toc206667815 \h </w:instrText>
             </w:r>
             <w:r>
               <w:rPr>
@@ -1331,7 +1331,7 @@
                 <w:noProof/>
                 <w:webHidden/>
               </w:rPr>
-              <w:t>17</w:t>
+              <w:t>18</w:t>
             </w:r>
             <w:r>
               <w:rPr>
@@ -1353,7 +1353,7 @@
               <w:noProof/>
             </w:rPr>
           </w:pPr>
-          <w:hyperlink w:anchor="_Toc206448112" w:history="1">
+          <w:hyperlink w:anchor="_Toc206667816" w:history="1">
             <w:r>
               <w:rPr>
                 <w:rStyle w:val="Hyperlink"/>
@@ -1380,7 +1380,7 @@
                 <w:noProof/>
                 <w:webHidden/>
               </w:rPr>
-              <w:instrText xml:space="preserve"> PAGEREF _Toc206448112 \h </w:instrText>
+              <w:instrText xml:space="preserve"> PAGEREF _Toc206667816 \h </w:instrText>
             </w:r>
             <w:r>
               <w:rPr>
@@ -1400,7 +1400,7 @@
                 <w:noProof/>
                 <w:webHidden/>
               </w:rPr>
-              <w:t>17</w:t>
+              <w:t>18</w:t>
             </w:r>
             <w:r>
               <w:rPr>
@@ -1422,7 +1422,7 @@
               <w:noProof/>
             </w:rPr>
           </w:pPr>
-          <w:hyperlink w:anchor="_Toc206448113" w:history="1">
+          <w:hyperlink w:anchor="_Toc206667817" w:history="1">
             <w:r>
               <w:rPr>
                 <w:rStyle w:val="Hyperlink"/>
@@ -1449,7 +1449,7 @@
                 <w:noProof/>
                 <w:webHidden/>
               </w:rPr>
-              <w:instrText xml:space="preserve"> PAGEREF _Toc206448113 \h </w:instrText>
+              <w:instrText xml:space="preserve"> PAGEREF _Toc206667817 \h </w:instrText>
             </w:r>
             <w:r>
               <w:rPr>
@@ -1469,7 +1469,7 @@
                 <w:noProof/>
                 <w:webHidden/>
               </w:rPr>
-              <w:t>19</w:t>
+              <w:t>20</w:t>
             </w:r>
             <w:r>
               <w:rPr>
@@ -1491,7 +1491,7 @@
               <w:noProof/>
             </w:rPr>
           </w:pPr>
-          <w:hyperlink w:anchor="_Toc206448114" w:history="1">
+          <w:hyperlink w:anchor="_Toc206667818" w:history="1">
             <w:r>
               <w:rPr>
                 <w:rStyle w:val="Hyperlink"/>
@@ -1518,7 +1518,7 @@
                 <w:noProof/>
                 <w:webHidden/>
               </w:rPr>
-              <w:instrText xml:space="preserve"> PAGEREF _Toc206448114 \h </w:instrText>
+              <w:instrText xml:space="preserve"> PAGEREF _Toc206667818 \h </w:instrText>
             </w:r>
             <w:r>
               <w:rPr>
@@ -1538,7 +1538,7 @@
                 <w:noProof/>
                 <w:webHidden/>
               </w:rPr>
-              <w:t>20</w:t>
+              <w:t>21</w:t>
             </w:r>
             <w:r>
               <w:rPr>
@@ -1560,7 +1560,7 @@
               <w:noProof/>
             </w:rPr>
           </w:pPr>
-          <w:hyperlink w:anchor="_Toc206448115" w:history="1">
+          <w:hyperlink w:anchor="_Toc206667819" w:history="1">
             <w:r>
               <w:rPr>
                 <w:rStyle w:val="Hyperlink"/>
@@ -1588,7 +1588,7 @@
                 <w:noProof/>
                 <w:webHidden/>
               </w:rPr>
-              <w:instrText xml:space="preserve"> PAGEREF _Toc206448115 \h </w:instrText>
+              <w:instrText xml:space="preserve"> PAGEREF _Toc206667819 \h </w:instrText>
             </w:r>
             <w:r>
               <w:rPr>
@@ -1608,7 +1608,7 @@
                 <w:noProof/>
                 <w:webHidden/>
               </w:rPr>
-              <w:t>22</w:t>
+              <w:t>23</w:t>
             </w:r>
             <w:r>
               <w:rPr>
@@ -1630,7 +1630,7 @@
               <w:noProof/>
             </w:rPr>
           </w:pPr>
-          <w:hyperlink w:anchor="_Toc206448116" w:history="1">
+          <w:hyperlink w:anchor="_Toc206667820" w:history="1">
             <w:r>
               <w:rPr>
                 <w:rStyle w:val="Hyperlink"/>
@@ -1658,7 +1658,7 @@
                 <w:noProof/>
                 <w:webHidden/>
               </w:rPr>
-              <w:instrText xml:space="preserve"> PAGEREF _Toc206448116 \h </w:instrText>
+              <w:instrText xml:space="preserve"> PAGEREF _Toc206667820 \h </w:instrText>
             </w:r>
             <w:r>
               <w:rPr>
@@ -1678,7 +1678,7 @@
                 <w:noProof/>
                 <w:webHidden/>
               </w:rPr>
-              <w:t>23</w:t>
+              <w:t>24</w:t>
             </w:r>
             <w:r>
               <w:rPr>
@@ -1700,7 +1700,7 @@
               <w:noProof/>
             </w:rPr>
           </w:pPr>
-          <w:hyperlink w:anchor="_Toc206448117" w:history="1">
+          <w:hyperlink w:anchor="_Toc206667821" w:history="1">
             <w:r>
               <w:rPr>
                 <w:rStyle w:val="Hyperlink"/>
@@ -1727,7 +1727,7 @@
                 <w:noProof/>
                 <w:webHidden/>
               </w:rPr>
-              <w:instrText xml:space="preserve"> PAGEREF _Toc206448117 \h </w:instrText>
+              <w:instrText xml:space="preserve"> PAGEREF _Toc206667821 \h </w:instrText>
             </w:r>
             <w:r>
               <w:rPr>
@@ -1747,7 +1747,7 @@
                 <w:noProof/>
                 <w:webHidden/>
               </w:rPr>
-              <w:t>23</w:t>
+              <w:t>24</w:t>
             </w:r>
             <w:r>
               <w:rPr>
@@ -1769,7 +1769,7 @@
               <w:noProof/>
             </w:rPr>
           </w:pPr>
-          <w:hyperlink w:anchor="_Toc206448118" w:history="1">
+          <w:hyperlink w:anchor="_Toc206667822" w:history="1">
             <w:r>
               <w:rPr>
                 <w:rStyle w:val="Hyperlink"/>
@@ -1797,7 +1797,7 @@
                 <w:noProof/>
                 <w:webHidden/>
               </w:rPr>
-              <w:instrText xml:space="preserve"> PAGEREF _Toc206448118 \h </w:instrText>
+              <w:instrText xml:space="preserve"> PAGEREF _Toc206667822 \h </w:instrText>
             </w:r>
             <w:r>
               <w:rPr>
@@ -1817,7 +1817,7 @@
                 <w:noProof/>
                 <w:webHidden/>
               </w:rPr>
-              <w:t>24</w:t>
+              <w:t>25</w:t>
             </w:r>
             <w:r>
               <w:rPr>
@@ -1839,7 +1839,7 @@
               <w:noProof/>
             </w:rPr>
           </w:pPr>
-          <w:hyperlink w:anchor="_Toc206448119" w:history="1">
+          <w:hyperlink w:anchor="_Toc206667823" w:history="1">
             <w:r>
               <w:rPr>
                 <w:rStyle w:val="Hyperlink"/>
@@ -1866,7 +1866,7 @@
                 <w:noProof/>
                 <w:webHidden/>
               </w:rPr>
-              <w:instrText xml:space="preserve"> PAGEREF _Toc206448119 \h </w:instrText>
+              <w:instrText xml:space="preserve"> PAGEREF _Toc206667823 \h </w:instrText>
             </w:r>
             <w:r>
               <w:rPr>
@@ -1886,7 +1886,7 @@
                 <w:noProof/>
                 <w:webHidden/>
               </w:rPr>
-              <w:t>25</w:t>
+              <w:t>26</w:t>
             </w:r>
             <w:r>
               <w:rPr>
@@ -1908,7 +1908,7 @@
               <w:noProof/>
             </w:rPr>
           </w:pPr>
-          <w:hyperlink w:anchor="_Toc206448120" w:history="1">
+          <w:hyperlink w:anchor="_Toc206667824" w:history="1">
             <w:r>
               <w:rPr>
                 <w:rStyle w:val="Hyperlink"/>
@@ -1935,7 +1935,7 @@
                 <w:noProof/>
                 <w:webHidden/>
               </w:rPr>
-              <w:instrText xml:space="preserve"> PAGEREF _Toc206448120 \h </w:instrText>
+              <w:instrText xml:space="preserve"> PAGEREF _Toc206667824 \h </w:instrText>
             </w:r>
             <w:r>
               <w:rPr>
@@ -1955,7 +1955,7 @@
                 <w:noProof/>
                 <w:webHidden/>
               </w:rPr>
-              <w:t>26</w:t>
+              <w:t>27</w:t>
             </w:r>
             <w:r>
               <w:rPr>
@@ -1977,7 +1977,7 @@
               <w:noProof/>
             </w:rPr>
           </w:pPr>
-          <w:hyperlink w:anchor="_Toc206448121" w:history="1">
+          <w:hyperlink w:anchor="_Toc206667825" w:history="1">
             <w:r>
               <w:rPr>
                 <w:rStyle w:val="Hyperlink"/>
@@ -2004,7 +2004,7 @@
                 <w:noProof/>
                 <w:webHidden/>
               </w:rPr>
-              <w:instrText xml:space="preserve"> PAGEREF _Toc206448121 \h </w:instrText>
+              <w:instrText xml:space="preserve"> PAGEREF _Toc206667825 \h </w:instrText>
             </w:r>
             <w:r>
               <w:rPr>
@@ -2024,7 +2024,228 @@
                 <w:noProof/>
                 <w:webHidden/>
               </w:rPr>
-              <w:t>27</w:t>
+              <w:t>28</w:t>
+            </w:r>
+            <w:r>
+              <w:rPr>
+                <w:noProof/>
+                <w:webHidden/>
+              </w:rPr>
+              <w:fldChar w:fldCharType="end"/>
+            </w:r>
+          </w:hyperlink>
+        </w:p>
+        <w:p>
+          <w:pPr>
+            <w:pStyle w:val="TOC3"/>
+            <w:tabs>
+              <w:tab w:val="right" w:leader="dot" w:pos="9350"/>
+            </w:tabs>
+            <w:rPr>
+              <w:rFonts w:eastAsiaTheme="minorEastAsia"/>
+              <w:noProof/>
+            </w:rPr>
+          </w:pPr>
+          <w:hyperlink w:anchor="_Toc206667826" w:history="1">
+            <w:r>
+              <w:rPr>
+                <w:rStyle w:val="Hyperlink"/>
+                <w:noProof/>
+              </w:rPr>
+              <w:t>Voice VLAN Tagging</w:t>
+            </w:r>
+            <w:r>
+              <w:rPr>
+                <w:noProof/>
+                <w:webHidden/>
+              </w:rPr>
+              <w:tab/>
+            </w:r>
+            <w:r>
+              <w:rPr>
+                <w:noProof/>
+                <w:webHidden/>
+              </w:rPr>
+              <w:fldChar w:fldCharType="begin"/>
+            </w:r>
+            <w:r>
+              <w:rPr>
+                <w:noProof/>
+                <w:webHidden/>
+              </w:rPr>
+              <w:instrText xml:space="preserve"> PAGEREF _Toc206667826 \h </w:instrText>
+            </w:r>
+            <w:r>
+              <w:rPr>
+                <w:noProof/>
+                <w:webHidden/>
+              </w:rPr>
+            </w:r>
+            <w:r>
+              <w:rPr>
+                <w:noProof/>
+                <w:webHidden/>
+              </w:rPr>
+              <w:fldChar w:fldCharType="separate"/>
+            </w:r>
+            <w:r>
+              <w:rPr>
+                <w:noProof/>
+                <w:webHidden/>
+              </w:rPr>
+              <w:t>29</w:t>
+            </w:r>
+            <w:r>
+              <w:rPr>
+                <w:noProof/>
+                <w:webHidden/>
+              </w:rPr>
+              <w:fldChar w:fldCharType="end"/>
+            </w:r>
+          </w:hyperlink>
+        </w:p>
+        <w:p>
+          <w:pPr>
+            <w:pStyle w:val="TOC3"/>
+            <w:tabs>
+              <w:tab w:val="right" w:leader="dot" w:pos="9350"/>
+            </w:tabs>
+            <w:rPr>
+              <w:rFonts w:eastAsiaTheme="minorEastAsia"/>
+              <w:noProof/>
+            </w:rPr>
+          </w:pPr>
+          <w:hyperlink w:anchor="_Toc206667827" w:history="1">
+            <w:r>
+              <w:rPr>
+                <w:rStyle w:val="Hyperlink"/>
+                <w:noProof/>
+              </w:rPr>
+              <w:t>Voice VLAN Verification Example</w:t>
+            </w:r>
+            <w:r>
+              <w:rPr>
+                <w:noProof/>
+                <w:webHidden/>
+              </w:rPr>
+              <w:tab/>
+            </w:r>
+            <w:r>
+              <w:rPr>
+                <w:noProof/>
+                <w:webHidden/>
+              </w:rPr>
+              <w:fldChar w:fldCharType="begin"/>
+            </w:r>
+            <w:r>
+              <w:rPr>
+                <w:noProof/>
+                <w:webHidden/>
+              </w:rPr>
+              <w:instrText xml:space="preserve"> PAGEREF _Toc206667827 \h </w:instrText>
+            </w:r>
+            <w:r>
+              <w:rPr>
+                <w:noProof/>
+                <w:webHidden/>
+              </w:rPr>
+            </w:r>
+            <w:r>
+              <w:rPr>
+                <w:noProof/>
+                <w:webHidden/>
+              </w:rPr>
+              <w:fldChar w:fldCharType="separate"/>
+            </w:r>
+            <w:r>
+              <w:rPr>
+                <w:noProof/>
+                <w:webHidden/>
+              </w:rPr>
+              <w:t>30</w:t>
+            </w:r>
+            <w:r>
+              <w:rPr>
+                <w:noProof/>
+                <w:webHidden/>
+              </w:rPr>
+              <w:fldChar w:fldCharType="end"/>
+            </w:r>
+          </w:hyperlink>
+        </w:p>
+        <w:p>
+          <w:pPr>
+            <w:pStyle w:val="TOC3"/>
+            <w:tabs>
+              <w:tab w:val="right" w:leader="dot" w:pos="9350"/>
+            </w:tabs>
+            <w:rPr>
+              <w:rFonts w:eastAsiaTheme="minorEastAsia"/>
+              <w:noProof/>
+            </w:rPr>
+          </w:pPr>
+          <w:hyperlink w:anchor="_Toc206667828" w:history="1">
+            <w:r>
+              <w:rPr>
+                <w:rStyle w:val="Hyperlink"/>
+                <w:noProof/>
+              </w:rPr>
+              <w:t>Packet Tracer - Investigate a VLAN Implem</w:t>
+            </w:r>
+            <w:r>
+              <w:rPr>
+                <w:rStyle w:val="Hyperlink"/>
+                <w:noProof/>
+              </w:rPr>
+              <w:t>e</w:t>
+            </w:r>
+            <w:r>
+              <w:rPr>
+                <w:rStyle w:val="Hyperlink"/>
+                <w:noProof/>
+              </w:rPr>
+              <w:t>ntation</w:t>
+            </w:r>
+            <w:r>
+              <w:rPr>
+                <w:noProof/>
+                <w:webHidden/>
+              </w:rPr>
+              <w:tab/>
+            </w:r>
+            <w:r>
+              <w:rPr>
+                <w:noProof/>
+                <w:webHidden/>
+              </w:rPr>
+              <w:fldChar w:fldCharType="begin"/>
+            </w:r>
+            <w:r>
+              <w:rPr>
+                <w:noProof/>
+                <w:webHidden/>
+              </w:rPr>
+              <w:instrText xml:space="preserve"> PAGEREF _Toc206667828 \h </w:instrText>
+            </w:r>
+            <w:r>
+              <w:rPr>
+                <w:noProof/>
+                <w:webHidden/>
+              </w:rPr>
+            </w:r>
+            <w:r>
+              <w:rPr>
+                <w:noProof/>
+                <w:webHidden/>
+              </w:rPr>
+              <w:fldChar w:fldCharType="separate"/>
+            </w:r>
+            <w:r>
+              <w:rPr>
+                <w:noProof/>
+                <w:webHidden/>
+              </w:rPr>
+              <w:t>31</w:t>
             </w:r>
             <w:r>
               <w:rPr>
@@ -2063,6 +2284,7 @@
         <w:rPr>
           <w:rFonts w:ascii="Times New Roman" w:hAnsi="Times New Roman" w:cs="Times New Roman"/>
         </w:rPr>
+        <w:lastRenderedPageBreak/>
         <w:br w:type="page"/>
       </w:r>
     </w:p>
@@ -2077,7 +2299,7 @@
       <w:pPr>
         <w:pStyle w:val="Heading1"/>
       </w:pPr>
-      <w:bookmarkStart w:id="0" w:name="_Toc206448094"/>
+      <w:bookmarkStart w:id="0" w:name="_Toc206667798"/>
       <w:r>
         <w:t xml:space="preserve">MODULE 2: </w:t>
       </w:r>
@@ -2150,7 +2372,7 @@
           <w:shd w:val="clear" w:color="auto" w:fill="FFFFFF"/>
         </w:rPr>
       </w:pPr>
-      <w:bookmarkStart w:id="1" w:name="_Toc206448095"/>
+      <w:bookmarkStart w:id="1" w:name="_Toc206667799"/>
       <w:r>
         <w:rPr>
           <w:rFonts w:eastAsia="Times New Roman"/>
@@ -2167,7 +2389,7 @@
       <w:pPr>
         <w:pStyle w:val="Heading3"/>
       </w:pPr>
-      <w:bookmarkStart w:id="2" w:name="_Toc206448096"/>
+      <w:bookmarkStart w:id="2" w:name="_Toc206667800"/>
       <w:r>
         <w:t>Switching</w:t>
       </w:r>
@@ -2408,7 +2630,7 @@
           <w:shd w:val="clear" w:color="auto" w:fill="FFFFFF"/>
         </w:rPr>
       </w:pPr>
-      <w:bookmarkStart w:id="3" w:name="_Toc206448097"/>
+      <w:bookmarkStart w:id="3" w:name="_Toc206667801"/>
       <w:r>
         <w:rPr>
           <w:shd w:val="clear" w:color="auto" w:fill="FFFFFF"/>
@@ -2475,7 +2697,7 @@
           <w:shd w:val="clear" w:color="auto" w:fill="F0F0F0"/>
         </w:rPr>
       </w:pPr>
-      <w:bookmarkStart w:id="4" w:name="_Toc206448098"/>
+      <w:bookmarkStart w:id="4" w:name="_Toc206667802"/>
       <w:r>
         <w:rPr>
           <w:shd w:val="clear" w:color="auto" w:fill="F0F0F0"/>
@@ -2643,7 +2865,7 @@
       <w:pPr>
         <w:pStyle w:val="Heading3"/>
       </w:pPr>
-      <w:bookmarkStart w:id="5" w:name="_Toc206448099"/>
+      <w:bookmarkStart w:id="5" w:name="_Toc206667803"/>
       <w:r>
         <w:rPr>
           <w:shd w:val="clear" w:color="auto" w:fill="FFFFFF"/>
@@ -3978,7 +4200,7 @@
       <w:pPr>
         <w:pStyle w:val="Heading3"/>
       </w:pPr>
-      <w:bookmarkStart w:id="6" w:name="_Toc206448100"/>
+      <w:bookmarkStart w:id="6" w:name="_Toc206667804"/>
       <w:r>
         <w:rPr>
           <w:shd w:val="clear" w:color="auto" w:fill="F0F0F0"/>
@@ -4078,7 +4300,7 @@
           <w:shd w:val="clear" w:color="auto" w:fill="FFFFFF"/>
         </w:rPr>
       </w:pPr>
-      <w:bookmarkStart w:id="7" w:name="_Toc206448101"/>
+      <w:bookmarkStart w:id="7" w:name="_Toc206667805"/>
       <w:r>
         <w:rPr>
           <w:shd w:val="clear" w:color="auto" w:fill="FFFFFF"/>
@@ -4240,7 +4462,7 @@
           <w:shd w:val="clear" w:color="auto" w:fill="F0F0F0"/>
         </w:rPr>
       </w:pPr>
-      <w:bookmarkStart w:id="8" w:name="_Toc206448102"/>
+      <w:bookmarkStart w:id="8" w:name="_Toc206667806"/>
       <w:r>
         <w:rPr>
           <w:shd w:val="clear" w:color="auto" w:fill="F0F0F0"/>
@@ -4394,7 +4616,7 @@
           <w:shd w:val="clear" w:color="auto" w:fill="FFFFFF"/>
         </w:rPr>
       </w:pPr>
-      <w:bookmarkStart w:id="9" w:name="_Toc206448103"/>
+      <w:bookmarkStart w:id="9" w:name="_Toc206667807"/>
       <w:r>
         <w:rPr>
           <w:shd w:val="clear" w:color="auto" w:fill="FFFFFF"/>
@@ -5237,7 +5459,7 @@
         </w:rPr>
         <w:t> </w:t>
       </w:r>
-      <w:bookmarkStart w:id="10" w:name="_Toc206448104"/>
+      <w:bookmarkStart w:id="10" w:name="_Toc206667808"/>
       <w:r>
         <w:rPr>
           <w:shd w:val="clear" w:color="auto" w:fill="FFFFFF"/>
@@ -5250,7 +5472,7 @@
       <w:pPr>
         <w:pStyle w:val="Heading3"/>
       </w:pPr>
-      <w:bookmarkStart w:id="11" w:name="_Toc206448105"/>
+      <w:bookmarkStart w:id="11" w:name="_Toc206667809"/>
       <w:r>
         <w:t>Collision Domains</w:t>
       </w:r>
@@ -5380,7 +5602,7 @@
           <w:shd w:val="clear" w:color="auto" w:fill="FFFFFF"/>
         </w:rPr>
       </w:pPr>
-      <w:bookmarkStart w:id="12" w:name="_Toc206448106"/>
+      <w:bookmarkStart w:id="12" w:name="_Toc206667810"/>
       <w:r>
         <w:rPr>
           <w:shd w:val="clear" w:color="auto" w:fill="FFFFFF"/>
@@ -5468,7 +5690,7 @@
       <w:pPr>
         <w:pStyle w:val="Heading3"/>
       </w:pPr>
-      <w:bookmarkStart w:id="13" w:name="_Toc206448107"/>
+      <w:bookmarkStart w:id="13" w:name="_Toc206667811"/>
       <w:r>
         <w:t>Alleviate Network Congestion</w:t>
       </w:r>
@@ -5627,7 +5849,7 @@
           <w:shd w:val="clear" w:color="auto" w:fill="FFFFFF"/>
         </w:rPr>
       </w:pPr>
-      <w:bookmarkStart w:id="14" w:name="_Toc206448108"/>
+      <w:bookmarkStart w:id="14" w:name="_Toc206667812"/>
       <w:r>
         <w:rPr>
           <w:shd w:val="clear" w:color="auto" w:fill="FFFFFF"/>
@@ -5766,7 +5988,7 @@
       <w:pPr>
         <w:pStyle w:val="Heading1"/>
       </w:pPr>
-      <w:bookmarkStart w:id="15" w:name="_Toc206448109"/>
+      <w:bookmarkStart w:id="15" w:name="_Toc206667813"/>
       <w:r>
         <w:t>MODULE 3: VLANS</w:t>
       </w:r>
@@ -5776,7 +5998,7 @@
       <w:pPr>
         <w:pStyle w:val="Heading2"/>
       </w:pPr>
-      <w:bookmarkStart w:id="16" w:name="_Toc206448110"/>
+      <w:bookmarkStart w:id="16" w:name="_Toc206667814"/>
       <w:r>
         <w:t>Introduction</w:t>
       </w:r>
@@ -5846,7 +6068,7 @@
           <w:shd w:val="clear" w:color="auto" w:fill="FFFFFF"/>
         </w:rPr>
       </w:pPr>
-      <w:bookmarkStart w:id="17" w:name="_Toc206448111"/>
+      <w:bookmarkStart w:id="17" w:name="_Toc206667815"/>
       <w:r>
         <w:rPr>
           <w:rFonts w:eastAsia="Times New Roman"/>
@@ -5860,7 +6082,7 @@
       <w:pPr>
         <w:pStyle w:val="Heading3"/>
       </w:pPr>
-      <w:bookmarkStart w:id="18" w:name="_Toc206448112"/>
+      <w:bookmarkStart w:id="18" w:name="_Toc206667816"/>
       <w:r>
         <w:t>VLAN Definitions</w:t>
       </w:r>
@@ -5947,7 +6169,7 @@
       <w:pPr>
         <w:pStyle w:val="Heading3"/>
       </w:pPr>
-      <w:bookmarkStart w:id="19" w:name="_Toc206448113"/>
+      <w:bookmarkStart w:id="19" w:name="_Toc206667817"/>
       <w:r>
         <w:t>Benefits of a VLAN Design</w:t>
       </w:r>
@@ -6093,7 +6315,7 @@
       <w:pPr>
         <w:pStyle w:val="Heading3"/>
       </w:pPr>
-      <w:bookmarkStart w:id="20" w:name="_Toc206448114"/>
+      <w:bookmarkStart w:id="20" w:name="_Toc206667818"/>
       <w:r>
         <w:t>Types of VLANs</w:t>
       </w:r>
@@ -6410,7 +6632,7 @@
           <w:shd w:val="clear" w:color="auto" w:fill="FFFFFF"/>
         </w:rPr>
       </w:pPr>
-      <w:bookmarkStart w:id="21" w:name="_Toc206448115"/>
+      <w:bookmarkStart w:id="21" w:name="_Toc206667819"/>
       <w:r>
         <w:rPr>
           <w:shd w:val="clear" w:color="auto" w:fill="FFFFFF"/>
@@ -6633,7 +6855,7 @@
       <w:pPr>
         <w:pStyle w:val="Heading2"/>
       </w:pPr>
-      <w:bookmarkStart w:id="22" w:name="_Toc206448116"/>
+      <w:bookmarkStart w:id="22" w:name="_Toc206667820"/>
       <w:r>
         <w:rPr>
           <w:shd w:val="clear" w:color="auto" w:fill="FFFFFF"/>
@@ -6646,7 +6868,7 @@
       <w:pPr>
         <w:pStyle w:val="Heading3"/>
       </w:pPr>
-      <w:bookmarkStart w:id="23" w:name="_Toc206448117"/>
+      <w:bookmarkStart w:id="23" w:name="_Toc206667821"/>
       <w:r>
         <w:t>Defining VLAN Trunks</w:t>
       </w:r>
@@ -6721,7 +6943,7 @@
           <w:shd w:val="clear" w:color="auto" w:fill="FFFFFF"/>
         </w:rPr>
       </w:pPr>
-      <w:bookmarkStart w:id="24" w:name="_Toc206448118"/>
+      <w:bookmarkStart w:id="24" w:name="_Toc206667822"/>
       <w:r>
         <w:rPr>
           <w:shd w:val="clear" w:color="auto" w:fill="FFFFFF"/>
@@ -6781,7 +7003,7 @@
       <w:pPr>
         <w:pStyle w:val="Heading3"/>
       </w:pPr>
-      <w:bookmarkStart w:id="25" w:name="_Toc206448119"/>
+      <w:bookmarkStart w:id="25" w:name="_Toc206667823"/>
       <w:r>
         <w:t>Network with VLANs</w:t>
       </w:r>
@@ -6858,7 +7080,7 @@
       <w:pPr>
         <w:pStyle w:val="Heading3"/>
       </w:pPr>
-      <w:bookmarkStart w:id="26" w:name="_Toc206448120"/>
+      <w:bookmarkStart w:id="26" w:name="_Toc206667824"/>
       <w:r>
         <w:t>VLAN Identification with a Tag</w:t>
       </w:r>
@@ -7011,7 +7233,7 @@
       <w:pPr>
         <w:pStyle w:val="Heading3"/>
       </w:pPr>
-      <w:bookmarkStart w:id="27" w:name="_Toc206448121"/>
+      <w:bookmarkStart w:id="27" w:name="_Toc206667825"/>
       <w:r>
         <w:t>Native VLANs and 802.1Q Tagging</w:t>
       </w:r>
@@ -7063,6 +7285,9 @@
     </w:p>
     <w:p>
       <w:r>
+        <w:rPr>
+          <w:noProof/>
+        </w:rPr>
         <w:drawing>
           <wp:inline distT="0" distB="0" distL="0" distR="0" wp14:anchorId="265A84EC" wp14:editId="0E960C41">
             <wp:extent cx="5380186" cy="3566469"/>
@@ -7109,9 +7334,11 @@
       <w:pPr>
         <w:pStyle w:val="Heading3"/>
       </w:pPr>
+      <w:bookmarkStart w:id="28" w:name="_Toc206667826"/>
       <w:r>
         <w:t>Voice VLAN Tagging</w:t>
       </w:r>
+      <w:bookmarkEnd w:id="28"/>
     </w:p>
     <w:p>
       <w:r>
@@ -7238,6 +7465,9 @@
     </w:p>
     <w:p>
       <w:r>
+        <w:rPr>
+          <w:noProof/>
+        </w:rPr>
         <w:drawing>
           <wp:inline distT="0" distB="0" distL="0" distR="0" wp14:anchorId="61179FD8" wp14:editId="7D65FBA3">
             <wp:extent cx="5204911" cy="3208298"/>
@@ -7279,9 +7509,11 @@
       <w:pPr>
         <w:pStyle w:val="Heading3"/>
       </w:pPr>
+      <w:bookmarkStart w:id="29" w:name="_Toc206667827"/>
       <w:r>
         <w:t>Voice VLAN Verification Example</w:t>
       </w:r>
+      <w:bookmarkEnd w:id="29"/>
     </w:p>
     <w:p>
       <w:r>
@@ -7309,6 +7541,9 @@
     </w:p>
     <w:p>
       <w:r>
+        <w:rPr>
+          <w:noProof/>
+        </w:rPr>
         <w:drawing>
           <wp:inline distT="0" distB="0" distL="0" distR="0" wp14:anchorId="41D0A7C1" wp14:editId="002F95FF">
             <wp:extent cx="4801016" cy="2933954"/>
@@ -7349,22 +7584,296 @@
     <w:p>
       <w:pPr>
         <w:pStyle w:val="Heading3"/>
-      </w:pPr>
-      <w:r>
-        <w:t>Packet Tracer - Investigate a VLAN Implementation</w:t>
-      </w:r>
-    </w:p>
-    <w:p>
-      <w:r>
-        <w:t>In this activity, you will observe how broadcast traffic is forwarded by the switches when VLANs are configured and when VLANs are not configured.</w:t>
-      </w:r>
+        <w:rPr>
+          <w:shd w:val="clear" w:color="auto" w:fill="FFFFFF"/>
+        </w:rPr>
+      </w:pPr>
+      <w:r>
+        <w:rPr>
+          <w:shd w:val="clear" w:color="auto" w:fill="FFFFFF"/>
+        </w:rPr>
+        <w:t>Check Your Understanding - VLANs in a Multi-Switch Environment</w:t>
+      </w:r>
+    </w:p>
+    <w:p>
+      <w:r>
+        <w:drawing>
+          <wp:inline distT="0" distB="0" distL="0" distR="0" wp14:anchorId="636324B3" wp14:editId="353109E8">
+            <wp:extent cx="5943600" cy="2348865"/>
+            <wp:effectExtent l="0" t="0" r="0" b="0"/>
+            <wp:docPr id="47" name="Picture 47"/>
+            <wp:cNvGraphicFramePr>
+              <a:graphicFrameLocks xmlns:a="http://schemas.openxmlformats.org/drawingml/2006/main" noChangeAspect="1"/>
+            </wp:cNvGraphicFramePr>
+            <a:graphic xmlns:a="http://schemas.openxmlformats.org/drawingml/2006/main">
+              <a:graphicData uri="http://schemas.openxmlformats.org/drawingml/2006/picture">
+                <pic:pic xmlns:pic="http://schemas.openxmlformats.org/drawingml/2006/picture">
+                  <pic:nvPicPr>
+                    <pic:cNvPr id="1" name=""/>
+                    <pic:cNvPicPr/>
+                  </pic:nvPicPr>
+                  <pic:blipFill>
+                    <a:blip r:embed="rId52"/>
+                    <a:stretch>
+                      <a:fillRect/>
+                    </a:stretch>
+                  </pic:blipFill>
+                  <pic:spPr>
+                    <a:xfrm>
+                      <a:off x="0" y="0"/>
+                      <a:ext cx="5943600" cy="2348865"/>
+                    </a:xfrm>
+                    <a:prstGeom prst="rect">
+                      <a:avLst/>
+                    </a:prstGeom>
+                  </pic:spPr>
+                </pic:pic>
+              </a:graphicData>
+            </a:graphic>
+          </wp:inline>
+        </w:drawing>
+      </w:r>
+    </w:p>
+    <w:p>
+      <w:r>
+        <w:drawing>
+          <wp:inline distT="0" distB="0" distL="0" distR="0" wp14:anchorId="3361549C" wp14:editId="3F045B27">
+            <wp:extent cx="5943600" cy="2971800"/>
+            <wp:effectExtent l="0" t="0" r="0" b="0"/>
+            <wp:docPr id="48" name="Picture 48"/>
+            <wp:cNvGraphicFramePr>
+              <a:graphicFrameLocks xmlns:a="http://schemas.openxmlformats.org/drawingml/2006/main" noChangeAspect="1"/>
+            </wp:cNvGraphicFramePr>
+            <a:graphic xmlns:a="http://schemas.openxmlformats.org/drawingml/2006/main">
+              <a:graphicData uri="http://schemas.openxmlformats.org/drawingml/2006/picture">
+                <pic:pic xmlns:pic="http://schemas.openxmlformats.org/drawingml/2006/picture">
+                  <pic:nvPicPr>
+                    <pic:cNvPr id="1" name=""/>
+                    <pic:cNvPicPr/>
+                  </pic:nvPicPr>
+                  <pic:blipFill>
+                    <a:blip r:embed="rId53"/>
+                    <a:stretch>
+                      <a:fillRect/>
+                    </a:stretch>
+                  </pic:blipFill>
+                  <pic:spPr>
+                    <a:xfrm>
+                      <a:off x="0" y="0"/>
+                      <a:ext cx="5943600" cy="2971800"/>
+                    </a:xfrm>
+                    <a:prstGeom prst="rect">
+                      <a:avLst/>
+                    </a:prstGeom>
+                  </pic:spPr>
+                </pic:pic>
+              </a:graphicData>
+            </a:graphic>
+          </wp:inline>
+        </w:drawing>
+      </w:r>
+    </w:p>
+    <w:p>
+      <w:r>
+        <w:drawing>
+          <wp:inline distT="0" distB="0" distL="0" distR="0" wp14:anchorId="406AD71C" wp14:editId="540BE12F">
+            <wp:extent cx="5943600" cy="2526665"/>
+            <wp:effectExtent l="0" t="0" r="0" b="6985"/>
+            <wp:docPr id="49" name="Picture 49"/>
+            <wp:cNvGraphicFramePr>
+              <a:graphicFrameLocks xmlns:a="http://schemas.openxmlformats.org/drawingml/2006/main" noChangeAspect="1"/>
+            </wp:cNvGraphicFramePr>
+            <a:graphic xmlns:a="http://schemas.openxmlformats.org/drawingml/2006/main">
+              <a:graphicData uri="http://schemas.openxmlformats.org/drawingml/2006/picture">
+                <pic:pic xmlns:pic="http://schemas.openxmlformats.org/drawingml/2006/picture">
+                  <pic:nvPicPr>
+                    <pic:cNvPr id="1" name=""/>
+                    <pic:cNvPicPr/>
+                  </pic:nvPicPr>
+                  <pic:blipFill>
+                    <a:blip r:embed="rId54"/>
+                    <a:stretch>
+                      <a:fillRect/>
+                    </a:stretch>
+                  </pic:blipFill>
+                  <pic:spPr>
+                    <a:xfrm>
+                      <a:off x="0" y="0"/>
+                      <a:ext cx="5943600" cy="2526665"/>
+                    </a:xfrm>
+                    <a:prstGeom prst="rect">
+                      <a:avLst/>
+                    </a:prstGeom>
+                  </pic:spPr>
+                </pic:pic>
+              </a:graphicData>
+            </a:graphic>
+          </wp:inline>
+        </w:drawing>
+      </w:r>
+    </w:p>
+    <w:p>
+      <w:r>
+        <w:drawing>
+          <wp:inline distT="0" distB="0" distL="0" distR="0" wp14:anchorId="51C960EE" wp14:editId="71F65EE9">
+            <wp:extent cx="5943600" cy="2816225"/>
+            <wp:effectExtent l="0" t="0" r="0" b="3175"/>
+            <wp:docPr id="50" name="Picture 50"/>
+            <wp:cNvGraphicFramePr>
+              <a:graphicFrameLocks xmlns:a="http://schemas.openxmlformats.org/drawingml/2006/main" noChangeAspect="1"/>
+            </wp:cNvGraphicFramePr>
+            <a:graphic xmlns:a="http://schemas.openxmlformats.org/drawingml/2006/main">
+              <a:graphicData uri="http://schemas.openxmlformats.org/drawingml/2006/picture">
+                <pic:pic xmlns:pic="http://schemas.openxmlformats.org/drawingml/2006/picture">
+                  <pic:nvPicPr>
+                    <pic:cNvPr id="1" name=""/>
+                    <pic:cNvPicPr/>
+                  </pic:nvPicPr>
+                  <pic:blipFill>
+                    <a:blip r:embed="rId55"/>
+                    <a:stretch>
+                      <a:fillRect/>
+                    </a:stretch>
+                  </pic:blipFill>
+                  <pic:spPr>
+                    <a:xfrm>
+                      <a:off x="0" y="0"/>
+                      <a:ext cx="5943600" cy="2816225"/>
+                    </a:xfrm>
+                    <a:prstGeom prst="rect">
+                      <a:avLst/>
+                    </a:prstGeom>
+                  </pic:spPr>
+                </pic:pic>
+              </a:graphicData>
+            </a:graphic>
+          </wp:inline>
+        </w:drawing>
+      </w:r>
+    </w:p>
+    <w:p>
+      <w:r>
+        <w:drawing>
+          <wp:inline distT="0" distB="0" distL="0" distR="0" wp14:anchorId="641C94ED" wp14:editId="32AC280B">
+            <wp:extent cx="5943600" cy="2653030"/>
+            <wp:effectExtent l="0" t="0" r="0" b="0"/>
+            <wp:docPr id="51" name="Picture 51"/>
+            <wp:cNvGraphicFramePr>
+              <a:graphicFrameLocks xmlns:a="http://schemas.openxmlformats.org/drawingml/2006/main" noChangeAspect="1"/>
+            </wp:cNvGraphicFramePr>
+            <a:graphic xmlns:a="http://schemas.openxmlformats.org/drawingml/2006/main">
+              <a:graphicData uri="http://schemas.openxmlformats.org/drawingml/2006/picture">
+                <pic:pic xmlns:pic="http://schemas.openxmlformats.org/drawingml/2006/picture">
+                  <pic:nvPicPr>
+                    <pic:cNvPr id="1" name=""/>
+                    <pic:cNvPicPr/>
+                  </pic:nvPicPr>
+                  <pic:blipFill>
+                    <a:blip r:embed="rId56"/>
+                    <a:stretch>
+                      <a:fillRect/>
+                    </a:stretch>
+                  </pic:blipFill>
+                  <pic:spPr>
+                    <a:xfrm>
+                      <a:off x="0" y="0"/>
+                      <a:ext cx="5943600" cy="2653030"/>
+                    </a:xfrm>
+                    <a:prstGeom prst="rect">
+                      <a:avLst/>
+                    </a:prstGeom>
+                  </pic:spPr>
+                </pic:pic>
+              </a:graphicData>
+            </a:graphic>
+          </wp:inline>
+        </w:drawing>
+      </w:r>
+    </w:p>
+    <w:p>
+      <w:r>
+        <w:drawing>
+          <wp:inline distT="0" distB="0" distL="0" distR="0" wp14:anchorId="7BF20EBD" wp14:editId="308EB500">
+            <wp:extent cx="5943600" cy="2923540"/>
+            <wp:effectExtent l="0" t="0" r="0" b="0"/>
+            <wp:docPr id="52" name="Picture 52"/>
+            <wp:cNvGraphicFramePr>
+              <a:graphicFrameLocks xmlns:a="http://schemas.openxmlformats.org/drawingml/2006/main" noChangeAspect="1"/>
+            </wp:cNvGraphicFramePr>
+            <a:graphic xmlns:a="http://schemas.openxmlformats.org/drawingml/2006/main">
+              <a:graphicData uri="http://schemas.openxmlformats.org/drawingml/2006/picture">
+                <pic:pic xmlns:pic="http://schemas.openxmlformats.org/drawingml/2006/picture">
+                  <pic:nvPicPr>
+                    <pic:cNvPr id="1" name=""/>
+                    <pic:cNvPicPr/>
+                  </pic:nvPicPr>
+                  <pic:blipFill>
+                    <a:blip r:embed="rId57"/>
+                    <a:stretch>
+                      <a:fillRect/>
+                    </a:stretch>
+                  </pic:blipFill>
+                  <pic:spPr>
+                    <a:xfrm>
+                      <a:off x="0" y="0"/>
+                      <a:ext cx="5943600" cy="2923540"/>
+                    </a:xfrm>
+                    <a:prstGeom prst="rect">
+                      <a:avLst/>
+                    </a:prstGeom>
+                  </pic:spPr>
+                </pic:pic>
+              </a:graphicData>
+            </a:graphic>
+          </wp:inline>
+        </w:drawing>
+      </w:r>
+    </w:p>
+    <w:p>
+      <w:r>
+        <w:drawing>
+          <wp:inline distT="0" distB="0" distL="0" distR="0" wp14:anchorId="5AF9ACC9" wp14:editId="2B974531">
+            <wp:extent cx="5943600" cy="2855595"/>
+            <wp:effectExtent l="0" t="0" r="0" b="1905"/>
+            <wp:docPr id="53" name="Picture 53"/>
+            <wp:cNvGraphicFramePr>
+              <a:graphicFrameLocks xmlns:a="http://schemas.openxmlformats.org/drawingml/2006/main" noChangeAspect="1"/>
+            </wp:cNvGraphicFramePr>
+            <a:graphic xmlns:a="http://schemas.openxmlformats.org/drawingml/2006/main">
+              <a:graphicData uri="http://schemas.openxmlformats.org/drawingml/2006/picture">
+                <pic:pic xmlns:pic="http://schemas.openxmlformats.org/drawingml/2006/picture">
+                  <pic:nvPicPr>
+                    <pic:cNvPr id="1" name=""/>
+                    <pic:cNvPicPr/>
+                  </pic:nvPicPr>
+                  <pic:blipFill>
+                    <a:blip r:embed="rId58"/>
+                    <a:stretch>
+                      <a:fillRect/>
+                    </a:stretch>
+                  </pic:blipFill>
+                  <pic:spPr>
+                    <a:xfrm>
+                      <a:off x="0" y="0"/>
+                      <a:ext cx="5943600" cy="2855595"/>
+                    </a:xfrm>
+                    <a:prstGeom prst="rect">
+                      <a:avLst/>
+                    </a:prstGeom>
+                  </pic:spPr>
+                </pic:pic>
+              </a:graphicData>
+            </a:graphic>
+          </wp:inline>
+        </w:drawing>
+      </w:r>
+    </w:p>
+    <w:p>
+      <w:bookmarkStart w:id="30" w:name="_GoBack"/>
+      <w:bookmarkEnd w:id="30"/>
     </w:p>
     <w:p/>
     <w:p/>
-    <w:p>
-      <w:bookmarkStart w:id="28" w:name="_GoBack"/>
-      <w:bookmarkEnd w:id="28"/>
-    </w:p>
     <w:p/>
     <w:p>
       <w:pPr>
@@ -9704,6 +10213,7 @@
   <w:style w:type="character" w:default="1" w:styleId="DefaultParagraphFont">
     <w:name w:val="Default Paragraph Font"/>
     <w:uiPriority w:val="1"/>
+    <w:semiHidden/>
     <w:unhideWhenUsed/>
   </w:style>
   <w:style w:type="table" w:default="1" w:styleId="TableNormal">
@@ -10171,7 +10681,7 @@
 </file>
 
 <file path=customXml/itemProps1.xml><?xml version="1.0" encoding="utf-8"?>
-<ds:datastoreItem xmlns:ds="http://schemas.openxmlformats.org/officeDocument/2006/customXml" ds:itemID="{292B5628-3806-444C-B111-E27B446C4057}">
+<ds:datastoreItem xmlns:ds="http://schemas.openxmlformats.org/officeDocument/2006/customXml" ds:itemID="{27BDEB26-A562-4BCD-8D27-CAF362A466B6}">
   <ds:schemaRefs>
     <ds:schemaRef ds:uri="http://schemas.openxmlformats.org/officeDocument/2006/bibliography"/>
   </ds:schemaRefs>

</xml_diff>

<commit_message>
Data and Voice VLANs
</commit_message>
<xml_diff>
--- a/Notes/CCNA Level2.docx
+++ b/Notes/CCNA Level2.docx
@@ -8662,6 +8662,440 @@
       <w:r>
         <w:t>VLANs are configured on the switch port and not on the end device. PC2 is configured with an IPv4 address and subnet mask that is associated with the VLAN, which is configured on the switch port. In this example, it is VLAN 20. When VLAN 20 is configured on other switches, the network administrator must configure the other student computers to be in the same subnet as PC2 (172.17.20.0/24).</w:t>
       </w:r>
+    </w:p>
+    <w:p>
+      <w:pPr>
+        <w:pStyle w:val="Heading3"/>
+        <w:rPr>
+          <w:shd w:val="clear" w:color="auto" w:fill="FFFFFF"/>
+        </w:rPr>
+      </w:pPr>
+      <w:r>
+        <w:rPr>
+          <w:shd w:val="clear" w:color="auto" w:fill="FFFFFF"/>
+        </w:rPr>
+        <w:t>Data and Voice VLANs</w:t>
+      </w:r>
+    </w:p>
+    <w:p>
+      <w:r>
+        <w:t>An access port can belong to only one data VLAN at a time. However, a port can also be associated to a voice VLAN. For example, a port connected to an IP phone and an end device would be associated with two VLANs: one for voice and one for data.</w:t>
+      </w:r>
+    </w:p>
+    <w:p>
+      <w:r>
+        <w:t xml:space="preserve">Consider the topology in the figure. PC5 is connected to the Cisco IP phone, which in turn is connected to the </w:t>
+      </w:r>
+      <w:proofErr w:type="spellStart"/>
+      <w:r>
+        <w:t>FastEthernet</w:t>
+      </w:r>
+      <w:proofErr w:type="spellEnd"/>
+      <w:r>
+        <w:t xml:space="preserve"> 0/18 interface on S3. To implement this configuration, a data VLAN and a voice VLAN are created.</w:t>
+      </w:r>
+    </w:p>
+    <w:p>
+      <w:r>
+        <w:drawing>
+          <wp:inline distT="0" distB="0" distL="0" distR="0" wp14:anchorId="0494236A" wp14:editId="0F738028">
+            <wp:extent cx="5943600" cy="2641600"/>
+            <wp:effectExtent l="0" t="0" r="0" b="6350"/>
+            <wp:docPr id="61" name="Picture 61"/>
+            <wp:cNvGraphicFramePr>
+              <a:graphicFrameLocks xmlns:a="http://schemas.openxmlformats.org/drawingml/2006/main" noChangeAspect="1"/>
+            </wp:cNvGraphicFramePr>
+            <a:graphic xmlns:a="http://schemas.openxmlformats.org/drawingml/2006/main">
+              <a:graphicData uri="http://schemas.openxmlformats.org/drawingml/2006/picture">
+                <pic:pic xmlns:pic="http://schemas.openxmlformats.org/drawingml/2006/picture">
+                  <pic:nvPicPr>
+                    <pic:cNvPr id="1" name=""/>
+                    <pic:cNvPicPr/>
+                  </pic:nvPicPr>
+                  <pic:blipFill>
+                    <a:blip r:embed="rId66"/>
+                    <a:stretch>
+                      <a:fillRect/>
+                    </a:stretch>
+                  </pic:blipFill>
+                  <pic:spPr>
+                    <a:xfrm>
+                      <a:off x="0" y="0"/>
+                      <a:ext cx="5943600" cy="2641600"/>
+                    </a:xfrm>
+                    <a:prstGeom prst="rect">
+                      <a:avLst/>
+                    </a:prstGeom>
+                  </pic:spPr>
+                </pic:pic>
+              </a:graphicData>
+            </a:graphic>
+          </wp:inline>
+        </w:drawing>
+      </w:r>
+    </w:p>
+    <w:p>
+      <w:pPr>
+        <w:pStyle w:val="Heading3"/>
+      </w:pPr>
+      <w:r>
+        <w:t>Data and Voice VLAN Example</w:t>
+      </w:r>
+    </w:p>
+    <w:p>
+      <w:r>
+        <w:t>Use the </w:t>
+      </w:r>
+      <w:proofErr w:type="spellStart"/>
+      <w:r>
+        <w:rPr>
+          <w:b/>
+          <w:bCs/>
+        </w:rPr>
+        <w:t>switchport</w:t>
+      </w:r>
+      <w:proofErr w:type="spellEnd"/>
+      <w:r>
+        <w:rPr>
+          <w:b/>
+          <w:bCs/>
+        </w:rPr>
+        <w:t xml:space="preserve"> voice </w:t>
+      </w:r>
+      <w:proofErr w:type="spellStart"/>
+      <w:r>
+        <w:rPr>
+          <w:b/>
+          <w:bCs/>
+        </w:rPr>
+        <w:t>vlan</w:t>
+      </w:r>
+      <w:proofErr w:type="spellEnd"/>
+      <w:r>
+        <w:t> </w:t>
+      </w:r>
+      <w:proofErr w:type="spellStart"/>
+      <w:r>
+        <w:rPr>
+          <w:i/>
+          <w:iCs/>
+        </w:rPr>
+        <w:t>vlan</w:t>
+      </w:r>
+      <w:proofErr w:type="spellEnd"/>
+      <w:r>
+        <w:rPr>
+          <w:i/>
+          <w:iCs/>
+        </w:rPr>
+        <w:t>-id</w:t>
+      </w:r>
+      <w:r>
+        <w:t> interface configuration command to assign a voice VLAN to a port.</w:t>
+      </w:r>
+    </w:p>
+    <w:p>
+      <w:r>
+        <w:t>LANs supporting voice traffic typically also have quality of service (</w:t>
+      </w:r>
+      <w:proofErr w:type="spellStart"/>
+      <w:r>
+        <w:t>QoS</w:t>
+      </w:r>
+      <w:proofErr w:type="spellEnd"/>
+      <w:r>
+        <w:t>) enabled. Voice traffic must be labeled as trusted as soon as it enters the network. Use the </w:t>
+      </w:r>
+      <w:proofErr w:type="spellStart"/>
+      <w:r>
+        <w:rPr>
+          <w:b/>
+          <w:bCs/>
+        </w:rPr>
+        <w:t>mls</w:t>
+      </w:r>
+      <w:proofErr w:type="spellEnd"/>
+      <w:r>
+        <w:rPr>
+          <w:b/>
+          <w:bCs/>
+        </w:rPr>
+        <w:t xml:space="preserve"> </w:t>
+      </w:r>
+      <w:proofErr w:type="spellStart"/>
+      <w:r>
+        <w:rPr>
+          <w:b/>
+          <w:bCs/>
+        </w:rPr>
+        <w:t>qos</w:t>
+      </w:r>
+      <w:proofErr w:type="spellEnd"/>
+      <w:r>
+        <w:rPr>
+          <w:b/>
+          <w:bCs/>
+        </w:rPr>
+        <w:t xml:space="preserve"> trust [cos | device cisco-phone | </w:t>
+      </w:r>
+      <w:proofErr w:type="spellStart"/>
+      <w:r>
+        <w:rPr>
+          <w:b/>
+          <w:bCs/>
+        </w:rPr>
+        <w:t>dscp</w:t>
+      </w:r>
+      <w:proofErr w:type="spellEnd"/>
+      <w:r>
+        <w:rPr>
+          <w:b/>
+          <w:bCs/>
+        </w:rPr>
+        <w:t xml:space="preserve"> | </w:t>
+      </w:r>
+      <w:proofErr w:type="spellStart"/>
+      <w:r>
+        <w:rPr>
+          <w:b/>
+          <w:bCs/>
+        </w:rPr>
+        <w:t>ip</w:t>
+      </w:r>
+      <w:proofErr w:type="spellEnd"/>
+      <w:r>
+        <w:rPr>
+          <w:b/>
+          <w:bCs/>
+        </w:rPr>
+        <w:t>-precedence]</w:t>
+      </w:r>
+      <w:r>
+        <w:t> interface configuration command to set the trusted state of an interface, and to indicate which fields of the packet are used to classify traffic.</w:t>
+      </w:r>
+    </w:p>
+    <w:p>
+      <w:r>
+        <w:t xml:space="preserve">The configuration in the example creates the two VLANs (i.e., VLAN 20 and VLAN 150) and then assigns the F0/18 interface of S3 as a </w:t>
+      </w:r>
+      <w:proofErr w:type="spellStart"/>
+      <w:r>
+        <w:t>switchport</w:t>
+      </w:r>
+      <w:proofErr w:type="spellEnd"/>
+      <w:r>
+        <w:t xml:space="preserve"> in VLAN 20. It also assigns voice traffic to VLAN 150 and enables </w:t>
+      </w:r>
+      <w:proofErr w:type="spellStart"/>
+      <w:r>
+        <w:t>QoS</w:t>
+      </w:r>
+      <w:proofErr w:type="spellEnd"/>
+      <w:r>
+        <w:t xml:space="preserve"> classification based on the class of service (</w:t>
+      </w:r>
+      <w:proofErr w:type="spellStart"/>
+      <w:r>
+        <w:t>CoS</w:t>
+      </w:r>
+      <w:proofErr w:type="spellEnd"/>
+      <w:r>
+        <w:t>) assigned by the IP phone.</w:t>
+      </w:r>
+    </w:p>
+    <w:p>
+      <w:r>
+        <w:drawing>
+          <wp:inline distT="0" distB="0" distL="0" distR="0" wp14:anchorId="28FBC4D6" wp14:editId="25654ACE">
+            <wp:extent cx="4374259" cy="2987299"/>
+            <wp:effectExtent l="0" t="0" r="7620" b="3810"/>
+            <wp:docPr id="62" name="Picture 62"/>
+            <wp:cNvGraphicFramePr>
+              <a:graphicFrameLocks xmlns:a="http://schemas.openxmlformats.org/drawingml/2006/main" noChangeAspect="1"/>
+            </wp:cNvGraphicFramePr>
+            <a:graphic xmlns:a="http://schemas.openxmlformats.org/drawingml/2006/main">
+              <a:graphicData uri="http://schemas.openxmlformats.org/drawingml/2006/picture">
+                <pic:pic xmlns:pic="http://schemas.openxmlformats.org/drawingml/2006/picture">
+                  <pic:nvPicPr>
+                    <pic:cNvPr id="1" name=""/>
+                    <pic:cNvPicPr/>
+                  </pic:nvPicPr>
+                  <pic:blipFill>
+                    <a:blip r:embed="rId67"/>
+                    <a:stretch>
+                      <a:fillRect/>
+                    </a:stretch>
+                  </pic:blipFill>
+                  <pic:spPr>
+                    <a:xfrm>
+                      <a:off x="0" y="0"/>
+                      <a:ext cx="4374259" cy="2987299"/>
+                    </a:xfrm>
+                    <a:prstGeom prst="rect">
+                      <a:avLst/>
+                    </a:prstGeom>
+                  </pic:spPr>
+                </pic:pic>
+              </a:graphicData>
+            </a:graphic>
+          </wp:inline>
+        </w:drawing>
+      </w:r>
+    </w:p>
+    <w:p>
+      <w:r>
+        <w:rPr>
+          <w:b/>
+          <w:bCs/>
+        </w:rPr>
+        <w:t>Note:</w:t>
+      </w:r>
+      <w:r>
+        <w:t xml:space="preserve"> The implementation of </w:t>
+      </w:r>
+      <w:proofErr w:type="spellStart"/>
+      <w:r>
+        <w:t>QoS</w:t>
+      </w:r>
+      <w:proofErr w:type="spellEnd"/>
+      <w:r>
+        <w:t xml:space="preserve"> is beyond the scope of this course.</w:t>
+      </w:r>
+    </w:p>
+    <w:p>
+      <w:r>
+        <w:t>The </w:t>
+      </w:r>
+      <w:proofErr w:type="spellStart"/>
+      <w:r>
+        <w:rPr>
+          <w:b/>
+          <w:bCs/>
+        </w:rPr>
+        <w:t>switchport</w:t>
+      </w:r>
+      <w:proofErr w:type="spellEnd"/>
+      <w:r>
+        <w:rPr>
+          <w:b/>
+          <w:bCs/>
+        </w:rPr>
+        <w:t xml:space="preserve"> access </w:t>
+      </w:r>
+      <w:proofErr w:type="spellStart"/>
+      <w:r>
+        <w:rPr>
+          <w:b/>
+          <w:bCs/>
+        </w:rPr>
+        <w:t>vlan</w:t>
+      </w:r>
+      <w:proofErr w:type="spellEnd"/>
+      <w:r>
+        <w:t> command forces the creation of a VLAN if it does not already exist on the switch. For example, VLAN 30 is not present in the </w:t>
+      </w:r>
+      <w:r>
+        <w:rPr>
+          <w:b/>
+          <w:bCs/>
+        </w:rPr>
+        <w:t xml:space="preserve">show </w:t>
+      </w:r>
+      <w:proofErr w:type="spellStart"/>
+      <w:r>
+        <w:rPr>
+          <w:b/>
+          <w:bCs/>
+        </w:rPr>
+        <w:t>vlan</w:t>
+      </w:r>
+      <w:proofErr w:type="spellEnd"/>
+      <w:r>
+        <w:rPr>
+          <w:b/>
+          <w:bCs/>
+        </w:rPr>
+        <w:t xml:space="preserve"> brief</w:t>
+      </w:r>
+      <w:r>
+        <w:t> output of the switch. If the </w:t>
+      </w:r>
+      <w:proofErr w:type="spellStart"/>
+      <w:r>
+        <w:rPr>
+          <w:b/>
+          <w:bCs/>
+        </w:rPr>
+        <w:t>switchport</w:t>
+      </w:r>
+      <w:proofErr w:type="spellEnd"/>
+      <w:r>
+        <w:rPr>
+          <w:b/>
+          <w:bCs/>
+        </w:rPr>
+        <w:t xml:space="preserve"> access </w:t>
+      </w:r>
+      <w:proofErr w:type="spellStart"/>
+      <w:r>
+        <w:rPr>
+          <w:b/>
+          <w:bCs/>
+        </w:rPr>
+        <w:t>vlan</w:t>
+      </w:r>
+      <w:proofErr w:type="spellEnd"/>
+      <w:r>
+        <w:rPr>
+          <w:b/>
+          <w:bCs/>
+        </w:rPr>
+        <w:t xml:space="preserve"> 30</w:t>
+      </w:r>
+      <w:r>
+        <w:t> command is entered on any interface with no previous configuration, then the switch displays the following:</w:t>
+      </w:r>
+    </w:p>
+    <w:p>
+      <w:r>
+        <w:drawing>
+          <wp:inline distT="0" distB="0" distL="0" distR="0" wp14:anchorId="0F51E4A0" wp14:editId="0A4FB659">
+            <wp:extent cx="4374259" cy="457240"/>
+            <wp:effectExtent l="0" t="0" r="7620" b="0"/>
+            <wp:docPr id="63" name="Picture 63"/>
+            <wp:cNvGraphicFramePr>
+              <a:graphicFrameLocks xmlns:a="http://schemas.openxmlformats.org/drawingml/2006/main" noChangeAspect="1"/>
+            </wp:cNvGraphicFramePr>
+            <a:graphic xmlns:a="http://schemas.openxmlformats.org/drawingml/2006/main">
+              <a:graphicData uri="http://schemas.openxmlformats.org/drawingml/2006/picture">
+                <pic:pic xmlns:pic="http://schemas.openxmlformats.org/drawingml/2006/picture">
+                  <pic:nvPicPr>
+                    <pic:cNvPr id="1" name=""/>
+                    <pic:cNvPicPr/>
+                  </pic:nvPicPr>
+                  <pic:blipFill>
+                    <a:blip r:embed="rId68"/>
+                    <a:stretch>
+                      <a:fillRect/>
+                    </a:stretch>
+                  </pic:blipFill>
+                  <pic:spPr>
+                    <a:xfrm>
+                      <a:off x="0" y="0"/>
+                      <a:ext cx="4374259" cy="457240"/>
+                    </a:xfrm>
+                    <a:prstGeom prst="rect">
+                      <a:avLst/>
+                    </a:prstGeom>
+                  </pic:spPr>
+                </pic:pic>
+              </a:graphicData>
+            </a:graphic>
+          </wp:inline>
+        </w:drawing>
+      </w:r>
+    </w:p>
+    <w:p>
       <w:bookmarkStart w:id="32" w:name="_GoBack"/>
       <w:bookmarkEnd w:id="32"/>
     </w:p>
@@ -11917,7 +12351,7 @@
 </file>
 
 <file path=customXml/itemProps1.xml><?xml version="1.0" encoding="utf-8"?>
-<ds:datastoreItem xmlns:ds="http://schemas.openxmlformats.org/officeDocument/2006/customXml" ds:itemID="{62C7423F-5FE1-4B78-8D7C-1C43ADB70DE5}">
+<ds:datastoreItem xmlns:ds="http://schemas.openxmlformats.org/officeDocument/2006/customXml" ds:itemID="{53EBB2C8-16B7-470D-A612-59BF0443ECE9}">
   <ds:schemaRefs>
     <ds:schemaRef ds:uri="http://schemas.openxmlformats.org/officeDocument/2006/bibliography"/>
   </ds:schemaRefs>

</xml_diff>

<commit_message>
Port membership, delete VLANs and Syntax checker for vlan configuration
</commit_message>
<xml_diff>
--- a/Notes/CCNA Level2.docx
+++ b/Notes/CCNA Level2.docx
@@ -82,7 +82,7 @@
             </w:rPr>
             <w:fldChar w:fldCharType="separate"/>
           </w:r>
-          <w:hyperlink w:anchor="_Toc206668971" w:history="1">
+          <w:hyperlink w:anchor="_Toc206771381" w:history="1">
             <w:r>
               <w:rPr>
                 <w:rStyle w:val="Hyperlink"/>
@@ -109,7 +109,7 @@
                 <w:noProof/>
                 <w:webHidden/>
               </w:rPr>
-              <w:instrText xml:space="preserve"> PAGEREF _Toc206668971 \h </w:instrText>
+              <w:instrText xml:space="preserve"> PAGEREF _Toc206771381 \h </w:instrText>
             </w:r>
             <w:r>
               <w:rPr>
@@ -151,7 +151,7 @@
               <w:noProof/>
             </w:rPr>
           </w:pPr>
-          <w:hyperlink w:anchor="_Toc206668972" w:history="1">
+          <w:hyperlink w:anchor="_Toc206771382" w:history="1">
             <w:r>
               <w:rPr>
                 <w:rStyle w:val="Hyperlink"/>
@@ -187,7 +187,7 @@
                 <w:noProof/>
                 <w:webHidden/>
               </w:rPr>
-              <w:instrText xml:space="preserve"> PAGEREF _Toc206668972 \h </w:instrText>
+              <w:instrText xml:space="preserve"> PAGEREF _Toc206771382 \h </w:instrText>
             </w:r>
             <w:r>
               <w:rPr>
@@ -229,7 +229,7 @@
               <w:noProof/>
             </w:rPr>
           </w:pPr>
-          <w:hyperlink w:anchor="_Toc206668973" w:history="1">
+          <w:hyperlink w:anchor="_Toc206771383" w:history="1">
             <w:r>
               <w:rPr>
                 <w:rStyle w:val="Hyperlink"/>
@@ -264,7 +264,7 @@
                 <w:noProof/>
                 <w:webHidden/>
               </w:rPr>
-              <w:instrText xml:space="preserve"> PAGEREF _Toc206668973 \h </w:instrText>
+              <w:instrText xml:space="preserve"> PAGEREF _Toc206771383 \h </w:instrText>
             </w:r>
             <w:r>
               <w:rPr>
@@ -306,7 +306,7 @@
               <w:noProof/>
             </w:rPr>
           </w:pPr>
-          <w:hyperlink w:anchor="_Toc206668974" w:history="1">
+          <w:hyperlink w:anchor="_Toc206771384" w:history="1">
             <w:r>
               <w:rPr>
                 <w:rStyle w:val="Hyperlink"/>
@@ -334,7 +334,7 @@
                 <w:noProof/>
                 <w:webHidden/>
               </w:rPr>
-              <w:instrText xml:space="preserve"> PAGEREF _Toc206668974 \h </w:instrText>
+              <w:instrText xml:space="preserve"> PAGEREF _Toc206771384 \h </w:instrText>
             </w:r>
             <w:r>
               <w:rPr>
@@ -376,7 +376,7 @@
               <w:noProof/>
             </w:rPr>
           </w:pPr>
-          <w:hyperlink w:anchor="_Toc206668975" w:history="1">
+          <w:hyperlink w:anchor="_Toc206771385" w:history="1">
             <w:r>
               <w:rPr>
                 <w:rStyle w:val="Hyperlink"/>
@@ -404,7 +404,7 @@
                 <w:noProof/>
                 <w:webHidden/>
               </w:rPr>
-              <w:instrText xml:space="preserve"> PAGEREF _Toc206668975 \h </w:instrText>
+              <w:instrText xml:space="preserve"> PAGEREF _Toc206771385 \h </w:instrText>
             </w:r>
             <w:r>
               <w:rPr>
@@ -446,7 +446,7 @@
               <w:noProof/>
             </w:rPr>
           </w:pPr>
-          <w:hyperlink w:anchor="_Toc206668976" w:history="1">
+          <w:hyperlink w:anchor="_Toc206771386" w:history="1">
             <w:r>
               <w:rPr>
                 <w:rStyle w:val="Hyperlink"/>
@@ -474,7 +474,7 @@
                 <w:noProof/>
                 <w:webHidden/>
               </w:rPr>
-              <w:instrText xml:space="preserve"> PAGEREF _Toc206668976 \h </w:instrText>
+              <w:instrText xml:space="preserve"> PAGEREF _Toc206771386 \h </w:instrText>
             </w:r>
             <w:r>
               <w:rPr>
@@ -516,7 +516,7 @@
               <w:noProof/>
             </w:rPr>
           </w:pPr>
-          <w:hyperlink w:anchor="_Toc206668977" w:history="1">
+          <w:hyperlink w:anchor="_Toc206771387" w:history="1">
             <w:r>
               <w:rPr>
                 <w:rStyle w:val="Hyperlink"/>
@@ -544,7 +544,7 @@
                 <w:noProof/>
                 <w:webHidden/>
               </w:rPr>
-              <w:instrText xml:space="preserve"> PAGEREF _Toc206668977 \h </w:instrText>
+              <w:instrText xml:space="preserve"> PAGEREF _Toc206771387 \h </w:instrText>
             </w:r>
             <w:r>
               <w:rPr>
@@ -586,7 +586,7 @@
               <w:noProof/>
             </w:rPr>
           </w:pPr>
-          <w:hyperlink w:anchor="_Toc206668978" w:history="1">
+          <w:hyperlink w:anchor="_Toc206771388" w:history="1">
             <w:r>
               <w:rPr>
                 <w:rStyle w:val="Hyperlink"/>
@@ -614,7 +614,7 @@
                 <w:noProof/>
                 <w:webHidden/>
               </w:rPr>
-              <w:instrText xml:space="preserve"> PAGEREF _Toc206668978 \h </w:instrText>
+              <w:instrText xml:space="preserve"> PAGEREF _Toc206771388 \h </w:instrText>
             </w:r>
             <w:r>
               <w:rPr>
@@ -656,7 +656,7 @@
               <w:noProof/>
             </w:rPr>
           </w:pPr>
-          <w:hyperlink w:anchor="_Toc206668979" w:history="1">
+          <w:hyperlink w:anchor="_Toc206771389" w:history="1">
             <w:r>
               <w:rPr>
                 <w:rStyle w:val="Hyperlink"/>
@@ -684,7 +684,7 @@
                 <w:noProof/>
                 <w:webHidden/>
               </w:rPr>
-              <w:instrText xml:space="preserve"> PAGEREF _Toc206668979 \h </w:instrText>
+              <w:instrText xml:space="preserve"> PAGEREF _Toc206771389 \h </w:instrText>
             </w:r>
             <w:r>
               <w:rPr>
@@ -726,7 +726,7 @@
               <w:noProof/>
             </w:rPr>
           </w:pPr>
-          <w:hyperlink w:anchor="_Toc206668980" w:history="1">
+          <w:hyperlink w:anchor="_Toc206771390" w:history="1">
             <w:r>
               <w:rPr>
                 <w:rStyle w:val="Hyperlink"/>
@@ -754,7 +754,7 @@
                 <w:noProof/>
                 <w:webHidden/>
               </w:rPr>
-              <w:instrText xml:space="preserve"> PAGEREF _Toc206668980 \h </w:instrText>
+              <w:instrText xml:space="preserve"> PAGEREF _Toc206771390 \h </w:instrText>
             </w:r>
             <w:r>
               <w:rPr>
@@ -796,7 +796,7 @@
               <w:noProof/>
             </w:rPr>
           </w:pPr>
-          <w:hyperlink w:anchor="_Toc206668981" w:history="1">
+          <w:hyperlink w:anchor="_Toc206771391" w:history="1">
             <w:r>
               <w:rPr>
                 <w:rStyle w:val="Hyperlink"/>
@@ -824,7 +824,7 @@
                 <w:noProof/>
                 <w:webHidden/>
               </w:rPr>
-              <w:instrText xml:space="preserve"> PAGEREF _Toc206668981 \h </w:instrText>
+              <w:instrText xml:space="preserve"> PAGEREF _Toc206771391 \h </w:instrText>
             </w:r>
             <w:r>
               <w:rPr>
@@ -866,7 +866,7 @@
               <w:noProof/>
             </w:rPr>
           </w:pPr>
-          <w:hyperlink w:anchor="_Toc206668982" w:history="1">
+          <w:hyperlink w:anchor="_Toc206771392" w:history="1">
             <w:r>
               <w:rPr>
                 <w:rStyle w:val="Hyperlink"/>
@@ -893,7 +893,7 @@
                 <w:noProof/>
                 <w:webHidden/>
               </w:rPr>
-              <w:instrText xml:space="preserve"> PAGEREF _Toc206668982 \h </w:instrText>
+              <w:instrText xml:space="preserve"> PAGEREF _Toc206771392 \h </w:instrText>
             </w:r>
             <w:r>
               <w:rPr>
@@ -935,7 +935,7 @@
               <w:noProof/>
             </w:rPr>
           </w:pPr>
-          <w:hyperlink w:anchor="_Toc206668983" w:history="1">
+          <w:hyperlink w:anchor="_Toc206771393" w:history="1">
             <w:r>
               <w:rPr>
                 <w:rStyle w:val="Hyperlink"/>
@@ -963,7 +963,7 @@
                 <w:noProof/>
                 <w:webHidden/>
               </w:rPr>
-              <w:instrText xml:space="preserve"> PAGEREF _Toc206668983 \h </w:instrText>
+              <w:instrText xml:space="preserve"> PAGEREF _Toc206771393 \h </w:instrText>
             </w:r>
             <w:r>
               <w:rPr>
@@ -1005,7 +1005,7 @@
               <w:noProof/>
             </w:rPr>
           </w:pPr>
-          <w:hyperlink w:anchor="_Toc206668984" w:history="1">
+          <w:hyperlink w:anchor="_Toc206771394" w:history="1">
             <w:r>
               <w:rPr>
                 <w:rStyle w:val="Hyperlink"/>
@@ -1032,7 +1032,7 @@
                 <w:noProof/>
                 <w:webHidden/>
               </w:rPr>
-              <w:instrText xml:space="preserve"> PAGEREF _Toc206668984 \h </w:instrText>
+              <w:instrText xml:space="preserve"> PAGEREF _Toc206771394 \h </w:instrText>
             </w:r>
             <w:r>
               <w:rPr>
@@ -1074,7 +1074,7 @@
               <w:noProof/>
             </w:rPr>
           </w:pPr>
-          <w:hyperlink w:anchor="_Toc206668985" w:history="1">
+          <w:hyperlink w:anchor="_Toc206771395" w:history="1">
             <w:r>
               <w:rPr>
                 <w:rStyle w:val="Hyperlink"/>
@@ -1102,7 +1102,7 @@
                 <w:noProof/>
                 <w:webHidden/>
               </w:rPr>
-              <w:instrText xml:space="preserve"> PAGEREF _Toc206668985 \h </w:instrText>
+              <w:instrText xml:space="preserve"> PAGEREF _Toc206771395 \h </w:instrText>
             </w:r>
             <w:r>
               <w:rPr>
@@ -1144,7 +1144,7 @@
               <w:noProof/>
             </w:rPr>
           </w:pPr>
-          <w:hyperlink w:anchor="_Toc206668986" w:history="1">
+          <w:hyperlink w:anchor="_Toc206771396" w:history="1">
             <w:r>
               <w:rPr>
                 <w:rStyle w:val="Hyperlink"/>
@@ -1171,7 +1171,7 @@
                 <w:noProof/>
                 <w:webHidden/>
               </w:rPr>
-              <w:instrText xml:space="preserve"> PAGEREF _Toc206668986 \h </w:instrText>
+              <w:instrText xml:space="preserve"> PAGEREF _Toc206771396 \h </w:instrText>
             </w:r>
             <w:r>
               <w:rPr>
@@ -1213,7 +1213,7 @@
               <w:noProof/>
             </w:rPr>
           </w:pPr>
-          <w:hyperlink w:anchor="_Toc206668987" w:history="1">
+          <w:hyperlink w:anchor="_Toc206771397" w:history="1">
             <w:r>
               <w:rPr>
                 <w:rStyle w:val="Hyperlink"/>
@@ -1240,7 +1240,7 @@
                 <w:noProof/>
                 <w:webHidden/>
               </w:rPr>
-              <w:instrText xml:space="preserve"> PAGEREF _Toc206668987 \h </w:instrText>
+              <w:instrText xml:space="preserve"> PAGEREF _Toc206771397 \h </w:instrText>
             </w:r>
             <w:r>
               <w:rPr>
@@ -1282,7 +1282,7 @@
               <w:noProof/>
             </w:rPr>
           </w:pPr>
-          <w:hyperlink w:anchor="_Toc206668988" w:history="1">
+          <w:hyperlink w:anchor="_Toc206771398" w:history="1">
             <w:r>
               <w:rPr>
                 <w:rStyle w:val="Hyperlink"/>
@@ -1311,7 +1311,7 @@
                 <w:noProof/>
                 <w:webHidden/>
               </w:rPr>
-              <w:instrText xml:space="preserve"> PAGEREF _Toc206668988 \h </w:instrText>
+              <w:instrText xml:space="preserve"> PAGEREF _Toc206771398 \h </w:instrText>
             </w:r>
             <w:r>
               <w:rPr>
@@ -1353,7 +1353,7 @@
               <w:noProof/>
             </w:rPr>
           </w:pPr>
-          <w:hyperlink w:anchor="_Toc206668989" w:history="1">
+          <w:hyperlink w:anchor="_Toc206771399" w:history="1">
             <w:r>
               <w:rPr>
                 <w:rStyle w:val="Hyperlink"/>
@@ -1380,7 +1380,7 @@
                 <w:noProof/>
                 <w:webHidden/>
               </w:rPr>
-              <w:instrText xml:space="preserve"> PAGEREF _Toc206668989 \h </w:instrText>
+              <w:instrText xml:space="preserve"> PAGEREF _Toc206771399 \h </w:instrText>
             </w:r>
             <w:r>
               <w:rPr>
@@ -1422,7 +1422,7 @@
               <w:noProof/>
             </w:rPr>
           </w:pPr>
-          <w:hyperlink w:anchor="_Toc206668990" w:history="1">
+          <w:hyperlink w:anchor="_Toc206771400" w:history="1">
             <w:r>
               <w:rPr>
                 <w:rStyle w:val="Hyperlink"/>
@@ -1449,7 +1449,7 @@
                 <w:noProof/>
                 <w:webHidden/>
               </w:rPr>
-              <w:instrText xml:space="preserve"> PAGEREF _Toc206668990 \h </w:instrText>
+              <w:instrText xml:space="preserve"> PAGEREF _Toc206771400 \h </w:instrText>
             </w:r>
             <w:r>
               <w:rPr>
@@ -1491,7 +1491,7 @@
               <w:noProof/>
             </w:rPr>
           </w:pPr>
-          <w:hyperlink w:anchor="_Toc206668991" w:history="1">
+          <w:hyperlink w:anchor="_Toc206771401" w:history="1">
             <w:r>
               <w:rPr>
                 <w:rStyle w:val="Hyperlink"/>
@@ -1518,7 +1518,7 @@
                 <w:noProof/>
                 <w:webHidden/>
               </w:rPr>
-              <w:instrText xml:space="preserve"> PAGEREF _Toc206668991 \h </w:instrText>
+              <w:instrText xml:space="preserve"> PAGEREF _Toc206771401 \h </w:instrText>
             </w:r>
             <w:r>
               <w:rPr>
@@ -1560,7 +1560,7 @@
               <w:noProof/>
             </w:rPr>
           </w:pPr>
-          <w:hyperlink w:anchor="_Toc206668992" w:history="1">
+          <w:hyperlink w:anchor="_Toc206771402" w:history="1">
             <w:r>
               <w:rPr>
                 <w:rStyle w:val="Hyperlink"/>
@@ -1588,7 +1588,7 @@
                 <w:noProof/>
                 <w:webHidden/>
               </w:rPr>
-              <w:instrText xml:space="preserve"> PAGEREF _Toc206668992 \h </w:instrText>
+              <w:instrText xml:space="preserve"> PAGEREF _Toc206771402 \h </w:instrText>
             </w:r>
             <w:r>
               <w:rPr>
@@ -1630,7 +1630,7 @@
               <w:noProof/>
             </w:rPr>
           </w:pPr>
-          <w:hyperlink w:anchor="_Toc206668993" w:history="1">
+          <w:hyperlink w:anchor="_Toc206771403" w:history="1">
             <w:r>
               <w:rPr>
                 <w:rStyle w:val="Hyperlink"/>
@@ -1658,7 +1658,7 @@
                 <w:noProof/>
                 <w:webHidden/>
               </w:rPr>
-              <w:instrText xml:space="preserve"> PAGEREF _Toc206668993 \h </w:instrText>
+              <w:instrText xml:space="preserve"> PAGEREF _Toc206771403 \h </w:instrText>
             </w:r>
             <w:r>
               <w:rPr>
@@ -1700,7 +1700,7 @@
               <w:noProof/>
             </w:rPr>
           </w:pPr>
-          <w:hyperlink w:anchor="_Toc206668994" w:history="1">
+          <w:hyperlink w:anchor="_Toc206771404" w:history="1">
             <w:r>
               <w:rPr>
                 <w:rStyle w:val="Hyperlink"/>
@@ -1727,7 +1727,7 @@
                 <w:noProof/>
                 <w:webHidden/>
               </w:rPr>
-              <w:instrText xml:space="preserve"> PAGEREF _Toc206668994 \h </w:instrText>
+              <w:instrText xml:space="preserve"> PAGEREF _Toc206771404 \h </w:instrText>
             </w:r>
             <w:r>
               <w:rPr>
@@ -1769,7 +1769,7 @@
               <w:noProof/>
             </w:rPr>
           </w:pPr>
-          <w:hyperlink w:anchor="_Toc206668995" w:history="1">
+          <w:hyperlink w:anchor="_Toc206771405" w:history="1">
             <w:r>
               <w:rPr>
                 <w:rStyle w:val="Hyperlink"/>
@@ -1797,7 +1797,7 @@
                 <w:noProof/>
                 <w:webHidden/>
               </w:rPr>
-              <w:instrText xml:space="preserve"> PAGEREF _Toc206668995 \h </w:instrText>
+              <w:instrText xml:space="preserve"> PAGEREF _Toc206771405 \h </w:instrText>
             </w:r>
             <w:r>
               <w:rPr>
@@ -1839,7 +1839,7 @@
               <w:noProof/>
             </w:rPr>
           </w:pPr>
-          <w:hyperlink w:anchor="_Toc206668996" w:history="1">
+          <w:hyperlink w:anchor="_Toc206771406" w:history="1">
             <w:r>
               <w:rPr>
                 <w:rStyle w:val="Hyperlink"/>
@@ -1866,7 +1866,7 @@
                 <w:noProof/>
                 <w:webHidden/>
               </w:rPr>
-              <w:instrText xml:space="preserve"> PAGEREF _Toc206668996 \h </w:instrText>
+              <w:instrText xml:space="preserve"> PAGEREF _Toc206771406 \h </w:instrText>
             </w:r>
             <w:r>
               <w:rPr>
@@ -1908,7 +1908,7 @@
               <w:noProof/>
             </w:rPr>
           </w:pPr>
-          <w:hyperlink w:anchor="_Toc206668997" w:history="1">
+          <w:hyperlink w:anchor="_Toc206771407" w:history="1">
             <w:r>
               <w:rPr>
                 <w:rStyle w:val="Hyperlink"/>
@@ -1935,7 +1935,7 @@
                 <w:noProof/>
                 <w:webHidden/>
               </w:rPr>
-              <w:instrText xml:space="preserve"> PAGEREF _Toc206668997 \h </w:instrText>
+              <w:instrText xml:space="preserve"> PAGEREF _Toc206771407 \h </w:instrText>
             </w:r>
             <w:r>
               <w:rPr>
@@ -1977,7 +1977,7 @@
               <w:noProof/>
             </w:rPr>
           </w:pPr>
-          <w:hyperlink w:anchor="_Toc206668998" w:history="1">
+          <w:hyperlink w:anchor="_Toc206771408" w:history="1">
             <w:r>
               <w:rPr>
                 <w:rStyle w:val="Hyperlink"/>
@@ -2004,7 +2004,7 @@
                 <w:noProof/>
                 <w:webHidden/>
               </w:rPr>
-              <w:instrText xml:space="preserve"> PAGEREF _Toc206668998 \h </w:instrText>
+              <w:instrText xml:space="preserve"> PAGEREF _Toc206771408 \h </w:instrText>
             </w:r>
             <w:r>
               <w:rPr>
@@ -2046,7 +2046,7 @@
               <w:noProof/>
             </w:rPr>
           </w:pPr>
-          <w:hyperlink w:anchor="_Toc206668999" w:history="1">
+          <w:hyperlink w:anchor="_Toc206771409" w:history="1">
             <w:r>
               <w:rPr>
                 <w:rStyle w:val="Hyperlink"/>
@@ -2073,7 +2073,7 @@
                 <w:noProof/>
                 <w:webHidden/>
               </w:rPr>
-              <w:instrText xml:space="preserve"> PAGEREF _Toc206668999 \h </w:instrText>
+              <w:instrText xml:space="preserve"> PAGEREF _Toc206771409 \h </w:instrText>
             </w:r>
             <w:r>
               <w:rPr>
@@ -2115,7 +2115,7 @@
               <w:noProof/>
             </w:rPr>
           </w:pPr>
-          <w:hyperlink w:anchor="_Toc206669000" w:history="1">
+          <w:hyperlink w:anchor="_Toc206771410" w:history="1">
             <w:r>
               <w:rPr>
                 <w:rStyle w:val="Hyperlink"/>
@@ -2142,7 +2142,7 @@
                 <w:noProof/>
                 <w:webHidden/>
               </w:rPr>
-              <w:instrText xml:space="preserve"> PAGEREF _Toc206669000 \h </w:instrText>
+              <w:instrText xml:space="preserve"> PAGEREF _Toc206771410 \h </w:instrText>
             </w:r>
             <w:r>
               <w:rPr>
@@ -2184,7 +2184,7 @@
               <w:noProof/>
             </w:rPr>
           </w:pPr>
-          <w:hyperlink w:anchor="_Toc206669001" w:history="1">
+          <w:hyperlink w:anchor="_Toc206771411" w:history="1">
             <w:r>
               <w:rPr>
                 <w:rStyle w:val="Hyperlink"/>
@@ -2212,7 +2212,7 @@
                 <w:noProof/>
                 <w:webHidden/>
               </w:rPr>
-              <w:instrText xml:space="preserve"> PAGEREF _Toc206669001 \h </w:instrText>
+              <w:instrText xml:space="preserve"> PAGEREF _Toc206771411 \h </w:instrText>
             </w:r>
             <w:r>
               <w:rPr>
@@ -2245,7 +2245,7 @@
         </w:p>
         <w:p>
           <w:pPr>
-            <w:pStyle w:val="TOC1"/>
+            <w:pStyle w:val="TOC2"/>
             <w:tabs>
               <w:tab w:val="right" w:leader="dot" w:pos="9350"/>
             </w:tabs>
@@ -2254,30 +2254,430 @@
               <w:noProof/>
             </w:rPr>
           </w:pPr>
-          <w:hyperlink w:anchor="_Toc206669002" w:history="1">
+          <w:hyperlink w:anchor="_Toc206771412" w:history="1">
             <w:r>
               <w:rPr>
                 <w:rStyle w:val="Hyperlink"/>
                 <w:noProof/>
                 <w:shd w:val="clear" w:color="auto" w:fill="FFFFFF"/>
               </w:rPr>
-              <w:t>VLAN</w:t>
-            </w:r>
+              <w:t>VLAN Configuration</w:t>
+            </w:r>
+            <w:r>
+              <w:rPr>
+                <w:noProof/>
+                <w:webHidden/>
+              </w:rPr>
+              <w:tab/>
+            </w:r>
+            <w:r>
+              <w:rPr>
+                <w:noProof/>
+                <w:webHidden/>
+              </w:rPr>
+              <w:fldChar w:fldCharType="begin"/>
+            </w:r>
+            <w:r>
+              <w:rPr>
+                <w:noProof/>
+                <w:webHidden/>
+              </w:rPr>
+              <w:instrText xml:space="preserve"> PAGEREF _Toc206771412 \h </w:instrText>
+            </w:r>
+            <w:r>
+              <w:rPr>
+                <w:noProof/>
+                <w:webHidden/>
+              </w:rPr>
+            </w:r>
+            <w:r>
+              <w:rPr>
+                <w:noProof/>
+                <w:webHidden/>
+              </w:rPr>
+              <w:fldChar w:fldCharType="separate"/>
+            </w:r>
+            <w:r>
+              <w:rPr>
+                <w:noProof/>
+                <w:webHidden/>
+              </w:rPr>
+              <w:t>34</w:t>
+            </w:r>
+            <w:r>
+              <w:rPr>
+                <w:noProof/>
+                <w:webHidden/>
+              </w:rPr>
+              <w:fldChar w:fldCharType="end"/>
+            </w:r>
+          </w:hyperlink>
+        </w:p>
+        <w:p>
+          <w:pPr>
+            <w:pStyle w:val="TOC3"/>
+            <w:tabs>
+              <w:tab w:val="right" w:leader="dot" w:pos="9350"/>
+            </w:tabs>
+            <w:rPr>
+              <w:rFonts w:eastAsiaTheme="minorEastAsia"/>
+              <w:noProof/>
+            </w:rPr>
+          </w:pPr>
+          <w:hyperlink w:anchor="_Toc206771413" w:history="1">
             <w:r>
               <w:rPr>
                 <w:rStyle w:val="Hyperlink"/>
                 <w:noProof/>
+              </w:rPr>
+              <w:t>VLAN Ranges on Catalyst Switches</w:t>
+            </w:r>
+            <w:r>
+              <w:rPr>
+                <w:noProof/>
+                <w:webHidden/>
+              </w:rPr>
+              <w:tab/>
+            </w:r>
+            <w:r>
+              <w:rPr>
+                <w:noProof/>
+                <w:webHidden/>
+              </w:rPr>
+              <w:fldChar w:fldCharType="begin"/>
+            </w:r>
+            <w:r>
+              <w:rPr>
+                <w:noProof/>
+                <w:webHidden/>
+              </w:rPr>
+              <w:instrText xml:space="preserve"> PAGEREF _Toc206771413 \h </w:instrText>
+            </w:r>
+            <w:r>
+              <w:rPr>
+                <w:noProof/>
+                <w:webHidden/>
+              </w:rPr>
+            </w:r>
+            <w:r>
+              <w:rPr>
+                <w:noProof/>
+                <w:webHidden/>
+              </w:rPr>
+              <w:fldChar w:fldCharType="separate"/>
+            </w:r>
+            <w:r>
+              <w:rPr>
+                <w:noProof/>
+                <w:webHidden/>
+              </w:rPr>
+              <w:t>34</w:t>
+            </w:r>
+            <w:r>
+              <w:rPr>
+                <w:noProof/>
+                <w:webHidden/>
+              </w:rPr>
+              <w:fldChar w:fldCharType="end"/>
+            </w:r>
+          </w:hyperlink>
+        </w:p>
+        <w:p>
+          <w:pPr>
+            <w:pStyle w:val="TOC3"/>
+            <w:tabs>
+              <w:tab w:val="right" w:leader="dot" w:pos="9350"/>
+            </w:tabs>
+            <w:rPr>
+              <w:rFonts w:eastAsiaTheme="minorEastAsia"/>
+              <w:noProof/>
+            </w:rPr>
+          </w:pPr>
+          <w:hyperlink w:anchor="_Toc206771414" w:history="1">
+            <w:r>
+              <w:rPr>
+                <w:rStyle w:val="Hyperlink"/>
+                <w:noProof/>
+              </w:rPr>
+              <w:t>VLAN Creation Commands</w:t>
+            </w:r>
+            <w:r>
+              <w:rPr>
+                <w:noProof/>
+                <w:webHidden/>
+              </w:rPr>
+              <w:tab/>
+            </w:r>
+            <w:r>
+              <w:rPr>
+                <w:noProof/>
+                <w:webHidden/>
+              </w:rPr>
+              <w:fldChar w:fldCharType="begin"/>
+            </w:r>
+            <w:r>
+              <w:rPr>
+                <w:noProof/>
+                <w:webHidden/>
+              </w:rPr>
+              <w:instrText xml:space="preserve"> PAGEREF _Toc206771414 \h </w:instrText>
+            </w:r>
+            <w:r>
+              <w:rPr>
+                <w:noProof/>
+                <w:webHidden/>
+              </w:rPr>
+            </w:r>
+            <w:r>
+              <w:rPr>
+                <w:noProof/>
+                <w:webHidden/>
+              </w:rPr>
+              <w:fldChar w:fldCharType="separate"/>
+            </w:r>
+            <w:r>
+              <w:rPr>
+                <w:noProof/>
+                <w:webHidden/>
+              </w:rPr>
+              <w:t>36</w:t>
+            </w:r>
+            <w:r>
+              <w:rPr>
+                <w:noProof/>
+                <w:webHidden/>
+              </w:rPr>
+              <w:fldChar w:fldCharType="end"/>
+            </w:r>
+          </w:hyperlink>
+        </w:p>
+        <w:p>
+          <w:pPr>
+            <w:pStyle w:val="TOC3"/>
+            <w:tabs>
+              <w:tab w:val="right" w:leader="dot" w:pos="9350"/>
+            </w:tabs>
+            <w:rPr>
+              <w:rFonts w:eastAsiaTheme="minorEastAsia"/>
+              <w:noProof/>
+            </w:rPr>
+          </w:pPr>
+          <w:hyperlink w:anchor="_Toc206771415" w:history="1">
+            <w:r>
+              <w:rPr>
+                <w:rStyle w:val="Hyperlink"/>
+                <w:noProof/>
+              </w:rPr>
+              <w:t>VLAN Creation Example</w:t>
+            </w:r>
+            <w:r>
+              <w:rPr>
+                <w:noProof/>
+                <w:webHidden/>
+              </w:rPr>
+              <w:tab/>
+            </w:r>
+            <w:r>
+              <w:rPr>
+                <w:noProof/>
+                <w:webHidden/>
+              </w:rPr>
+              <w:fldChar w:fldCharType="begin"/>
+            </w:r>
+            <w:r>
+              <w:rPr>
+                <w:noProof/>
+                <w:webHidden/>
+              </w:rPr>
+              <w:instrText xml:space="preserve"> PAGEREF _Toc206771415 \h </w:instrText>
+            </w:r>
+            <w:r>
+              <w:rPr>
+                <w:noProof/>
+                <w:webHidden/>
+              </w:rPr>
+            </w:r>
+            <w:r>
+              <w:rPr>
+                <w:noProof/>
+                <w:webHidden/>
+              </w:rPr>
+              <w:fldChar w:fldCharType="separate"/>
+            </w:r>
+            <w:r>
+              <w:rPr>
+                <w:noProof/>
+                <w:webHidden/>
+              </w:rPr>
+              <w:t>36</w:t>
+            </w:r>
+            <w:r>
+              <w:rPr>
+                <w:noProof/>
+                <w:webHidden/>
+              </w:rPr>
+              <w:fldChar w:fldCharType="end"/>
+            </w:r>
+          </w:hyperlink>
+        </w:p>
+        <w:p>
+          <w:pPr>
+            <w:pStyle w:val="TOC3"/>
+            <w:tabs>
+              <w:tab w:val="right" w:leader="dot" w:pos="9350"/>
+            </w:tabs>
+            <w:rPr>
+              <w:rFonts w:eastAsiaTheme="minorEastAsia"/>
+              <w:noProof/>
+            </w:rPr>
+          </w:pPr>
+          <w:hyperlink w:anchor="_Toc206771416" w:history="1">
+            <w:r>
+              <w:rPr>
+                <w:rStyle w:val="Hyperlink"/>
+                <w:noProof/>
                 <w:shd w:val="clear" w:color="auto" w:fill="FFFFFF"/>
               </w:rPr>
-              <w:t xml:space="preserve"> </w:t>
-            </w:r>
+              <w:t>VLAN Port Assignment Commands</w:t>
+            </w:r>
+            <w:r>
+              <w:rPr>
+                <w:noProof/>
+                <w:webHidden/>
+              </w:rPr>
+              <w:tab/>
+            </w:r>
+            <w:r>
+              <w:rPr>
+                <w:noProof/>
+                <w:webHidden/>
+              </w:rPr>
+              <w:fldChar w:fldCharType="begin"/>
+            </w:r>
+            <w:r>
+              <w:rPr>
+                <w:noProof/>
+                <w:webHidden/>
+              </w:rPr>
+              <w:instrText xml:space="preserve"> PAGEREF _Toc206771416 \h </w:instrText>
+            </w:r>
+            <w:r>
+              <w:rPr>
+                <w:noProof/>
+                <w:webHidden/>
+              </w:rPr>
+            </w:r>
+            <w:r>
+              <w:rPr>
+                <w:noProof/>
+                <w:webHidden/>
+              </w:rPr>
+              <w:fldChar w:fldCharType="separate"/>
+            </w:r>
+            <w:r>
+              <w:rPr>
+                <w:noProof/>
+                <w:webHidden/>
+              </w:rPr>
+              <w:t>37</w:t>
+            </w:r>
+            <w:r>
+              <w:rPr>
+                <w:noProof/>
+                <w:webHidden/>
+              </w:rPr>
+              <w:fldChar w:fldCharType="end"/>
+            </w:r>
+          </w:hyperlink>
+        </w:p>
+        <w:p>
+          <w:pPr>
+            <w:pStyle w:val="TOC3"/>
+            <w:tabs>
+              <w:tab w:val="right" w:leader="dot" w:pos="9350"/>
+            </w:tabs>
+            <w:rPr>
+              <w:rFonts w:eastAsiaTheme="minorEastAsia"/>
+              <w:noProof/>
+            </w:rPr>
+          </w:pPr>
+          <w:hyperlink w:anchor="_Toc206771417" w:history="1">
             <w:r>
               <w:rPr>
                 <w:rStyle w:val="Hyperlink"/>
                 <w:noProof/>
+              </w:rPr>
+              <w:t>VLAN Port Assignment Example</w:t>
+            </w:r>
+            <w:r>
+              <w:rPr>
+                <w:noProof/>
+                <w:webHidden/>
+              </w:rPr>
+              <w:tab/>
+            </w:r>
+            <w:r>
+              <w:rPr>
+                <w:noProof/>
+                <w:webHidden/>
+              </w:rPr>
+              <w:fldChar w:fldCharType="begin"/>
+            </w:r>
+            <w:r>
+              <w:rPr>
+                <w:noProof/>
+                <w:webHidden/>
+              </w:rPr>
+              <w:instrText xml:space="preserve"> PAGEREF _Toc206771417 \h </w:instrText>
+            </w:r>
+            <w:r>
+              <w:rPr>
+                <w:noProof/>
+                <w:webHidden/>
+              </w:rPr>
+            </w:r>
+            <w:r>
+              <w:rPr>
+                <w:noProof/>
+                <w:webHidden/>
+              </w:rPr>
+              <w:fldChar w:fldCharType="separate"/>
+            </w:r>
+            <w:r>
+              <w:rPr>
+                <w:noProof/>
+                <w:webHidden/>
+              </w:rPr>
+              <w:t>37</w:t>
+            </w:r>
+            <w:r>
+              <w:rPr>
+                <w:noProof/>
+                <w:webHidden/>
+              </w:rPr>
+              <w:fldChar w:fldCharType="end"/>
+            </w:r>
+          </w:hyperlink>
+        </w:p>
+        <w:p>
+          <w:pPr>
+            <w:pStyle w:val="TOC3"/>
+            <w:tabs>
+              <w:tab w:val="right" w:leader="dot" w:pos="9350"/>
+            </w:tabs>
+            <w:rPr>
+              <w:rFonts w:eastAsiaTheme="minorEastAsia"/>
+              <w:noProof/>
+            </w:rPr>
+          </w:pPr>
+          <w:hyperlink w:anchor="_Toc206771418" w:history="1">
+            <w:r>
+              <w:rPr>
+                <w:rStyle w:val="Hyperlink"/>
+                <w:noProof/>
                 <w:shd w:val="clear" w:color="auto" w:fill="FFFFFF"/>
               </w:rPr>
-              <w:t>Configuration</w:t>
+              <w:t>Data and Voice VLANs</w:t>
             </w:r>
             <w:r>
               <w:rPr>
@@ -2298,7 +2698,7 @@
                 <w:noProof/>
                 <w:webHidden/>
               </w:rPr>
-              <w:instrText xml:space="preserve"> PAGEREF _Toc206669002 \h </w:instrText>
+              <w:instrText xml:space="preserve"> PAGEREF _Toc206771418 \h </w:instrText>
             </w:r>
             <w:r>
               <w:rPr>
@@ -2318,7 +2718,146 @@
                 <w:noProof/>
                 <w:webHidden/>
               </w:rPr>
-              <w:t>34</w:t>
+              <w:t>38</w:t>
+            </w:r>
+            <w:r>
+              <w:rPr>
+                <w:noProof/>
+                <w:webHidden/>
+              </w:rPr>
+              <w:fldChar w:fldCharType="end"/>
+            </w:r>
+          </w:hyperlink>
+        </w:p>
+        <w:p>
+          <w:pPr>
+            <w:pStyle w:val="TOC3"/>
+            <w:tabs>
+              <w:tab w:val="right" w:leader="dot" w:pos="9350"/>
+            </w:tabs>
+            <w:rPr>
+              <w:rFonts w:eastAsiaTheme="minorEastAsia"/>
+              <w:noProof/>
+            </w:rPr>
+          </w:pPr>
+          <w:hyperlink w:anchor="_Toc206771419" w:history="1">
+            <w:r>
+              <w:rPr>
+                <w:rStyle w:val="Hyperlink"/>
+                <w:noProof/>
+              </w:rPr>
+              <w:t>Data and Voice VLAN Example</w:t>
+            </w:r>
+            <w:r>
+              <w:rPr>
+                <w:noProof/>
+                <w:webHidden/>
+              </w:rPr>
+              <w:tab/>
+            </w:r>
+            <w:r>
+              <w:rPr>
+                <w:noProof/>
+                <w:webHidden/>
+              </w:rPr>
+              <w:fldChar w:fldCharType="begin"/>
+            </w:r>
+            <w:r>
+              <w:rPr>
+                <w:noProof/>
+                <w:webHidden/>
+              </w:rPr>
+              <w:instrText xml:space="preserve"> PAGEREF _Toc206771419 \h </w:instrText>
+            </w:r>
+            <w:r>
+              <w:rPr>
+                <w:noProof/>
+                <w:webHidden/>
+              </w:rPr>
+            </w:r>
+            <w:r>
+              <w:rPr>
+                <w:noProof/>
+                <w:webHidden/>
+              </w:rPr>
+              <w:fldChar w:fldCharType="separate"/>
+            </w:r>
+            <w:r>
+              <w:rPr>
+                <w:noProof/>
+                <w:webHidden/>
+              </w:rPr>
+              <w:t>39</w:t>
+            </w:r>
+            <w:r>
+              <w:rPr>
+                <w:noProof/>
+                <w:webHidden/>
+              </w:rPr>
+              <w:fldChar w:fldCharType="end"/>
+            </w:r>
+          </w:hyperlink>
+        </w:p>
+        <w:p>
+          <w:pPr>
+            <w:pStyle w:val="TOC3"/>
+            <w:tabs>
+              <w:tab w:val="right" w:leader="dot" w:pos="9350"/>
+            </w:tabs>
+            <w:rPr>
+              <w:rFonts w:eastAsiaTheme="minorEastAsia"/>
+              <w:noProof/>
+            </w:rPr>
+          </w:pPr>
+          <w:hyperlink w:anchor="_Toc206771420" w:history="1">
+            <w:r>
+              <w:rPr>
+                <w:rStyle w:val="Hyperlink"/>
+                <w:noProof/>
+                <w:shd w:val="clear" w:color="auto" w:fill="FFFFFF"/>
+              </w:rPr>
+              <w:t>Verify VLAN Information</w:t>
+            </w:r>
+            <w:r>
+              <w:rPr>
+                <w:noProof/>
+                <w:webHidden/>
+              </w:rPr>
+              <w:tab/>
+            </w:r>
+            <w:r>
+              <w:rPr>
+                <w:noProof/>
+                <w:webHidden/>
+              </w:rPr>
+              <w:fldChar w:fldCharType="begin"/>
+            </w:r>
+            <w:r>
+              <w:rPr>
+                <w:noProof/>
+                <w:webHidden/>
+              </w:rPr>
+              <w:instrText xml:space="preserve"> PAGEREF _Toc206771420 \h </w:instrText>
+            </w:r>
+            <w:r>
+              <w:rPr>
+                <w:noProof/>
+                <w:webHidden/>
+              </w:rPr>
+            </w:r>
+            <w:r>
+              <w:rPr>
+                <w:noProof/>
+                <w:webHidden/>
+              </w:rPr>
+              <w:fldChar w:fldCharType="separate"/>
+            </w:r>
+            <w:r>
+              <w:rPr>
+                <w:noProof/>
+                <w:webHidden/>
+              </w:rPr>
+              <w:t>40</w:t>
             </w:r>
             <w:r>
               <w:rPr>
@@ -2342,7 +2881,6 @@
               <w:bCs/>
               <w:noProof/>
             </w:rPr>
-            <w:lastRenderedPageBreak/>
             <w:fldChar w:fldCharType="end"/>
           </w:r>
         </w:p>
@@ -2372,7 +2910,7 @@
       <w:pPr>
         <w:pStyle w:val="Heading1"/>
       </w:pPr>
-      <w:bookmarkStart w:id="0" w:name="_Toc206668971"/>
+      <w:bookmarkStart w:id="0" w:name="_Toc206771381"/>
       <w:r>
         <w:t xml:space="preserve">MODULE 2: </w:t>
       </w:r>
@@ -2445,7 +2983,7 @@
           <w:shd w:val="clear" w:color="auto" w:fill="FFFFFF"/>
         </w:rPr>
       </w:pPr>
-      <w:bookmarkStart w:id="1" w:name="_Toc206668972"/>
+      <w:bookmarkStart w:id="1" w:name="_Toc206771382"/>
       <w:r>
         <w:rPr>
           <w:rFonts w:eastAsia="Times New Roman"/>
@@ -2462,7 +3000,7 @@
       <w:pPr>
         <w:pStyle w:val="Heading3"/>
       </w:pPr>
-      <w:bookmarkStart w:id="2" w:name="_Toc206668973"/>
+      <w:bookmarkStart w:id="2" w:name="_Toc206771383"/>
       <w:r>
         <w:t>Switching</w:t>
       </w:r>
@@ -2703,7 +3241,7 @@
           <w:shd w:val="clear" w:color="auto" w:fill="FFFFFF"/>
         </w:rPr>
       </w:pPr>
-      <w:bookmarkStart w:id="3" w:name="_Toc206668974"/>
+      <w:bookmarkStart w:id="3" w:name="_Toc206771384"/>
       <w:r>
         <w:rPr>
           <w:shd w:val="clear" w:color="auto" w:fill="FFFFFF"/>
@@ -2770,7 +3308,7 @@
           <w:shd w:val="clear" w:color="auto" w:fill="F0F0F0"/>
         </w:rPr>
       </w:pPr>
-      <w:bookmarkStart w:id="4" w:name="_Toc206668975"/>
+      <w:bookmarkStart w:id="4" w:name="_Toc206771385"/>
       <w:r>
         <w:rPr>
           <w:shd w:val="clear" w:color="auto" w:fill="F0F0F0"/>
@@ -2938,7 +3476,7 @@
       <w:pPr>
         <w:pStyle w:val="Heading3"/>
       </w:pPr>
-      <w:bookmarkStart w:id="5" w:name="_Toc206668976"/>
+      <w:bookmarkStart w:id="5" w:name="_Toc206771386"/>
       <w:r>
         <w:rPr>
           <w:shd w:val="clear" w:color="auto" w:fill="FFFFFF"/>
@@ -4273,7 +4811,7 @@
       <w:pPr>
         <w:pStyle w:val="Heading3"/>
       </w:pPr>
-      <w:bookmarkStart w:id="6" w:name="_Toc206668977"/>
+      <w:bookmarkStart w:id="6" w:name="_Toc206771387"/>
       <w:r>
         <w:rPr>
           <w:shd w:val="clear" w:color="auto" w:fill="F0F0F0"/>
@@ -4373,7 +4911,7 @@
           <w:shd w:val="clear" w:color="auto" w:fill="FFFFFF"/>
         </w:rPr>
       </w:pPr>
-      <w:bookmarkStart w:id="7" w:name="_Toc206668978"/>
+      <w:bookmarkStart w:id="7" w:name="_Toc206771388"/>
       <w:r>
         <w:rPr>
           <w:shd w:val="clear" w:color="auto" w:fill="FFFFFF"/>
@@ -4535,7 +5073,7 @@
           <w:shd w:val="clear" w:color="auto" w:fill="F0F0F0"/>
         </w:rPr>
       </w:pPr>
-      <w:bookmarkStart w:id="8" w:name="_Toc206668979"/>
+      <w:bookmarkStart w:id="8" w:name="_Toc206771389"/>
       <w:r>
         <w:rPr>
           <w:shd w:val="clear" w:color="auto" w:fill="F0F0F0"/>
@@ -4689,7 +5227,7 @@
           <w:shd w:val="clear" w:color="auto" w:fill="FFFFFF"/>
         </w:rPr>
       </w:pPr>
-      <w:bookmarkStart w:id="9" w:name="_Toc206668980"/>
+      <w:bookmarkStart w:id="9" w:name="_Toc206771390"/>
       <w:r>
         <w:rPr>
           <w:shd w:val="clear" w:color="auto" w:fill="FFFFFF"/>
@@ -5532,7 +6070,7 @@
         </w:rPr>
         <w:t> </w:t>
       </w:r>
-      <w:bookmarkStart w:id="10" w:name="_Toc206668981"/>
+      <w:bookmarkStart w:id="10" w:name="_Toc206771391"/>
       <w:r>
         <w:rPr>
           <w:shd w:val="clear" w:color="auto" w:fill="FFFFFF"/>
@@ -5545,7 +6083,7 @@
       <w:pPr>
         <w:pStyle w:val="Heading3"/>
       </w:pPr>
-      <w:bookmarkStart w:id="11" w:name="_Toc206668982"/>
+      <w:bookmarkStart w:id="11" w:name="_Toc206771392"/>
       <w:r>
         <w:t>Collision Domains</w:t>
       </w:r>
@@ -5675,7 +6213,7 @@
           <w:shd w:val="clear" w:color="auto" w:fill="FFFFFF"/>
         </w:rPr>
       </w:pPr>
-      <w:bookmarkStart w:id="12" w:name="_Toc206668983"/>
+      <w:bookmarkStart w:id="12" w:name="_Toc206771393"/>
       <w:r>
         <w:rPr>
           <w:shd w:val="clear" w:color="auto" w:fill="FFFFFF"/>
@@ -5763,7 +6301,7 @@
       <w:pPr>
         <w:pStyle w:val="Heading3"/>
       </w:pPr>
-      <w:bookmarkStart w:id="13" w:name="_Toc206668984"/>
+      <w:bookmarkStart w:id="13" w:name="_Toc206771394"/>
       <w:r>
         <w:t>Alleviate Network Congestion</w:t>
       </w:r>
@@ -5922,7 +6460,7 @@
           <w:shd w:val="clear" w:color="auto" w:fill="FFFFFF"/>
         </w:rPr>
       </w:pPr>
-      <w:bookmarkStart w:id="14" w:name="_Toc206668985"/>
+      <w:bookmarkStart w:id="14" w:name="_Toc206771395"/>
       <w:r>
         <w:rPr>
           <w:shd w:val="clear" w:color="auto" w:fill="FFFFFF"/>
@@ -6061,7 +6599,7 @@
       <w:pPr>
         <w:pStyle w:val="Heading1"/>
       </w:pPr>
-      <w:bookmarkStart w:id="15" w:name="_Toc206668986"/>
+      <w:bookmarkStart w:id="15" w:name="_Toc206771396"/>
       <w:r>
         <w:t>MODULE 3: VLANS</w:t>
       </w:r>
@@ -6071,7 +6609,7 @@
       <w:pPr>
         <w:pStyle w:val="Heading2"/>
       </w:pPr>
-      <w:bookmarkStart w:id="16" w:name="_Toc206668987"/>
+      <w:bookmarkStart w:id="16" w:name="_Toc206771397"/>
       <w:r>
         <w:t>Introduction</w:t>
       </w:r>
@@ -6141,7 +6679,7 @@
           <w:shd w:val="clear" w:color="auto" w:fill="FFFFFF"/>
         </w:rPr>
       </w:pPr>
-      <w:bookmarkStart w:id="17" w:name="_Toc206668988"/>
+      <w:bookmarkStart w:id="17" w:name="_Toc206771398"/>
       <w:r>
         <w:rPr>
           <w:rFonts w:eastAsia="Times New Roman"/>
@@ -6155,7 +6693,7 @@
       <w:pPr>
         <w:pStyle w:val="Heading3"/>
       </w:pPr>
-      <w:bookmarkStart w:id="18" w:name="_Toc206668989"/>
+      <w:bookmarkStart w:id="18" w:name="_Toc206771399"/>
       <w:r>
         <w:t>VLAN Definitions</w:t>
       </w:r>
@@ -6242,7 +6780,7 @@
       <w:pPr>
         <w:pStyle w:val="Heading3"/>
       </w:pPr>
-      <w:bookmarkStart w:id="19" w:name="_Toc206668990"/>
+      <w:bookmarkStart w:id="19" w:name="_Toc206771400"/>
       <w:r>
         <w:t>Benefits of a VLAN Design</w:t>
       </w:r>
@@ -6388,7 +6926,7 @@
       <w:pPr>
         <w:pStyle w:val="Heading3"/>
       </w:pPr>
-      <w:bookmarkStart w:id="20" w:name="_Toc206668991"/>
+      <w:bookmarkStart w:id="20" w:name="_Toc206771401"/>
       <w:r>
         <w:t>Types of VLANs</w:t>
       </w:r>
@@ -6705,7 +7243,7 @@
           <w:shd w:val="clear" w:color="auto" w:fill="FFFFFF"/>
         </w:rPr>
       </w:pPr>
-      <w:bookmarkStart w:id="21" w:name="_Toc206668992"/>
+      <w:bookmarkStart w:id="21" w:name="_Toc206771402"/>
       <w:r>
         <w:rPr>
           <w:shd w:val="clear" w:color="auto" w:fill="FFFFFF"/>
@@ -6928,7 +7466,7 @@
       <w:pPr>
         <w:pStyle w:val="Heading2"/>
       </w:pPr>
-      <w:bookmarkStart w:id="22" w:name="_Toc206668993"/>
+      <w:bookmarkStart w:id="22" w:name="_Toc206771403"/>
       <w:r>
         <w:rPr>
           <w:shd w:val="clear" w:color="auto" w:fill="FFFFFF"/>
@@ -6941,7 +7479,7 @@
       <w:pPr>
         <w:pStyle w:val="Heading3"/>
       </w:pPr>
-      <w:bookmarkStart w:id="23" w:name="_Toc206668994"/>
+      <w:bookmarkStart w:id="23" w:name="_Toc206771404"/>
       <w:r>
         <w:t>Defining VLAN Trunks</w:t>
       </w:r>
@@ -7016,7 +7554,7 @@
           <w:shd w:val="clear" w:color="auto" w:fill="FFFFFF"/>
         </w:rPr>
       </w:pPr>
-      <w:bookmarkStart w:id="24" w:name="_Toc206668995"/>
+      <w:bookmarkStart w:id="24" w:name="_Toc206771405"/>
       <w:r>
         <w:rPr>
           <w:shd w:val="clear" w:color="auto" w:fill="FFFFFF"/>
@@ -7076,7 +7614,7 @@
       <w:pPr>
         <w:pStyle w:val="Heading3"/>
       </w:pPr>
-      <w:bookmarkStart w:id="25" w:name="_Toc206668996"/>
+      <w:bookmarkStart w:id="25" w:name="_Toc206771406"/>
       <w:r>
         <w:t>Network with VLANs</w:t>
       </w:r>
@@ -7153,7 +7691,7 @@
       <w:pPr>
         <w:pStyle w:val="Heading3"/>
       </w:pPr>
-      <w:bookmarkStart w:id="26" w:name="_Toc206668997"/>
+      <w:bookmarkStart w:id="26" w:name="_Toc206771407"/>
       <w:r>
         <w:t>VLAN Identification with a Tag</w:t>
       </w:r>
@@ -7306,7 +7844,7 @@
       <w:pPr>
         <w:pStyle w:val="Heading3"/>
       </w:pPr>
-      <w:bookmarkStart w:id="27" w:name="_Toc206668998"/>
+      <w:bookmarkStart w:id="27" w:name="_Toc206771408"/>
       <w:r>
         <w:t>Native VLANs and 802.1Q Tagging</w:t>
       </w:r>
@@ -7407,7 +7945,7 @@
       <w:pPr>
         <w:pStyle w:val="Heading3"/>
       </w:pPr>
-      <w:bookmarkStart w:id="28" w:name="_Toc206668999"/>
+      <w:bookmarkStart w:id="28" w:name="_Toc206771409"/>
       <w:r>
         <w:t>Voice VLAN Tagging</w:t>
       </w:r>
@@ -7582,7 +8120,7 @@
       <w:pPr>
         <w:pStyle w:val="Heading3"/>
       </w:pPr>
-      <w:bookmarkStart w:id="29" w:name="_Toc206669000"/>
+      <w:bookmarkStart w:id="29" w:name="_Toc206771410"/>
       <w:r>
         <w:t>Voice VLAN Verification Example</w:t>
       </w:r>
@@ -7661,7 +8199,7 @@
           <w:shd w:val="clear" w:color="auto" w:fill="FFFFFF"/>
         </w:rPr>
       </w:pPr>
-      <w:bookmarkStart w:id="30" w:name="_Toc206669001"/>
+      <w:bookmarkStart w:id="30" w:name="_Toc206771411"/>
       <w:r>
         <w:rPr>
           <w:shd w:val="clear" w:color="auto" w:fill="FFFFFF"/>
@@ -7672,6 +8210,9 @@
     </w:p>
     <w:p>
       <w:r>
+        <w:rPr>
+          <w:noProof/>
+        </w:rPr>
         <w:drawing>
           <wp:inline distT="0" distB="0" distL="0" distR="0" wp14:anchorId="636324B3" wp14:editId="353109E8">
             <wp:extent cx="5943600" cy="2348865"/>
@@ -7711,6 +8252,9 @@
     </w:p>
     <w:p>
       <w:r>
+        <w:rPr>
+          <w:noProof/>
+        </w:rPr>
         <w:drawing>
           <wp:inline distT="0" distB="0" distL="0" distR="0" wp14:anchorId="3361549C" wp14:editId="3F045B27">
             <wp:extent cx="5943600" cy="2971800"/>
@@ -7750,6 +8294,9 @@
     </w:p>
     <w:p>
       <w:r>
+        <w:rPr>
+          <w:noProof/>
+        </w:rPr>
         <w:drawing>
           <wp:inline distT="0" distB="0" distL="0" distR="0" wp14:anchorId="406AD71C" wp14:editId="540BE12F">
             <wp:extent cx="5943600" cy="2526665"/>
@@ -7789,6 +8336,9 @@
     </w:p>
     <w:p>
       <w:r>
+        <w:rPr>
+          <w:noProof/>
+        </w:rPr>
         <w:drawing>
           <wp:inline distT="0" distB="0" distL="0" distR="0" wp14:anchorId="51C960EE" wp14:editId="71F65EE9">
             <wp:extent cx="5943600" cy="2816225"/>
@@ -7828,6 +8378,9 @@
     </w:p>
     <w:p>
       <w:r>
+        <w:rPr>
+          <w:noProof/>
+        </w:rPr>
         <w:drawing>
           <wp:inline distT="0" distB="0" distL="0" distR="0" wp14:anchorId="641C94ED" wp14:editId="32AC280B">
             <wp:extent cx="5943600" cy="2653030"/>
@@ -7867,6 +8420,9 @@
     </w:p>
     <w:p>
       <w:r>
+        <w:rPr>
+          <w:noProof/>
+        </w:rPr>
         <w:drawing>
           <wp:inline distT="0" distB="0" distL="0" distR="0" wp14:anchorId="7BF20EBD" wp14:editId="308EB500">
             <wp:extent cx="5943600" cy="2923540"/>
@@ -7906,6 +8462,9 @@
     </w:p>
     <w:p>
       <w:r>
+        <w:rPr>
+          <w:noProof/>
+        </w:rPr>
         <w:drawing>
           <wp:inline distT="0" distB="0" distL="0" distR="0" wp14:anchorId="5AF9ACC9" wp14:editId="2B974531">
             <wp:extent cx="5943600" cy="2855595"/>
@@ -7956,7 +8515,7 @@
         </w:rPr>
         <w:t> </w:t>
       </w:r>
-      <w:bookmarkStart w:id="31" w:name="_Toc206669002"/>
+      <w:bookmarkStart w:id="31" w:name="_Toc206771412"/>
       <w:r>
         <w:rPr>
           <w:shd w:val="clear" w:color="auto" w:fill="FFFFFF"/>
@@ -7969,9 +8528,11 @@
       <w:pPr>
         <w:pStyle w:val="Heading3"/>
       </w:pPr>
+      <w:bookmarkStart w:id="32" w:name="_Toc206771413"/>
       <w:r>
         <w:t>VLAN Ranges on Catalyst Switches</w:t>
       </w:r>
+      <w:bookmarkEnd w:id="32"/>
     </w:p>
     <w:p>
       <w:r>
@@ -7985,6 +8546,9 @@
     </w:p>
     <w:p>
       <w:r>
+        <w:rPr>
+          <w:noProof/>
+        </w:rPr>
         <w:drawing>
           <wp:inline distT="0" distB="0" distL="0" distR="0" wp14:anchorId="7AAAC835" wp14:editId="2BFF86AA">
             <wp:extent cx="5875529" cy="3353091"/>
@@ -8191,9 +8755,11 @@
       <w:pPr>
         <w:pStyle w:val="Heading3"/>
       </w:pPr>
+      <w:bookmarkStart w:id="33" w:name="_Toc206771414"/>
       <w:r>
         <w:t>VLAN Creation Commands</w:t>
       </w:r>
+      <w:bookmarkEnd w:id="33"/>
     </w:p>
     <w:p>
       <w:r>
@@ -8242,6 +8808,9 @@
     </w:p>
     <w:p>
       <w:r>
+        <w:rPr>
+          <w:noProof/>
+        </w:rPr>
         <w:drawing>
           <wp:inline distT="0" distB="0" distL="0" distR="0" wp14:anchorId="72BD6125" wp14:editId="22EF0624">
             <wp:extent cx="5943600" cy="2381250"/>
@@ -8283,9 +8852,11 @@
       <w:pPr>
         <w:pStyle w:val="Heading3"/>
       </w:pPr>
+      <w:bookmarkStart w:id="34" w:name="_Toc206771415"/>
       <w:r>
         <w:t>VLAN Creation Example</w:t>
       </w:r>
+      <w:bookmarkEnd w:id="34"/>
     </w:p>
     <w:p>
       <w:r>
@@ -8294,6 +8865,9 @@
     </w:p>
     <w:p>
       <w:r>
+        <w:rPr>
+          <w:noProof/>
+        </w:rPr>
         <w:drawing>
           <wp:inline distT="0" distB="0" distL="0" distR="0" wp14:anchorId="435F7CEB" wp14:editId="3018EA1F">
             <wp:extent cx="5943600" cy="2287905"/>
@@ -8338,6 +8912,9 @@
     </w:p>
     <w:p>
       <w:r>
+        <w:rPr>
+          <w:noProof/>
+        </w:rPr>
         <w:drawing>
           <wp:inline distT="0" distB="0" distL="0" distR="0" wp14:anchorId="4FCBDC26" wp14:editId="3B3142D3">
             <wp:extent cx="4381880" cy="1211685"/>
@@ -8444,12 +9021,14 @@
           <w:shd w:val="clear" w:color="auto" w:fill="FFFFFF"/>
         </w:rPr>
       </w:pPr>
+      <w:bookmarkStart w:id="35" w:name="_Toc206771416"/>
       <w:r>
         <w:rPr>
           <w:shd w:val="clear" w:color="auto" w:fill="FFFFFF"/>
         </w:rPr>
         <w:t>VLAN Port Assignment Commands</w:t>
       </w:r>
+      <w:bookmarkEnd w:id="35"/>
     </w:p>
     <w:p>
       <w:r>
@@ -8482,6 +9061,9 @@
     </w:p>
     <w:p>
       <w:r>
+        <w:rPr>
+          <w:noProof/>
+        </w:rPr>
         <w:drawing>
           <wp:inline distT="0" distB="0" distL="0" distR="0" wp14:anchorId="4047698E" wp14:editId="25AC9D20">
             <wp:extent cx="5943600" cy="2941320"/>
@@ -8566,9 +9148,11 @@
       <w:pPr>
         <w:pStyle w:val="Heading3"/>
       </w:pPr>
+      <w:bookmarkStart w:id="36" w:name="_Toc206771417"/>
       <w:r>
         <w:t>VLAN Port Assignment Example</w:t>
       </w:r>
+      <w:bookmarkEnd w:id="36"/>
     </w:p>
     <w:p>
       <w:r>
@@ -8577,6 +9161,9 @@
     </w:p>
     <w:p>
       <w:r>
+        <w:rPr>
+          <w:noProof/>
+        </w:rPr>
         <w:drawing>
           <wp:inline distT="0" distB="0" distL="0" distR="0" wp14:anchorId="0AE8B16D" wp14:editId="782B3920">
             <wp:extent cx="5943600" cy="2556510"/>
@@ -8621,6 +9208,9 @@
     </w:p>
     <w:p>
       <w:r>
+        <w:rPr>
+          <w:noProof/>
+        </w:rPr>
         <w:drawing>
           <wp:inline distT="0" distB="0" distL="0" distR="0" wp14:anchorId="070A9EC9" wp14:editId="23314AF5">
             <wp:extent cx="4359018" cy="1310754"/>
@@ -8670,12 +9260,14 @@
           <w:shd w:val="clear" w:color="auto" w:fill="FFFFFF"/>
         </w:rPr>
       </w:pPr>
+      <w:bookmarkStart w:id="37" w:name="_Toc206771418"/>
       <w:r>
         <w:rPr>
           <w:shd w:val="clear" w:color="auto" w:fill="FFFFFF"/>
         </w:rPr>
         <w:t>Data and Voice VLANs</w:t>
       </w:r>
+      <w:bookmarkEnd w:id="37"/>
     </w:p>
     <w:p>
       <w:r>
@@ -8697,6 +9289,9 @@
     </w:p>
     <w:p>
       <w:r>
+        <w:rPr>
+          <w:noProof/>
+        </w:rPr>
         <w:drawing>
           <wp:inline distT="0" distB="0" distL="0" distR="0" wp14:anchorId="0494236A" wp14:editId="0F738028">
             <wp:extent cx="5943600" cy="2641600"/>
@@ -8738,9 +9333,11 @@
       <w:pPr>
         <w:pStyle w:val="Heading3"/>
       </w:pPr>
+      <w:bookmarkStart w:id="38" w:name="_Toc206771419"/>
       <w:r>
         <w:t>Data and Voice VLAN Example</w:t>
       </w:r>
+      <w:bookmarkEnd w:id="38"/>
     </w:p>
     <w:p>
       <w:r>
@@ -8905,6 +9502,9 @@
     </w:p>
     <w:p>
       <w:r>
+        <w:rPr>
+          <w:noProof/>
+        </w:rPr>
         <w:drawing>
           <wp:inline distT="0" distB="0" distL="0" distR="0" wp14:anchorId="28FBC4D6" wp14:editId="25654ACE">
             <wp:extent cx="4374259" cy="2987299"/>
@@ -9058,6 +9658,9 @@
     </w:p>
     <w:p>
       <w:r>
+        <w:rPr>
+          <w:noProof/>
+        </w:rPr>
         <w:drawing>
           <wp:inline distT="0" distB="0" distL="0" distR="0" wp14:anchorId="0F51E4A0" wp14:editId="0A4FB659">
             <wp:extent cx="4374259" cy="457240"/>
@@ -9102,12 +9705,14 @@
           <w:shd w:val="clear" w:color="auto" w:fill="FFFFFF"/>
         </w:rPr>
       </w:pPr>
+      <w:bookmarkStart w:id="39" w:name="_Toc206771420"/>
       <w:r>
         <w:rPr>
           <w:shd w:val="clear" w:color="auto" w:fill="FFFFFF"/>
         </w:rPr>
         <w:t>Verify VLAN Information</w:t>
       </w:r>
+      <w:bookmarkEnd w:id="39"/>
     </w:p>
     <w:p>
       <w:r>
@@ -9287,6 +9892,9 @@
     </w:p>
     <w:p>
       <w:r>
+        <w:rPr>
+          <w:noProof/>
+        </w:rPr>
         <w:drawing>
           <wp:inline distT="0" distB="0" distL="0" distR="0" wp14:anchorId="1D77D596" wp14:editId="7CD3FA46">
             <wp:extent cx="5943600" cy="2456815"/>
@@ -9354,6 +9962,9 @@
     </w:p>
     <w:p>
       <w:r>
+        <w:rPr>
+          <w:noProof/>
+        </w:rPr>
         <w:drawing>
           <wp:inline distT="0" distB="0" distL="0" distR="0" wp14:anchorId="6DCE9424" wp14:editId="4EB9A941">
             <wp:extent cx="4008467" cy="1127858"/>
@@ -9495,6 +10106,9 @@
     </w:p>
     <w:p>
       <w:r>
+        <w:rPr>
+          <w:noProof/>
+        </w:rPr>
         <w:drawing>
           <wp:inline distT="0" distB="0" distL="0" distR="0" wp14:anchorId="7D36CF16" wp14:editId="16BD6F2A">
             <wp:extent cx="4640982" cy="3154953"/>
@@ -9533,8 +10147,1002 @@
       </w:r>
     </w:p>
     <w:p>
-      <w:bookmarkStart w:id="32" w:name="_GoBack"/>
-      <w:bookmarkEnd w:id="32"/>
+      <w:pPr>
+        <w:pStyle w:val="Heading3"/>
+      </w:pPr>
+      <w:r>
+        <w:t>Change VLAN Port Membership</w:t>
+      </w:r>
+    </w:p>
+    <w:p>
+      <w:r>
+        <w:t>There are a number of ways to change VLAN port membership.</w:t>
+      </w:r>
+    </w:p>
+    <w:p>
+      <w:r>
+        <w:t>If the switch access port has been incorrectly assigned to a VLAN, then simply re-enter the </w:t>
+      </w:r>
+      <w:proofErr w:type="spellStart"/>
+      <w:r>
+        <w:rPr>
+          <w:b/>
+          <w:bCs/>
+        </w:rPr>
+        <w:t>switchport</w:t>
+      </w:r>
+      <w:proofErr w:type="spellEnd"/>
+      <w:r>
+        <w:rPr>
+          <w:b/>
+          <w:bCs/>
+        </w:rPr>
+        <w:t xml:space="preserve"> access </w:t>
+      </w:r>
+      <w:proofErr w:type="spellStart"/>
+      <w:r>
+        <w:rPr>
+          <w:b/>
+          <w:bCs/>
+        </w:rPr>
+        <w:t>vlan</w:t>
+      </w:r>
+      <w:proofErr w:type="spellEnd"/>
+      <w:r>
+        <w:t> </w:t>
+      </w:r>
+      <w:proofErr w:type="spellStart"/>
+      <w:r>
+        <w:rPr>
+          <w:i/>
+          <w:iCs/>
+        </w:rPr>
+        <w:t>vlan</w:t>
+      </w:r>
+      <w:proofErr w:type="spellEnd"/>
+      <w:r>
+        <w:rPr>
+          <w:i/>
+          <w:iCs/>
+        </w:rPr>
+        <w:t>-id</w:t>
+      </w:r>
+      <w:r>
+        <w:t> interface configuration command with the correct VLAN ID. For instance, assume Fa0/18 was incorrectly configured to be on the default VLAN 1 instead of VLAN 20. To change the port to VLAN 20, simply enter </w:t>
+      </w:r>
+      <w:proofErr w:type="spellStart"/>
+      <w:r>
+        <w:rPr>
+          <w:b/>
+          <w:bCs/>
+        </w:rPr>
+        <w:t>switchport</w:t>
+      </w:r>
+      <w:proofErr w:type="spellEnd"/>
+      <w:r>
+        <w:rPr>
+          <w:b/>
+          <w:bCs/>
+        </w:rPr>
+        <w:t xml:space="preserve"> access </w:t>
+      </w:r>
+      <w:proofErr w:type="spellStart"/>
+      <w:r>
+        <w:rPr>
+          <w:b/>
+          <w:bCs/>
+        </w:rPr>
+        <w:t>vlan</w:t>
+      </w:r>
+      <w:proofErr w:type="spellEnd"/>
+      <w:r>
+        <w:rPr>
+          <w:b/>
+          <w:bCs/>
+        </w:rPr>
+        <w:t xml:space="preserve"> 20</w:t>
+      </w:r>
+      <w:r>
+        <w:t>.</w:t>
+      </w:r>
+    </w:p>
+    <w:p>
+      <w:r>
+        <w:t>To change the membership of a port back to the default VLAN 1, use the </w:t>
+      </w:r>
+      <w:r>
+        <w:rPr>
+          <w:b/>
+          <w:bCs/>
+        </w:rPr>
+        <w:t xml:space="preserve">no </w:t>
+      </w:r>
+      <w:proofErr w:type="spellStart"/>
+      <w:r>
+        <w:rPr>
+          <w:b/>
+          <w:bCs/>
+        </w:rPr>
+        <w:t>switchport</w:t>
+      </w:r>
+      <w:proofErr w:type="spellEnd"/>
+      <w:r>
+        <w:rPr>
+          <w:b/>
+          <w:bCs/>
+        </w:rPr>
+        <w:t xml:space="preserve"> access </w:t>
+      </w:r>
+      <w:proofErr w:type="spellStart"/>
+      <w:r>
+        <w:rPr>
+          <w:b/>
+          <w:bCs/>
+        </w:rPr>
+        <w:t>vlan</w:t>
+      </w:r>
+      <w:proofErr w:type="spellEnd"/>
+      <w:r>
+        <w:t> interface configuration mode command as shown.</w:t>
+      </w:r>
+    </w:p>
+    <w:p>
+      <w:r>
+        <w:t>In the output for example, Fa0/18 is configured to be on the default VLAN 1 as confirmed by the </w:t>
+      </w:r>
+      <w:r>
+        <w:rPr>
+          <w:b/>
+          <w:bCs/>
+        </w:rPr>
+        <w:t xml:space="preserve">show </w:t>
+      </w:r>
+      <w:proofErr w:type="spellStart"/>
+      <w:r>
+        <w:rPr>
+          <w:b/>
+          <w:bCs/>
+        </w:rPr>
+        <w:t>vlan</w:t>
+      </w:r>
+      <w:proofErr w:type="spellEnd"/>
+      <w:r>
+        <w:rPr>
+          <w:b/>
+          <w:bCs/>
+        </w:rPr>
+        <w:t xml:space="preserve"> brief</w:t>
+      </w:r>
+      <w:r>
+        <w:t> command.</w:t>
+      </w:r>
+    </w:p>
+    <w:p>
+      <w:r>
+        <w:drawing>
+          <wp:inline distT="0" distB="0" distL="0" distR="0" wp14:anchorId="6D8FC6A5" wp14:editId="291F0FB0">
+            <wp:extent cx="5943600" cy="3946525"/>
+            <wp:effectExtent l="0" t="0" r="0" b="0"/>
+            <wp:docPr id="67" name="Picture 67"/>
+            <wp:cNvGraphicFramePr>
+              <a:graphicFrameLocks xmlns:a="http://schemas.openxmlformats.org/drawingml/2006/main" noChangeAspect="1"/>
+            </wp:cNvGraphicFramePr>
+            <a:graphic xmlns:a="http://schemas.openxmlformats.org/drawingml/2006/main">
+              <a:graphicData uri="http://schemas.openxmlformats.org/drawingml/2006/picture">
+                <pic:pic xmlns:pic="http://schemas.openxmlformats.org/drawingml/2006/picture">
+                  <pic:nvPicPr>
+                    <pic:cNvPr id="1" name=""/>
+                    <pic:cNvPicPr/>
+                  </pic:nvPicPr>
+                  <pic:blipFill>
+                    <a:blip r:embed="rId72"/>
+                    <a:stretch>
+                      <a:fillRect/>
+                    </a:stretch>
+                  </pic:blipFill>
+                  <pic:spPr>
+                    <a:xfrm>
+                      <a:off x="0" y="0"/>
+                      <a:ext cx="5943600" cy="3946525"/>
+                    </a:xfrm>
+                    <a:prstGeom prst="rect">
+                      <a:avLst/>
+                    </a:prstGeom>
+                  </pic:spPr>
+                </pic:pic>
+              </a:graphicData>
+            </a:graphic>
+          </wp:inline>
+        </w:drawing>
+      </w:r>
+    </w:p>
+    <w:p>
+      <w:r>
+        <w:t>Notice that VLAN 20 is still active, even though no ports are assigned to it.</w:t>
+      </w:r>
+    </w:p>
+    <w:p>
+      <w:r>
+        <w:t>The </w:t>
+      </w:r>
+      <w:r>
+        <w:rPr>
+          <w:b/>
+          <w:bCs/>
+        </w:rPr>
+        <w:t xml:space="preserve">show interfaces f0/18 </w:t>
+      </w:r>
+      <w:proofErr w:type="spellStart"/>
+      <w:r>
+        <w:rPr>
+          <w:b/>
+          <w:bCs/>
+        </w:rPr>
+        <w:t>switchport</w:t>
+      </w:r>
+      <w:proofErr w:type="spellEnd"/>
+      <w:r>
+        <w:t> output can also be used to verify that the access VLAN for interface F0/18 has been reset to VLAN 1 as shown in the output.</w:t>
+      </w:r>
+    </w:p>
+    <w:p>
+      <w:r>
+        <w:drawing>
+          <wp:inline distT="0" distB="0" distL="0" distR="0" wp14:anchorId="38CB8198" wp14:editId="7B851F9B">
+            <wp:extent cx="4640982" cy="2461473"/>
+            <wp:effectExtent l="0" t="0" r="7620" b="0"/>
+            <wp:docPr id="68" name="Picture 68"/>
+            <wp:cNvGraphicFramePr>
+              <a:graphicFrameLocks xmlns:a="http://schemas.openxmlformats.org/drawingml/2006/main" noChangeAspect="1"/>
+            </wp:cNvGraphicFramePr>
+            <a:graphic xmlns:a="http://schemas.openxmlformats.org/drawingml/2006/main">
+              <a:graphicData uri="http://schemas.openxmlformats.org/drawingml/2006/picture">
+                <pic:pic xmlns:pic="http://schemas.openxmlformats.org/drawingml/2006/picture">
+                  <pic:nvPicPr>
+                    <pic:cNvPr id="1" name=""/>
+                    <pic:cNvPicPr/>
+                  </pic:nvPicPr>
+                  <pic:blipFill>
+                    <a:blip r:embed="rId73"/>
+                    <a:stretch>
+                      <a:fillRect/>
+                    </a:stretch>
+                  </pic:blipFill>
+                  <pic:spPr>
+                    <a:xfrm>
+                      <a:off x="0" y="0"/>
+                      <a:ext cx="4640982" cy="2461473"/>
+                    </a:xfrm>
+                    <a:prstGeom prst="rect">
+                      <a:avLst/>
+                    </a:prstGeom>
+                  </pic:spPr>
+                </pic:pic>
+              </a:graphicData>
+            </a:graphic>
+          </wp:inline>
+        </w:drawing>
+      </w:r>
+    </w:p>
+    <w:p>
+      <w:pPr>
+        <w:pStyle w:val="Heading3"/>
+      </w:pPr>
+      <w:r>
+        <w:t>Delete VLANs</w:t>
+      </w:r>
+    </w:p>
+    <w:p>
+      <w:r>
+        <w:t>The </w:t>
+      </w:r>
+      <w:r>
+        <w:rPr>
+          <w:b/>
+          <w:bCs/>
+        </w:rPr>
+        <w:t xml:space="preserve">no </w:t>
+      </w:r>
+      <w:proofErr w:type="spellStart"/>
+      <w:r>
+        <w:rPr>
+          <w:b/>
+          <w:bCs/>
+        </w:rPr>
+        <w:t>vlan</w:t>
+      </w:r>
+      <w:proofErr w:type="spellEnd"/>
+      <w:r>
+        <w:t> </w:t>
+      </w:r>
+      <w:proofErr w:type="spellStart"/>
+      <w:r>
+        <w:rPr>
+          <w:i/>
+          <w:iCs/>
+        </w:rPr>
+        <w:t>vlan</w:t>
+      </w:r>
+      <w:proofErr w:type="spellEnd"/>
+      <w:r>
+        <w:rPr>
+          <w:i/>
+          <w:iCs/>
+        </w:rPr>
+        <w:t>-id</w:t>
+      </w:r>
+      <w:r>
+        <w:t> global configuration mode command is used to remove a VLAN from the switch vlan.dat file.</w:t>
+      </w:r>
+    </w:p>
+    <w:p>
+      <w:r>
+        <w:rPr>
+          <w:b/>
+          <w:bCs/>
+        </w:rPr>
+        <w:t>Caution:</w:t>
+      </w:r>
+      <w:r>
+        <w:t> Before deleting a VLAN, reassign all member ports to a different VLAN first. Any ports that are not moved to an active VLAN are unable to communicate with other hosts after the VLAN is deleted and until they are assigned to an active VLAN.</w:t>
+      </w:r>
+    </w:p>
+    <w:p>
+      <w:r>
+        <w:t>The entire vlan.dat file can be deleted using the </w:t>
+      </w:r>
+      <w:r>
+        <w:rPr>
+          <w:b/>
+          <w:bCs/>
+          <w:i/>
+        </w:rPr>
+        <w:t xml:space="preserve">delete </w:t>
+      </w:r>
+      <w:proofErr w:type="spellStart"/>
+      <w:r>
+        <w:rPr>
+          <w:b/>
+          <w:bCs/>
+          <w:i/>
+        </w:rPr>
+        <w:t>flash</w:t>
+      </w:r>
+      <w:proofErr w:type="gramStart"/>
+      <w:r>
+        <w:rPr>
+          <w:b/>
+          <w:bCs/>
+          <w:i/>
+        </w:rPr>
+        <w:t>:vlan.dat</w:t>
+      </w:r>
+      <w:proofErr w:type="spellEnd"/>
+      <w:proofErr w:type="gramEnd"/>
+      <w:r>
+        <w:t> privileged EXEC mode command. The abbreviated command version (</w:t>
+      </w:r>
+      <w:r>
+        <w:rPr>
+          <w:b/>
+          <w:bCs/>
+        </w:rPr>
+        <w:t>delete vlan.dat</w:t>
+      </w:r>
+      <w:r>
+        <w:t>) can be used if the vlan.dat file has not been moved from its default location. After issuing this command and reloading the switch, any previously configured VLANs are no longer present. This effectively places the switch into its factory default condition with regard to VLAN configurations.</w:t>
+      </w:r>
+    </w:p>
+    <w:p>
+      <w:r>
+        <w:rPr>
+          <w:b/>
+          <w:bCs/>
+        </w:rPr>
+        <w:t>Note:</w:t>
+      </w:r>
+      <w:r>
+        <w:t> To restore a Catalyst switch to its factory default condition, unplug all cables except the console and power cable from the switch. Then enter the </w:t>
+      </w:r>
+      <w:r>
+        <w:rPr>
+          <w:b/>
+          <w:bCs/>
+        </w:rPr>
+        <w:t>erase startup-</w:t>
+      </w:r>
+      <w:proofErr w:type="spellStart"/>
+      <w:r>
+        <w:rPr>
+          <w:b/>
+          <w:bCs/>
+        </w:rPr>
+        <w:t>config</w:t>
+      </w:r>
+      <w:proofErr w:type="spellEnd"/>
+      <w:r>
+        <w:t> privileged EXEC mode command followed by the </w:t>
+      </w:r>
+      <w:r>
+        <w:rPr>
+          <w:b/>
+          <w:bCs/>
+        </w:rPr>
+        <w:t>delete vlan.dat</w:t>
+      </w:r>
+      <w:r>
+        <w:t> command.</w:t>
+      </w:r>
+    </w:p>
+    <w:p>
+      <w:pPr>
+        <w:pStyle w:val="Heading3"/>
+      </w:pPr>
+      <w:r>
+        <w:t>Syntax Checker - VLAN Configuration</w:t>
+      </w:r>
+    </w:p>
+    <w:p>
+      <w:r>
+        <w:t>In this Syntax Checker activity, you will implement and verify a VLAN configuration for switch interfaces based on the specified requirements.</w:t>
+      </w:r>
+    </w:p>
+    <w:p>
+      <w:r>
+        <w:drawing>
+          <wp:inline distT="0" distB="0" distL="0" distR="0" wp14:anchorId="06AFF1CA" wp14:editId="4E41BA2C">
+            <wp:extent cx="5943600" cy="2675890"/>
+            <wp:effectExtent l="0" t="0" r="0" b="0"/>
+            <wp:docPr id="70" name="Picture 70"/>
+            <wp:cNvGraphicFramePr>
+              <a:graphicFrameLocks xmlns:a="http://schemas.openxmlformats.org/drawingml/2006/main" noChangeAspect="1"/>
+            </wp:cNvGraphicFramePr>
+            <a:graphic xmlns:a="http://schemas.openxmlformats.org/drawingml/2006/main">
+              <a:graphicData uri="http://schemas.openxmlformats.org/drawingml/2006/picture">
+                <pic:pic xmlns:pic="http://schemas.openxmlformats.org/drawingml/2006/picture">
+                  <pic:nvPicPr>
+                    <pic:cNvPr id="1" name=""/>
+                    <pic:cNvPicPr/>
+                  </pic:nvPicPr>
+                  <pic:blipFill>
+                    <a:blip r:embed="rId74"/>
+                    <a:stretch>
+                      <a:fillRect/>
+                    </a:stretch>
+                  </pic:blipFill>
+                  <pic:spPr>
+                    <a:xfrm>
+                      <a:off x="0" y="0"/>
+                      <a:ext cx="5943600" cy="2675890"/>
+                    </a:xfrm>
+                    <a:prstGeom prst="rect">
+                      <a:avLst/>
+                    </a:prstGeom>
+                  </pic:spPr>
+                </pic:pic>
+              </a:graphicData>
+            </a:graphic>
+          </wp:inline>
+        </w:drawing>
+      </w:r>
+    </w:p>
+    <w:p>
+      <w:r>
+        <w:drawing>
+          <wp:inline distT="0" distB="0" distL="0" distR="0" wp14:anchorId="1BA4DB5A" wp14:editId="082A6A19">
+            <wp:extent cx="5943600" cy="2524125"/>
+            <wp:effectExtent l="0" t="0" r="0" b="9525"/>
+            <wp:docPr id="71" name="Picture 71"/>
+            <wp:cNvGraphicFramePr>
+              <a:graphicFrameLocks xmlns:a="http://schemas.openxmlformats.org/drawingml/2006/main" noChangeAspect="1"/>
+            </wp:cNvGraphicFramePr>
+            <a:graphic xmlns:a="http://schemas.openxmlformats.org/drawingml/2006/main">
+              <a:graphicData uri="http://schemas.openxmlformats.org/drawingml/2006/picture">
+                <pic:pic xmlns:pic="http://schemas.openxmlformats.org/drawingml/2006/picture">
+                  <pic:nvPicPr>
+                    <pic:cNvPr id="1" name=""/>
+                    <pic:cNvPicPr/>
+                  </pic:nvPicPr>
+                  <pic:blipFill>
+                    <a:blip r:embed="rId75"/>
+                    <a:stretch>
+                      <a:fillRect/>
+                    </a:stretch>
+                  </pic:blipFill>
+                  <pic:spPr>
+                    <a:xfrm>
+                      <a:off x="0" y="0"/>
+                      <a:ext cx="5943600" cy="2524125"/>
+                    </a:xfrm>
+                    <a:prstGeom prst="rect">
+                      <a:avLst/>
+                    </a:prstGeom>
+                  </pic:spPr>
+                </pic:pic>
+              </a:graphicData>
+            </a:graphic>
+          </wp:inline>
+        </w:drawing>
+      </w:r>
+    </w:p>
+    <w:p>
+      <w:r>
+        <w:drawing>
+          <wp:inline distT="0" distB="0" distL="0" distR="0" wp14:anchorId="38353804" wp14:editId="153AFD0B">
+            <wp:extent cx="5943600" cy="2866390"/>
+            <wp:effectExtent l="0" t="0" r="0" b="0"/>
+            <wp:docPr id="72" name="Picture 72"/>
+            <wp:cNvGraphicFramePr>
+              <a:graphicFrameLocks xmlns:a="http://schemas.openxmlformats.org/drawingml/2006/main" noChangeAspect="1"/>
+            </wp:cNvGraphicFramePr>
+            <a:graphic xmlns:a="http://schemas.openxmlformats.org/drawingml/2006/main">
+              <a:graphicData uri="http://schemas.openxmlformats.org/drawingml/2006/picture">
+                <pic:pic xmlns:pic="http://schemas.openxmlformats.org/drawingml/2006/picture">
+                  <pic:nvPicPr>
+                    <pic:cNvPr id="1" name=""/>
+                    <pic:cNvPicPr/>
+                  </pic:nvPicPr>
+                  <pic:blipFill>
+                    <a:blip r:embed="rId76"/>
+                    <a:stretch>
+                      <a:fillRect/>
+                    </a:stretch>
+                  </pic:blipFill>
+                  <pic:spPr>
+                    <a:xfrm>
+                      <a:off x="0" y="0"/>
+                      <a:ext cx="5943600" cy="2866390"/>
+                    </a:xfrm>
+                    <a:prstGeom prst="rect">
+                      <a:avLst/>
+                    </a:prstGeom>
+                  </pic:spPr>
+                </pic:pic>
+              </a:graphicData>
+            </a:graphic>
+          </wp:inline>
+        </w:drawing>
+      </w:r>
+    </w:p>
+    <w:p>
+      <w:r>
+        <w:drawing>
+          <wp:inline distT="0" distB="0" distL="0" distR="0" wp14:anchorId="2D29683E" wp14:editId="66ED4087">
+            <wp:extent cx="5943600" cy="3080385"/>
+            <wp:effectExtent l="0" t="0" r="0" b="5715"/>
+            <wp:docPr id="73" name="Picture 73"/>
+            <wp:cNvGraphicFramePr>
+              <a:graphicFrameLocks xmlns:a="http://schemas.openxmlformats.org/drawingml/2006/main" noChangeAspect="1"/>
+            </wp:cNvGraphicFramePr>
+            <a:graphic xmlns:a="http://schemas.openxmlformats.org/drawingml/2006/main">
+              <a:graphicData uri="http://schemas.openxmlformats.org/drawingml/2006/picture">
+                <pic:pic xmlns:pic="http://schemas.openxmlformats.org/drawingml/2006/picture">
+                  <pic:nvPicPr>
+                    <pic:cNvPr id="1" name=""/>
+                    <pic:cNvPicPr/>
+                  </pic:nvPicPr>
+                  <pic:blipFill>
+                    <a:blip r:embed="rId77"/>
+                    <a:stretch>
+                      <a:fillRect/>
+                    </a:stretch>
+                  </pic:blipFill>
+                  <pic:spPr>
+                    <a:xfrm>
+                      <a:off x="0" y="0"/>
+                      <a:ext cx="5943600" cy="3080385"/>
+                    </a:xfrm>
+                    <a:prstGeom prst="rect">
+                      <a:avLst/>
+                    </a:prstGeom>
+                  </pic:spPr>
+                </pic:pic>
+              </a:graphicData>
+            </a:graphic>
+          </wp:inline>
+        </w:drawing>
+      </w:r>
+    </w:p>
+    <w:p>
+      <w:r>
+        <w:drawing>
+          <wp:inline distT="0" distB="0" distL="0" distR="0" wp14:anchorId="0EC165EB" wp14:editId="15DDA898">
+            <wp:extent cx="5943600" cy="2710815"/>
+            <wp:effectExtent l="0" t="0" r="0" b="0"/>
+            <wp:docPr id="74" name="Picture 74"/>
+            <wp:cNvGraphicFramePr>
+              <a:graphicFrameLocks xmlns:a="http://schemas.openxmlformats.org/drawingml/2006/main" noChangeAspect="1"/>
+            </wp:cNvGraphicFramePr>
+            <a:graphic xmlns:a="http://schemas.openxmlformats.org/drawingml/2006/main">
+              <a:graphicData uri="http://schemas.openxmlformats.org/drawingml/2006/picture">
+                <pic:pic xmlns:pic="http://schemas.openxmlformats.org/drawingml/2006/picture">
+                  <pic:nvPicPr>
+                    <pic:cNvPr id="1" name=""/>
+                    <pic:cNvPicPr/>
+                  </pic:nvPicPr>
+                  <pic:blipFill>
+                    <a:blip r:embed="rId78"/>
+                    <a:stretch>
+                      <a:fillRect/>
+                    </a:stretch>
+                  </pic:blipFill>
+                  <pic:spPr>
+                    <a:xfrm>
+                      <a:off x="0" y="0"/>
+                      <a:ext cx="5943600" cy="2710815"/>
+                    </a:xfrm>
+                    <a:prstGeom prst="rect">
+                      <a:avLst/>
+                    </a:prstGeom>
+                  </pic:spPr>
+                </pic:pic>
+              </a:graphicData>
+            </a:graphic>
+          </wp:inline>
+        </w:drawing>
+      </w:r>
+    </w:p>
+    <w:p>
+      <w:r>
+        <w:drawing>
+          <wp:inline distT="0" distB="0" distL="0" distR="0" wp14:anchorId="6D35DD76" wp14:editId="7B1D8ADF">
+            <wp:extent cx="5943600" cy="923290"/>
+            <wp:effectExtent l="0" t="0" r="0" b="0"/>
+            <wp:docPr id="75" name="Picture 75"/>
+            <wp:cNvGraphicFramePr>
+              <a:graphicFrameLocks xmlns:a="http://schemas.openxmlformats.org/drawingml/2006/main" noChangeAspect="1"/>
+            </wp:cNvGraphicFramePr>
+            <a:graphic xmlns:a="http://schemas.openxmlformats.org/drawingml/2006/main">
+              <a:graphicData uri="http://schemas.openxmlformats.org/drawingml/2006/picture">
+                <pic:pic xmlns:pic="http://schemas.openxmlformats.org/drawingml/2006/picture">
+                  <pic:nvPicPr>
+                    <pic:cNvPr id="1" name=""/>
+                    <pic:cNvPicPr/>
+                  </pic:nvPicPr>
+                  <pic:blipFill>
+                    <a:blip r:embed="rId79"/>
+                    <a:stretch>
+                      <a:fillRect/>
+                    </a:stretch>
+                  </pic:blipFill>
+                  <pic:spPr>
+                    <a:xfrm>
+                      <a:off x="0" y="0"/>
+                      <a:ext cx="5943600" cy="923290"/>
+                    </a:xfrm>
+                    <a:prstGeom prst="rect">
+                      <a:avLst/>
+                    </a:prstGeom>
+                  </pic:spPr>
+                </pic:pic>
+              </a:graphicData>
+            </a:graphic>
+          </wp:inline>
+        </w:drawing>
+      </w:r>
+    </w:p>
+    <w:p>
+      <w:r>
+        <w:drawing>
+          <wp:inline distT="0" distB="0" distL="0" distR="0" wp14:anchorId="56B75D12" wp14:editId="3C9FEA8F">
+            <wp:extent cx="5943600" cy="2816225"/>
+            <wp:effectExtent l="0" t="0" r="0" b="3175"/>
+            <wp:docPr id="76" name="Picture 76"/>
+            <wp:cNvGraphicFramePr>
+              <a:graphicFrameLocks xmlns:a="http://schemas.openxmlformats.org/drawingml/2006/main" noChangeAspect="1"/>
+            </wp:cNvGraphicFramePr>
+            <a:graphic xmlns:a="http://schemas.openxmlformats.org/drawingml/2006/main">
+              <a:graphicData uri="http://schemas.openxmlformats.org/drawingml/2006/picture">
+                <pic:pic xmlns:pic="http://schemas.openxmlformats.org/drawingml/2006/picture">
+                  <pic:nvPicPr>
+                    <pic:cNvPr id="1" name=""/>
+                    <pic:cNvPicPr/>
+                  </pic:nvPicPr>
+                  <pic:blipFill>
+                    <a:blip r:embed="rId80"/>
+                    <a:stretch>
+                      <a:fillRect/>
+                    </a:stretch>
+                  </pic:blipFill>
+                  <pic:spPr>
+                    <a:xfrm>
+                      <a:off x="0" y="0"/>
+                      <a:ext cx="5943600" cy="2816225"/>
+                    </a:xfrm>
+                    <a:prstGeom prst="rect">
+                      <a:avLst/>
+                    </a:prstGeom>
+                  </pic:spPr>
+                </pic:pic>
+              </a:graphicData>
+            </a:graphic>
+          </wp:inline>
+        </w:drawing>
+      </w:r>
+    </w:p>
+    <w:p>
+      <w:r>
+        <w:drawing>
+          <wp:inline distT="0" distB="0" distL="0" distR="0" wp14:anchorId="0573CF2B" wp14:editId="0ADEEF11">
+            <wp:extent cx="5943600" cy="2156460"/>
+            <wp:effectExtent l="0" t="0" r="0" b="0"/>
+            <wp:docPr id="77" name="Picture 77"/>
+            <wp:cNvGraphicFramePr>
+              <a:graphicFrameLocks xmlns:a="http://schemas.openxmlformats.org/drawingml/2006/main" noChangeAspect="1"/>
+            </wp:cNvGraphicFramePr>
+            <a:graphic xmlns:a="http://schemas.openxmlformats.org/drawingml/2006/main">
+              <a:graphicData uri="http://schemas.openxmlformats.org/drawingml/2006/picture">
+                <pic:pic xmlns:pic="http://schemas.openxmlformats.org/drawingml/2006/picture">
+                  <pic:nvPicPr>
+                    <pic:cNvPr id="1" name=""/>
+                    <pic:cNvPicPr/>
+                  </pic:nvPicPr>
+                  <pic:blipFill>
+                    <a:blip r:embed="rId81"/>
+                    <a:stretch>
+                      <a:fillRect/>
+                    </a:stretch>
+                  </pic:blipFill>
+                  <pic:spPr>
+                    <a:xfrm>
+                      <a:off x="0" y="0"/>
+                      <a:ext cx="5943600" cy="2156460"/>
+                    </a:xfrm>
+                    <a:prstGeom prst="rect">
+                      <a:avLst/>
+                    </a:prstGeom>
+                  </pic:spPr>
+                </pic:pic>
+              </a:graphicData>
+            </a:graphic>
+          </wp:inline>
+        </w:drawing>
+      </w:r>
+    </w:p>
+    <w:p>
+      <w:r>
+        <w:drawing>
+          <wp:inline distT="0" distB="0" distL="0" distR="0" wp14:anchorId="3E40979F" wp14:editId="7361DA83">
+            <wp:extent cx="5943600" cy="2039620"/>
+            <wp:effectExtent l="0" t="0" r="0" b="0"/>
+            <wp:docPr id="78" name="Picture 78"/>
+            <wp:cNvGraphicFramePr>
+              <a:graphicFrameLocks xmlns:a="http://schemas.openxmlformats.org/drawingml/2006/main" noChangeAspect="1"/>
+            </wp:cNvGraphicFramePr>
+            <a:graphic xmlns:a="http://schemas.openxmlformats.org/drawingml/2006/main">
+              <a:graphicData uri="http://schemas.openxmlformats.org/drawingml/2006/picture">
+                <pic:pic xmlns:pic="http://schemas.openxmlformats.org/drawingml/2006/picture">
+                  <pic:nvPicPr>
+                    <pic:cNvPr id="1" name=""/>
+                    <pic:cNvPicPr/>
+                  </pic:nvPicPr>
+                  <pic:blipFill>
+                    <a:blip r:embed="rId82"/>
+                    <a:stretch>
+                      <a:fillRect/>
+                    </a:stretch>
+                  </pic:blipFill>
+                  <pic:spPr>
+                    <a:xfrm>
+                      <a:off x="0" y="0"/>
+                      <a:ext cx="5943600" cy="2039620"/>
+                    </a:xfrm>
+                    <a:prstGeom prst="rect">
+                      <a:avLst/>
+                    </a:prstGeom>
+                  </pic:spPr>
+                </pic:pic>
+              </a:graphicData>
+            </a:graphic>
+          </wp:inline>
+        </w:drawing>
+      </w:r>
+    </w:p>
+    <w:p>
+      <w:r>
+        <w:drawing>
+          <wp:inline distT="0" distB="0" distL="0" distR="0" wp14:anchorId="65B7EB78" wp14:editId="5B8030CC">
+            <wp:extent cx="5943600" cy="2407920"/>
+            <wp:effectExtent l="0" t="0" r="0" b="0"/>
+            <wp:docPr id="79" name="Picture 79"/>
+            <wp:cNvGraphicFramePr>
+              <a:graphicFrameLocks xmlns:a="http://schemas.openxmlformats.org/drawingml/2006/main" noChangeAspect="1"/>
+            </wp:cNvGraphicFramePr>
+            <a:graphic xmlns:a="http://schemas.openxmlformats.org/drawingml/2006/main">
+              <a:graphicData uri="http://schemas.openxmlformats.org/drawingml/2006/picture">
+                <pic:pic xmlns:pic="http://schemas.openxmlformats.org/drawingml/2006/picture">
+                  <pic:nvPicPr>
+                    <pic:cNvPr id="1" name=""/>
+                    <pic:cNvPicPr/>
+                  </pic:nvPicPr>
+                  <pic:blipFill>
+                    <a:blip r:embed="rId83"/>
+                    <a:stretch>
+                      <a:fillRect/>
+                    </a:stretch>
+                  </pic:blipFill>
+                  <pic:spPr>
+                    <a:xfrm>
+                      <a:off x="0" y="0"/>
+                      <a:ext cx="5943600" cy="2407920"/>
+                    </a:xfrm>
+                    <a:prstGeom prst="rect">
+                      <a:avLst/>
+                    </a:prstGeom>
+                  </pic:spPr>
+                </pic:pic>
+              </a:graphicData>
+            </a:graphic>
+          </wp:inline>
+        </w:drawing>
+      </w:r>
+    </w:p>
+    <w:p>
+      <w:r>
+        <w:drawing>
+          <wp:inline distT="0" distB="0" distL="0" distR="0" wp14:anchorId="418533A9" wp14:editId="693A7B93">
+            <wp:extent cx="5943600" cy="811530"/>
+            <wp:effectExtent l="0" t="0" r="0" b="7620"/>
+            <wp:docPr id="80" name="Picture 80"/>
+            <wp:cNvGraphicFramePr>
+              <a:graphicFrameLocks xmlns:a="http://schemas.openxmlformats.org/drawingml/2006/main" noChangeAspect="1"/>
+            </wp:cNvGraphicFramePr>
+            <a:graphic xmlns:a="http://schemas.openxmlformats.org/drawingml/2006/main">
+              <a:graphicData uri="http://schemas.openxmlformats.org/drawingml/2006/picture">
+                <pic:pic xmlns:pic="http://schemas.openxmlformats.org/drawingml/2006/picture">
+                  <pic:nvPicPr>
+                    <pic:cNvPr id="1" name=""/>
+                    <pic:cNvPicPr/>
+                  </pic:nvPicPr>
+                  <pic:blipFill>
+                    <a:blip r:embed="rId84"/>
+                    <a:stretch>
+                      <a:fillRect/>
+                    </a:stretch>
+                  </pic:blipFill>
+                  <pic:spPr>
+                    <a:xfrm>
+                      <a:off x="0" y="0"/>
+                      <a:ext cx="5943600" cy="811530"/>
+                    </a:xfrm>
+                    <a:prstGeom prst="rect">
+                      <a:avLst/>
+                    </a:prstGeom>
+                  </pic:spPr>
+                </pic:pic>
+              </a:graphicData>
+            </a:graphic>
+          </wp:inline>
+        </w:drawing>
+      </w:r>
+    </w:p>
+    <w:p>
+      <w:r>
+        <w:drawing>
+          <wp:inline distT="0" distB="0" distL="0" distR="0" wp14:anchorId="532A11E6" wp14:editId="2B3C647F">
+            <wp:extent cx="5943600" cy="1897380"/>
+            <wp:effectExtent l="0" t="0" r="0" b="7620"/>
+            <wp:docPr id="81" name="Picture 81"/>
+            <wp:cNvGraphicFramePr>
+              <a:graphicFrameLocks xmlns:a="http://schemas.openxmlformats.org/drawingml/2006/main" noChangeAspect="1"/>
+            </wp:cNvGraphicFramePr>
+            <a:graphic xmlns:a="http://schemas.openxmlformats.org/drawingml/2006/main">
+              <a:graphicData uri="http://schemas.openxmlformats.org/drawingml/2006/picture">
+                <pic:pic xmlns:pic="http://schemas.openxmlformats.org/drawingml/2006/picture">
+                  <pic:nvPicPr>
+                    <pic:cNvPr id="1" name=""/>
+                    <pic:cNvPicPr/>
+                  </pic:nvPicPr>
+                  <pic:blipFill>
+                    <a:blip r:embed="rId85"/>
+                    <a:stretch>
+                      <a:fillRect/>
+                    </a:stretch>
+                  </pic:blipFill>
+                  <pic:spPr>
+                    <a:xfrm>
+                      <a:off x="0" y="0"/>
+                      <a:ext cx="5943600" cy="1897380"/>
+                    </a:xfrm>
+                    <a:prstGeom prst="rect">
+                      <a:avLst/>
+                    </a:prstGeom>
+                  </pic:spPr>
+                </pic:pic>
+              </a:graphicData>
+            </a:graphic>
+          </wp:inline>
+        </w:drawing>
+      </w:r>
+    </w:p>
+    <w:p>
+      <w:r>
+        <w:rPr>
+          <w:noProof/>
+        </w:rPr>
+        <w:drawing>
+          <wp:inline distT="0" distB="0" distL="0" distR="0">
+            <wp:extent cx="5943600" cy="1704340"/>
+            <wp:effectExtent l="0" t="0" r="0" b="0"/>
+            <wp:docPr id="82" name="Picture 82"/>
+            <wp:cNvGraphicFramePr>
+              <a:graphicFrameLocks xmlns:a="http://schemas.openxmlformats.org/drawingml/2006/main" noChangeAspect="1"/>
+            </wp:cNvGraphicFramePr>
+            <a:graphic xmlns:a="http://schemas.openxmlformats.org/drawingml/2006/main">
+              <a:graphicData uri="http://schemas.openxmlformats.org/drawingml/2006/picture">
+                <pic:pic xmlns:pic="http://schemas.openxmlformats.org/drawingml/2006/picture">
+                  <pic:nvPicPr>
+                    <pic:cNvPr id="82" name=""/>
+                    <pic:cNvPicPr/>
+                  </pic:nvPicPr>
+                  <pic:blipFill>
+                    <a:blip r:embed="rId86">
+                      <a:extLst>
+                        <a:ext uri="{28A0092B-C50C-407E-A947-70E740481C1C}">
+                          <a14:useLocalDpi xmlns:a14="http://schemas.microsoft.com/office/drawing/2010/main" val="0"/>
+                        </a:ext>
+                      </a:extLst>
+                    </a:blip>
+                    <a:stretch>
+                      <a:fillRect/>
+                    </a:stretch>
+                  </pic:blipFill>
+                  <pic:spPr>
+                    <a:xfrm>
+                      <a:off x="0" y="0"/>
+                      <a:ext cx="5943600" cy="1704340"/>
+                    </a:xfrm>
+                    <a:prstGeom prst="rect">
+                      <a:avLst/>
+                    </a:prstGeom>
+                  </pic:spPr>
+                </pic:pic>
+              </a:graphicData>
+            </a:graphic>
+          </wp:inline>
+        </w:drawing>
+      </w:r>
+    </w:p>
+    <w:p>
+      <w:r>
+        <w:drawing>
+          <wp:inline distT="0" distB="0" distL="0" distR="0" wp14:anchorId="29EE6F4F" wp14:editId="088934B5">
+            <wp:extent cx="5943600" cy="2879725"/>
+            <wp:effectExtent l="0" t="0" r="0" b="0"/>
+            <wp:docPr id="83" name="Picture 83"/>
+            <wp:cNvGraphicFramePr>
+              <a:graphicFrameLocks xmlns:a="http://schemas.openxmlformats.org/drawingml/2006/main" noChangeAspect="1"/>
+            </wp:cNvGraphicFramePr>
+            <a:graphic xmlns:a="http://schemas.openxmlformats.org/drawingml/2006/main">
+              <a:graphicData uri="http://schemas.openxmlformats.org/drawingml/2006/picture">
+                <pic:pic xmlns:pic="http://schemas.openxmlformats.org/drawingml/2006/picture">
+                  <pic:nvPicPr>
+                    <pic:cNvPr id="1" name=""/>
+                    <pic:cNvPicPr/>
+                  </pic:nvPicPr>
+                  <pic:blipFill>
+                    <a:blip r:embed="rId87"/>
+                    <a:stretch>
+                      <a:fillRect/>
+                    </a:stretch>
+                  </pic:blipFill>
+                  <pic:spPr>
+                    <a:xfrm>
+                      <a:off x="0" y="0"/>
+                      <a:ext cx="5943600" cy="2879725"/>
+                    </a:xfrm>
+                    <a:prstGeom prst="rect">
+                      <a:avLst/>
+                    </a:prstGeom>
+                  </pic:spPr>
+                </pic:pic>
+              </a:graphicData>
+            </a:graphic>
+          </wp:inline>
+        </w:drawing>
+      </w:r>
+      <w:bookmarkStart w:id="40" w:name="_GoBack"/>
+      <w:bookmarkEnd w:id="40"/>
     </w:p>
     <w:p/>
     <w:p/>
@@ -12789,7 +14397,7 @@
 </file>
 
 <file path=customXml/itemProps1.xml><?xml version="1.0" encoding="utf-8"?>
-<ds:datastoreItem xmlns:ds="http://schemas.openxmlformats.org/officeDocument/2006/customXml" ds:itemID="{1E33DB02-9201-4D9A-9984-74ED9D8131CA}">
+<ds:datastoreItem xmlns:ds="http://schemas.openxmlformats.org/officeDocument/2006/customXml" ds:itemID="{FCA0B284-3BBD-4124-AECD-546908ABB794}">
   <ds:schemaRefs>
     <ds:schemaRef ds:uri="http://schemas.openxmlformats.org/officeDocument/2006/bibliography"/>
   </ds:schemaRefs>

</xml_diff>